<commit_message>
Update: User-Story 13 hinzugefügt
</commit_message>
<xml_diff>
--- a/doc/Fowler2_agile_GruppeG.docx
+++ b/doc/Fowler2_agile_GruppeG.docx
@@ -4,7 +4,7 @@
   <w:body>
     <w:p>
       <w:pPr>
-        <w:pStyle w:val="Titel"/>
+        <w:pStyle w:val="Title"/>
         <w:jc w:val="center"/>
       </w:pPr>
       <w:r>
@@ -32,7 +32,7 @@
     </w:p>
     <w:p>
       <w:pPr>
-        <w:pStyle w:val="berschrift1"/>
+        <w:pStyle w:val="Heading1"/>
         <w:jc w:val="center"/>
       </w:pPr>
     </w:p>
@@ -77,7 +77,7 @@
     </w:p>
     <w:p>
       <w:pPr>
-        <w:pStyle w:val="berschrift1"/>
+        <w:pStyle w:val="Heading1"/>
       </w:pPr>
       <w:bookmarkStart w:id="0" w:name="_Toc536093561"/>
       <w:bookmarkStart w:id="1" w:name="_Toc536201732"/>
@@ -85,63 +85,63 @@
     </w:p>
     <w:p>
       <w:pPr>
-        <w:pStyle w:val="berschrift1"/>
-      </w:pPr>
-    </w:p>
-    <w:p>
-      <w:pPr>
-        <w:pStyle w:val="berschrift1"/>
-      </w:pPr>
-    </w:p>
-    <w:p>
-      <w:pPr>
-        <w:pStyle w:val="berschrift1"/>
-      </w:pPr>
-    </w:p>
-    <w:p>
-      <w:pPr>
-        <w:pStyle w:val="berschrift1"/>
-      </w:pPr>
-    </w:p>
-    <w:p>
-      <w:pPr>
-        <w:pStyle w:val="berschrift1"/>
-      </w:pPr>
-    </w:p>
-    <w:p>
-      <w:pPr>
-        <w:pStyle w:val="berschrift1"/>
-      </w:pPr>
-    </w:p>
-    <w:p>
-      <w:pPr>
-        <w:pStyle w:val="berschrift1"/>
-      </w:pPr>
-    </w:p>
-    <w:p>
-      <w:pPr>
-        <w:pStyle w:val="berschrift1"/>
-      </w:pPr>
-    </w:p>
-    <w:p>
-      <w:pPr>
-        <w:pStyle w:val="berschrift1"/>
-      </w:pPr>
-    </w:p>
-    <w:p>
-      <w:pPr>
-        <w:pStyle w:val="berschrift1"/>
-      </w:pPr>
-    </w:p>
-    <w:p>
-      <w:pPr>
-        <w:pStyle w:val="berschrift1"/>
+        <w:pStyle w:val="Heading1"/>
+      </w:pPr>
+    </w:p>
+    <w:p>
+      <w:pPr>
+        <w:pStyle w:val="Heading1"/>
+      </w:pPr>
+    </w:p>
+    <w:p>
+      <w:pPr>
+        <w:pStyle w:val="Heading1"/>
+      </w:pPr>
+    </w:p>
+    <w:p>
+      <w:pPr>
+        <w:pStyle w:val="Heading1"/>
+      </w:pPr>
+    </w:p>
+    <w:p>
+      <w:pPr>
+        <w:pStyle w:val="Heading1"/>
+      </w:pPr>
+    </w:p>
+    <w:p>
+      <w:pPr>
+        <w:pStyle w:val="Heading1"/>
+      </w:pPr>
+    </w:p>
+    <w:p>
+      <w:pPr>
+        <w:pStyle w:val="Heading1"/>
+      </w:pPr>
+    </w:p>
+    <w:p>
+      <w:pPr>
+        <w:pStyle w:val="Heading1"/>
+      </w:pPr>
+    </w:p>
+    <w:p>
+      <w:pPr>
+        <w:pStyle w:val="Heading1"/>
+      </w:pPr>
+    </w:p>
+    <w:p>
+      <w:pPr>
+        <w:pStyle w:val="Heading1"/>
+      </w:pPr>
+    </w:p>
+    <w:p>
+      <w:pPr>
+        <w:pStyle w:val="Heading1"/>
       </w:pPr>
     </w:p>
     <w:p/>
     <w:p>
       <w:pPr>
-        <w:pStyle w:val="berschrift1"/>
+        <w:pStyle w:val="Heading1"/>
       </w:pPr>
       <w:bookmarkStart w:id="3" w:name="_Toc64108250"/>
       <w:r>
@@ -663,21 +663,21 @@
       <w:sdtContent>
         <w:p>
           <w:pPr>
-            <w:pStyle w:val="Inhaltsverzeichnisberschrift"/>
+            <w:pStyle w:val="TOCHeading"/>
             <w:rPr>
-              <w:rStyle w:val="berschrift1Zchn"/>
+              <w:rStyle w:val="Heading1Char"/>
             </w:rPr>
           </w:pPr>
           <w:r>
             <w:rPr>
-              <w:rStyle w:val="berschrift1Zchn"/>
+              <w:rStyle w:val="Heading1Char"/>
             </w:rPr>
             <w:t>Inhalt</w:t>
           </w:r>
         </w:p>
         <w:p>
           <w:pPr>
-            <w:pStyle w:val="Verzeichnis1"/>
+            <w:pStyle w:val="TOC1"/>
             <w:tabs>
               <w:tab w:val="right" w:leader="dot" w:pos="9062"/>
             </w:tabs>
@@ -768,7 +768,7 @@
         </w:p>
         <w:p>
           <w:pPr>
-            <w:pStyle w:val="Verzeichnis1"/>
+            <w:pStyle w:val="TOC1"/>
             <w:tabs>
               <w:tab w:val="right" w:leader="dot" w:pos="9062"/>
             </w:tabs>
@@ -838,7 +838,7 @@
         </w:p>
         <w:p>
           <w:pPr>
-            <w:pStyle w:val="Verzeichnis3"/>
+            <w:pStyle w:val="TOC3"/>
             <w:tabs>
               <w:tab w:val="right" w:leader="dot" w:pos="9062"/>
             </w:tabs>
@@ -908,7 +908,7 @@
         </w:p>
         <w:p>
           <w:pPr>
-            <w:pStyle w:val="Verzeichnis1"/>
+            <w:pStyle w:val="TOC1"/>
             <w:tabs>
               <w:tab w:val="right" w:leader="dot" w:pos="9062"/>
             </w:tabs>
@@ -978,7 +978,7 @@
         </w:p>
         <w:p>
           <w:pPr>
-            <w:pStyle w:val="Verzeichnis3"/>
+            <w:pStyle w:val="TOC3"/>
             <w:tabs>
               <w:tab w:val="right" w:leader="dot" w:pos="9062"/>
             </w:tabs>
@@ -1048,7 +1048,7 @@
         </w:p>
         <w:p>
           <w:pPr>
-            <w:pStyle w:val="Verzeichnis1"/>
+            <w:pStyle w:val="TOC1"/>
             <w:tabs>
               <w:tab w:val="right" w:leader="dot" w:pos="9062"/>
             </w:tabs>
@@ -1118,7 +1118,7 @@
         </w:p>
         <w:p>
           <w:pPr>
-            <w:pStyle w:val="Verzeichnis3"/>
+            <w:pStyle w:val="TOC3"/>
             <w:tabs>
               <w:tab w:val="right" w:leader="dot" w:pos="9062"/>
             </w:tabs>
@@ -1188,7 +1188,7 @@
         </w:p>
         <w:p>
           <w:pPr>
-            <w:pStyle w:val="Verzeichnis3"/>
+            <w:pStyle w:val="TOC3"/>
             <w:tabs>
               <w:tab w:val="right" w:leader="dot" w:pos="9062"/>
             </w:tabs>
@@ -1258,7 +1258,7 @@
         </w:p>
         <w:p>
           <w:pPr>
-            <w:pStyle w:val="Verzeichnis3"/>
+            <w:pStyle w:val="TOC3"/>
             <w:tabs>
               <w:tab w:val="right" w:leader="dot" w:pos="9062"/>
             </w:tabs>
@@ -1328,7 +1328,7 @@
         </w:p>
         <w:p>
           <w:pPr>
-            <w:pStyle w:val="Verzeichnis3"/>
+            <w:pStyle w:val="TOC3"/>
             <w:tabs>
               <w:tab w:val="right" w:leader="dot" w:pos="9062"/>
             </w:tabs>
@@ -1398,7 +1398,7 @@
         </w:p>
         <w:p>
           <w:pPr>
-            <w:pStyle w:val="Verzeichnis3"/>
+            <w:pStyle w:val="TOC3"/>
             <w:tabs>
               <w:tab w:val="right" w:leader="dot" w:pos="9062"/>
             </w:tabs>
@@ -1484,7 +1484,7 @@
     </w:p>
     <w:p>
       <w:pPr>
-        <w:pStyle w:val="berschrift1"/>
+        <w:pStyle w:val="Heading1"/>
       </w:pPr>
       <w:bookmarkStart w:id="4" w:name="_Toc64108251"/>
       <w:r>
@@ -1516,7 +1516,7 @@
     </w:p>
     <w:p>
       <w:pPr>
-        <w:pStyle w:val="berschrift3"/>
+        <w:pStyle w:val="Heading3"/>
       </w:pPr>
       <w:bookmarkStart w:id="5" w:name="_Toc64108252"/>
       <w:r>
@@ -1567,7 +1567,7 @@
     </w:p>
     <w:p>
       <w:pPr>
-        <w:pStyle w:val="berschrift1"/>
+        <w:pStyle w:val="Heading1"/>
       </w:pPr>
       <w:bookmarkStart w:id="6" w:name="_Toc64108253"/>
       <w:r>
@@ -1602,7 +1602,7 @@
     </w:p>
     <w:p>
       <w:pPr>
-        <w:pStyle w:val="Listenabsatz"/>
+        <w:pStyle w:val="ListParagraph"/>
         <w:numPr>
           <w:ilvl w:val="0"/>
           <w:numId w:val="1"/>
@@ -1620,7 +1620,7 @@
     </w:p>
     <w:p>
       <w:pPr>
-        <w:pStyle w:val="Listenabsatz"/>
+        <w:pStyle w:val="ListParagraph"/>
         <w:numPr>
           <w:ilvl w:val="1"/>
           <w:numId w:val="1"/>
@@ -1652,7 +1652,7 @@
     </w:p>
     <w:p>
       <w:pPr>
-        <w:pStyle w:val="Listenabsatz"/>
+        <w:pStyle w:val="ListParagraph"/>
         <w:numPr>
           <w:ilvl w:val="1"/>
           <w:numId w:val="1"/>
@@ -1670,7 +1670,7 @@
     </w:p>
     <w:p>
       <w:pPr>
-        <w:pStyle w:val="Listenabsatz"/>
+        <w:pStyle w:val="ListParagraph"/>
         <w:numPr>
           <w:ilvl w:val="1"/>
           <w:numId w:val="1"/>
@@ -1702,7 +1702,7 @@
     </w:p>
     <w:p>
       <w:pPr>
-        <w:pStyle w:val="Listenabsatz"/>
+        <w:pStyle w:val="ListParagraph"/>
         <w:numPr>
           <w:ilvl w:val="0"/>
           <w:numId w:val="1"/>
@@ -1720,7 +1720,7 @@
     </w:p>
     <w:p>
       <w:pPr>
-        <w:pStyle w:val="Listenabsatz"/>
+        <w:pStyle w:val="ListParagraph"/>
         <w:numPr>
           <w:ilvl w:val="1"/>
           <w:numId w:val="1"/>
@@ -1738,7 +1738,7 @@
     </w:p>
     <w:p>
       <w:pPr>
-        <w:pStyle w:val="Listenabsatz"/>
+        <w:pStyle w:val="ListParagraph"/>
         <w:numPr>
           <w:ilvl w:val="0"/>
           <w:numId w:val="1"/>
@@ -1770,7 +1770,7 @@
     </w:p>
     <w:p>
       <w:pPr>
-        <w:pStyle w:val="Listenabsatz"/>
+        <w:pStyle w:val="ListParagraph"/>
         <w:numPr>
           <w:ilvl w:val="0"/>
           <w:numId w:val="1"/>
@@ -1788,7 +1788,7 @@
     </w:p>
     <w:p>
       <w:pPr>
-        <w:pStyle w:val="Listenabsatz"/>
+        <w:pStyle w:val="ListParagraph"/>
         <w:numPr>
           <w:ilvl w:val="0"/>
           <w:numId w:val="1"/>
@@ -1836,14 +1836,14 @@
         <w:rPr>
           <w:rFonts w:ascii="Arial" w:hAnsi="Arial" w:cs="Arial"/>
         </w:rPr>
-        <w:t>Die hierfür erforderliche Arbeit eines Product-</w:t>
-      </w:r>
-      <w:proofErr w:type="spellStart"/>
-      <w:r>
-        <w:rPr>
-          <w:rFonts w:ascii="Arial" w:hAnsi="Arial" w:cs="Arial"/>
-        </w:rPr>
-        <w:t>Owners</w:t>
+        <w:t xml:space="preserve">Die hierfür erforderliche Arbeit eines </w:t>
+      </w:r>
+      <w:proofErr w:type="spellStart"/>
+      <w:r>
+        <w:rPr>
+          <w:rFonts w:ascii="Arial" w:hAnsi="Arial" w:cs="Arial"/>
+        </w:rPr>
+        <w:t>Product-Owners</w:t>
       </w:r>
       <w:proofErr w:type="spellEnd"/>
       <w:r>
@@ -1855,7 +1855,7 @@
     </w:p>
     <w:p>
       <w:pPr>
-        <w:pStyle w:val="Listenabsatz"/>
+        <w:pStyle w:val="ListParagraph"/>
         <w:numPr>
           <w:ilvl w:val="0"/>
           <w:numId w:val="1"/>
@@ -1873,7 +1873,7 @@
     </w:p>
     <w:p>
       <w:pPr>
-        <w:pStyle w:val="Listenabsatz"/>
+        <w:pStyle w:val="ListParagraph"/>
         <w:numPr>
           <w:ilvl w:val="0"/>
           <w:numId w:val="1"/>
@@ -1945,12 +1945,26 @@
         <w:rPr>
           <w:rFonts w:ascii="Arial" w:hAnsi="Arial" w:cs="Arial"/>
         </w:rPr>
-        <w:t xml:space="preserve"> Ready):</w:t>
-      </w:r>
-    </w:p>
-    <w:p>
-      <w:pPr>
-        <w:pStyle w:val="Listenabsatz"/>
+        <w:t xml:space="preserve"> </w:t>
+      </w:r>
+      <w:proofErr w:type="spellStart"/>
+      <w:r>
+        <w:rPr>
+          <w:rFonts w:ascii="Arial" w:hAnsi="Arial" w:cs="Arial"/>
+        </w:rPr>
+        <w:t>Ready</w:t>
+      </w:r>
+      <w:proofErr w:type="spellEnd"/>
+      <w:r>
+        <w:rPr>
+          <w:rFonts w:ascii="Arial" w:hAnsi="Arial" w:cs="Arial"/>
+        </w:rPr>
+        <w:t>):</w:t>
+      </w:r>
+    </w:p>
+    <w:p>
+      <w:pPr>
+        <w:pStyle w:val="ListParagraph"/>
         <w:numPr>
           <w:ilvl w:val="0"/>
           <w:numId w:val="1"/>
@@ -1968,7 +1982,7 @@
     </w:p>
     <w:p>
       <w:pPr>
-        <w:pStyle w:val="Listenabsatz"/>
+        <w:pStyle w:val="ListParagraph"/>
         <w:numPr>
           <w:ilvl w:val="0"/>
           <w:numId w:val="1"/>
@@ -1986,7 +2000,7 @@
     </w:p>
     <w:p>
       <w:pPr>
-        <w:pStyle w:val="Listenabsatz"/>
+        <w:pStyle w:val="ListParagraph"/>
         <w:numPr>
           <w:ilvl w:val="0"/>
           <w:numId w:val="1"/>
@@ -2019,7 +2033,7 @@
     </w:p>
     <w:p>
       <w:pPr>
-        <w:pStyle w:val="berschrift3"/>
+        <w:pStyle w:val="Heading3"/>
         <w:rPr>
           <w:rFonts w:ascii="Arial" w:hAnsi="Arial" w:cs="Arial"/>
         </w:rPr>
@@ -2091,7 +2105,7 @@
     </w:p>
     <w:p>
       <w:pPr>
-        <w:pStyle w:val="Listenabsatz"/>
+        <w:pStyle w:val="ListParagraph"/>
         <w:numPr>
           <w:ilvl w:val="0"/>
           <w:numId w:val="1"/>
@@ -2109,7 +2123,7 @@
     </w:p>
     <w:p>
       <w:pPr>
-        <w:pStyle w:val="Listenabsatz"/>
+        <w:pStyle w:val="ListParagraph"/>
         <w:numPr>
           <w:ilvl w:val="0"/>
           <w:numId w:val="1"/>
@@ -2136,12 +2150,26 @@
         <w:rPr>
           <w:rFonts w:ascii="Arial" w:hAnsi="Arial" w:cs="Arial"/>
         </w:rPr>
-        <w:t xml:space="preserve"> Ready: </w:t>
-      </w:r>
-    </w:p>
-    <w:p>
-      <w:pPr>
-        <w:pStyle w:val="Listenabsatz"/>
+        <w:t xml:space="preserve"> </w:t>
+      </w:r>
+      <w:proofErr w:type="spellStart"/>
+      <w:r>
+        <w:rPr>
+          <w:rFonts w:ascii="Arial" w:hAnsi="Arial" w:cs="Arial"/>
+        </w:rPr>
+        <w:t>Ready</w:t>
+      </w:r>
+      <w:proofErr w:type="spellEnd"/>
+      <w:r>
+        <w:rPr>
+          <w:rFonts w:ascii="Arial" w:hAnsi="Arial" w:cs="Arial"/>
+        </w:rPr>
+        <w:t xml:space="preserve">: </w:t>
+      </w:r>
+    </w:p>
+    <w:p>
+      <w:pPr>
+        <w:pStyle w:val="ListParagraph"/>
         <w:numPr>
           <w:ilvl w:val="1"/>
           <w:numId w:val="1"/>
@@ -2187,7 +2215,7 @@
     </w:p>
     <w:p>
       <w:pPr>
-        <w:pStyle w:val="Listenabsatz"/>
+        <w:pStyle w:val="ListParagraph"/>
         <w:numPr>
           <w:ilvl w:val="1"/>
           <w:numId w:val="1"/>
@@ -2205,7 +2233,7 @@
     </w:p>
     <w:p>
       <w:pPr>
-        <w:pStyle w:val="Listenabsatz"/>
+        <w:pStyle w:val="ListParagraph"/>
         <w:numPr>
           <w:ilvl w:val="1"/>
           <w:numId w:val="1"/>
@@ -2223,7 +2251,7 @@
     </w:p>
     <w:p>
       <w:pPr>
-        <w:pStyle w:val="Listenabsatz"/>
+        <w:pStyle w:val="ListParagraph"/>
         <w:numPr>
           <w:ilvl w:val="1"/>
           <w:numId w:val="1"/>
@@ -2242,7 +2270,7 @@
     </w:p>
     <w:p>
       <w:pPr>
-        <w:pStyle w:val="berschrift3"/>
+        <w:pStyle w:val="Heading3"/>
         <w:rPr>
           <w:color w:val="2F5496" w:themeColor="accent1" w:themeShade="BF"/>
           <w:sz w:val="32"/>
@@ -2328,7 +2356,7 @@
     <w:p/>
     <w:p>
       <w:pPr>
-        <w:pStyle w:val="berschrift3"/>
+        <w:pStyle w:val="Heading3"/>
         <w:numPr>
           <w:ilvl w:val="0"/>
           <w:numId w:val="5"/>
@@ -2350,13 +2378,15 @@
     </w:p>
     <w:p>
       <w:pPr>
-        <w:pStyle w:val="berschrift1"/>
+        <w:pStyle w:val="Heading1"/>
       </w:pPr>
       <w:bookmarkStart w:id="8" w:name="_Toc64108255"/>
+      <w:proofErr w:type="spellStart"/>
       <w:r>
         <w:lastRenderedPageBreak/>
         <w:t>Epic</w:t>
       </w:r>
+      <w:proofErr w:type="spellEnd"/>
       <w:r>
         <w:t xml:space="preserve"> </w:t>
       </w:r>
@@ -2534,7 +2564,7 @@
     </w:p>
     <w:p>
       <w:pPr>
-        <w:pStyle w:val="Listenabsatz"/>
+        <w:pStyle w:val="ListParagraph"/>
         <w:numPr>
           <w:ilvl w:val="0"/>
           <w:numId w:val="2"/>
@@ -2552,7 +2582,7 @@
     </w:p>
     <w:p>
       <w:pPr>
-        <w:pStyle w:val="Listenabsatz"/>
+        <w:pStyle w:val="ListParagraph"/>
         <w:numPr>
           <w:ilvl w:val="0"/>
           <w:numId w:val="2"/>
@@ -2564,55 +2594,111 @@
       <w:r>
         <w:rPr>
           <w:rFonts w:ascii="Arial" w:hAnsi="Arial" w:cs="Arial"/>
-        </w:rPr>
-        <w:t xml:space="preserve">In Zukunft werden neben </w:t>
-      </w:r>
-      <w:proofErr w:type="spellStart"/>
-      <w:r>
-        <w:rPr>
-          <w:rFonts w:ascii="Arial" w:hAnsi="Arial" w:cs="Arial"/>
-        </w:rPr>
-        <w:t>comedy</w:t>
-      </w:r>
-      <w:proofErr w:type="spellEnd"/>
-      <w:r>
-        <w:rPr>
-          <w:rFonts w:ascii="Arial" w:hAnsi="Arial" w:cs="Arial"/>
-        </w:rPr>
-        <w:t xml:space="preserve"> und </w:t>
-      </w:r>
-      <w:proofErr w:type="spellStart"/>
-      <w:r>
-        <w:rPr>
-          <w:rFonts w:ascii="Arial" w:hAnsi="Arial" w:cs="Arial"/>
-        </w:rPr>
-        <w:t>tragedy</w:t>
-      </w:r>
-      <w:proofErr w:type="spellEnd"/>
-      <w:r>
-        <w:rPr>
-          <w:rFonts w:ascii="Arial" w:hAnsi="Arial" w:cs="Arial"/>
-        </w:rPr>
-        <w:t xml:space="preserve"> auch Stücke der Typen </w:t>
-      </w:r>
-      <w:proofErr w:type="spellStart"/>
-      <w:r>
-        <w:rPr>
-          <w:rFonts w:ascii="Arial" w:hAnsi="Arial" w:cs="Arial"/>
-        </w:rPr>
-        <w:t>history</w:t>
-      </w:r>
-      <w:proofErr w:type="spellEnd"/>
-      <w:r>
-        <w:rPr>
-          <w:rFonts w:ascii="Arial" w:hAnsi="Arial" w:cs="Arial"/>
-        </w:rPr>
-        <w:t xml:space="preserve">, pastoral, </w:t>
-      </w:r>
-      <w:proofErr w:type="spellStart"/>
-      <w:r>
-        <w:rPr>
-          <w:rFonts w:ascii="Arial" w:hAnsi="Arial" w:cs="Arial"/>
+          <w:lang w:val="en-US"/>
+        </w:rPr>
+        <w:t xml:space="preserve">In Zukunft </w:t>
+      </w:r>
+      <w:proofErr w:type="spellStart"/>
+      <w:r>
+        <w:rPr>
+          <w:rFonts w:ascii="Arial" w:hAnsi="Arial" w:cs="Arial"/>
+          <w:lang w:val="en-US"/>
+        </w:rPr>
+        <w:t>werden</w:t>
+      </w:r>
+      <w:proofErr w:type="spellEnd"/>
+      <w:r>
+        <w:rPr>
+          <w:rFonts w:ascii="Arial" w:hAnsi="Arial" w:cs="Arial"/>
+          <w:lang w:val="en-US"/>
+        </w:rPr>
+        <w:t xml:space="preserve"> </w:t>
+      </w:r>
+      <w:proofErr w:type="spellStart"/>
+      <w:r>
+        <w:rPr>
+          <w:rFonts w:ascii="Arial" w:hAnsi="Arial" w:cs="Arial"/>
+          <w:lang w:val="en-US"/>
+        </w:rPr>
+        <w:t>neben</w:t>
+      </w:r>
+      <w:proofErr w:type="spellEnd"/>
+      <w:r>
+        <w:rPr>
+          <w:rFonts w:ascii="Arial" w:hAnsi="Arial" w:cs="Arial"/>
+          <w:lang w:val="en-US"/>
+        </w:rPr>
+        <w:t xml:space="preserve"> comedy </w:t>
+      </w:r>
+      <w:proofErr w:type="spellStart"/>
+      <w:r>
+        <w:rPr>
+          <w:rFonts w:ascii="Arial" w:hAnsi="Arial" w:cs="Arial"/>
+          <w:lang w:val="en-US"/>
+        </w:rPr>
+        <w:t>und</w:t>
+      </w:r>
+      <w:proofErr w:type="spellEnd"/>
+      <w:r>
+        <w:rPr>
+          <w:rFonts w:ascii="Arial" w:hAnsi="Arial" w:cs="Arial"/>
+          <w:lang w:val="en-US"/>
+        </w:rPr>
+        <w:t xml:space="preserve"> tragedy </w:t>
+      </w:r>
+      <w:proofErr w:type="spellStart"/>
+      <w:r>
+        <w:rPr>
+          <w:rFonts w:ascii="Arial" w:hAnsi="Arial" w:cs="Arial"/>
+          <w:lang w:val="en-US"/>
+        </w:rPr>
+        <w:t>auch</w:t>
+      </w:r>
+      <w:proofErr w:type="spellEnd"/>
+      <w:r>
+        <w:rPr>
+          <w:rFonts w:ascii="Arial" w:hAnsi="Arial" w:cs="Arial"/>
+          <w:lang w:val="en-US"/>
+        </w:rPr>
+        <w:t xml:space="preserve"> </w:t>
+      </w:r>
+      <w:proofErr w:type="spellStart"/>
+      <w:r>
+        <w:rPr>
+          <w:rFonts w:ascii="Arial" w:hAnsi="Arial" w:cs="Arial"/>
+          <w:lang w:val="en-US"/>
+        </w:rPr>
+        <w:t>Stücke</w:t>
+      </w:r>
+      <w:proofErr w:type="spellEnd"/>
+      <w:r>
+        <w:rPr>
+          <w:rFonts w:ascii="Arial" w:hAnsi="Arial" w:cs="Arial"/>
+          <w:lang w:val="en-US"/>
+        </w:rPr>
+        <w:t xml:space="preserve"> der </w:t>
+      </w:r>
+      <w:proofErr w:type="spellStart"/>
+      <w:r>
+        <w:rPr>
+          <w:rFonts w:ascii="Arial" w:hAnsi="Arial" w:cs="Arial"/>
+          <w:lang w:val="en-US"/>
+        </w:rPr>
+        <w:t>Typen</w:t>
+      </w:r>
+      <w:proofErr w:type="spellEnd"/>
+      <w:r>
+        <w:rPr>
+          <w:rFonts w:ascii="Arial" w:hAnsi="Arial" w:cs="Arial"/>
+          <w:lang w:val="en-US"/>
+        </w:rPr>
+        <w:t xml:space="preserve"> history, pastoral, </w:t>
+      </w:r>
+      <w:proofErr w:type="spellStart"/>
+      <w:r>
+        <w:rPr>
+          <w:rFonts w:ascii="Arial" w:hAnsi="Arial" w:cs="Arial"/>
+          <w:lang w:val="en-US"/>
         </w:rPr>
         <w:t>pastoral­comical</w:t>
       </w:r>
@@ -2620,6 +2706,7 @@
       <w:r>
         <w:rPr>
           <w:rFonts w:ascii="Arial" w:hAnsi="Arial" w:cs="Arial"/>
+          <w:lang w:val="en-US"/>
         </w:rPr>
         <w:t xml:space="preserve">, </w:t>
       </w:r>
@@ -2627,6 +2714,7 @@
       <w:r>
         <w:rPr>
           <w:rFonts w:ascii="Arial" w:hAnsi="Arial" w:cs="Arial"/>
+          <w:lang w:val="en-US"/>
         </w:rPr>
         <w:t>historical­pastoral</w:t>
       </w:r>
@@ -2634,6 +2722,7 @@
       <w:r>
         <w:rPr>
           <w:rFonts w:ascii="Arial" w:hAnsi="Arial" w:cs="Arial"/>
+          <w:lang w:val="en-US"/>
         </w:rPr>
         <w:t xml:space="preserve">, </w:t>
       </w:r>
@@ -2641,6 +2730,7 @@
       <w:r>
         <w:rPr>
           <w:rFonts w:ascii="Arial" w:hAnsi="Arial" w:cs="Arial"/>
+          <w:lang w:val="en-US"/>
         </w:rPr>
         <w:t>tragicalhistorical</w:t>
       </w:r>
@@ -2648,6 +2738,7 @@
       <w:r>
         <w:rPr>
           <w:rFonts w:ascii="Arial" w:hAnsi="Arial" w:cs="Arial"/>
+          <w:lang w:val="en-US"/>
         </w:rPr>
         <w:t xml:space="preserve">, </w:t>
       </w:r>
@@ -2655,6 +2746,7 @@
       <w:r>
         <w:rPr>
           <w:rFonts w:ascii="Arial" w:hAnsi="Arial" w:cs="Arial"/>
+          <w:lang w:val="en-US"/>
         </w:rPr>
         <w:t>tragical­comical­historical­pastoral</w:t>
       </w:r>
@@ -2662,20 +2754,39 @@
       <w:r>
         <w:rPr>
           <w:rFonts w:ascii="Arial" w:hAnsi="Arial" w:cs="Arial"/>
-        </w:rPr>
-        <w:t xml:space="preserve">, </w:t>
-      </w:r>
-      <w:proofErr w:type="spellStart"/>
-      <w:r>
-        <w:rPr>
-          <w:rFonts w:ascii="Arial" w:hAnsi="Arial" w:cs="Arial"/>
-        </w:rPr>
-        <w:t>scene</w:t>
-      </w:r>
-      <w:proofErr w:type="spellEnd"/>
-      <w:r>
-        <w:rPr>
-          <w:rFonts w:ascii="Arial" w:hAnsi="Arial" w:cs="Arial"/>
+          <w:lang w:val="en-US"/>
+        </w:rPr>
+        <w:t xml:space="preserve">, scene </w:t>
+      </w:r>
+      <w:proofErr w:type="spellStart"/>
+      <w:r>
+        <w:rPr>
+          <w:rFonts w:ascii="Arial" w:hAnsi="Arial" w:cs="Arial"/>
+          <w:lang w:val="en-US"/>
+        </w:rPr>
+        <w:t>individable</w:t>
+      </w:r>
+      <w:proofErr w:type="spellEnd"/>
+      <w:r>
+        <w:rPr>
+          <w:rFonts w:ascii="Arial" w:hAnsi="Arial" w:cs="Arial"/>
+          <w:lang w:val="en-US"/>
+        </w:rPr>
+        <w:t xml:space="preserve"> und poem unlimited in das </w:t>
+      </w:r>
+      <w:proofErr w:type="spellStart"/>
+      <w:r>
+        <w:rPr>
+          <w:rFonts w:ascii="Arial" w:hAnsi="Arial" w:cs="Arial"/>
+          <w:lang w:val="en-US"/>
+        </w:rPr>
+        <w:t>Programm</w:t>
+      </w:r>
+      <w:proofErr w:type="spellEnd"/>
+      <w:r>
+        <w:rPr>
+          <w:rFonts w:ascii="Arial" w:hAnsi="Arial" w:cs="Arial"/>
+          <w:lang w:val="en-US"/>
         </w:rPr>
         <w:t xml:space="preserve"> </w:t>
       </w:r>
@@ -2683,43 +2794,23 @@
       <w:r>
         <w:rPr>
           <w:rFonts w:ascii="Arial" w:hAnsi="Arial" w:cs="Arial"/>
-        </w:rPr>
-        <w:t>individable</w:t>
-      </w:r>
-      <w:proofErr w:type="spellEnd"/>
-      <w:r>
-        <w:rPr>
-          <w:rFonts w:ascii="Arial" w:hAnsi="Arial" w:cs="Arial"/>
-        </w:rPr>
-        <w:t xml:space="preserve"> und </w:t>
-      </w:r>
-      <w:proofErr w:type="spellStart"/>
-      <w:r>
-        <w:rPr>
-          <w:rFonts w:ascii="Arial" w:hAnsi="Arial" w:cs="Arial"/>
-        </w:rPr>
-        <w:t>poem</w:t>
-      </w:r>
-      <w:proofErr w:type="spellEnd"/>
-      <w:r>
-        <w:rPr>
-          <w:rFonts w:ascii="Arial" w:hAnsi="Arial" w:cs="Arial"/>
-        </w:rPr>
-        <w:t xml:space="preserve"> </w:t>
-      </w:r>
-      <w:proofErr w:type="spellStart"/>
-      <w:r>
-        <w:rPr>
-          <w:rFonts w:ascii="Arial" w:hAnsi="Arial" w:cs="Arial"/>
-        </w:rPr>
-        <w:t>unlimited</w:t>
-      </w:r>
-      <w:proofErr w:type="spellEnd"/>
-      <w:r>
-        <w:rPr>
-          <w:rFonts w:ascii="Arial" w:hAnsi="Arial" w:cs="Arial"/>
-        </w:rPr>
-        <w:t xml:space="preserve"> in das Programm aufgenommen. Diese Aufstellung ist nicht abschließend bzw. vollständig und wann die jeweilige Erweiterung notwendig wird ist nicht kla</w:t>
+          <w:lang w:val="en-US"/>
+        </w:rPr>
+        <w:t>aufgenommen</w:t>
+      </w:r>
+      <w:proofErr w:type="spellEnd"/>
+      <w:r>
+        <w:rPr>
+          <w:rFonts w:ascii="Arial" w:hAnsi="Arial" w:cs="Arial"/>
+          <w:lang w:val="en-US"/>
+        </w:rPr>
+        <w:t xml:space="preserve">. </w:t>
+      </w:r>
+      <w:r>
+        <w:rPr>
+          <w:rFonts w:ascii="Arial" w:hAnsi="Arial" w:cs="Arial"/>
+        </w:rPr>
+        <w:t>Diese Aufstellung ist nicht abschließend bzw. vollständig und wann die jeweilige Erweiterung notwendig wird ist nicht kla</w:t>
       </w:r>
       <w:r>
         <w:rPr>
@@ -2737,7 +2828,7 @@
     </w:p>
     <w:p>
       <w:pPr>
-        <w:pStyle w:val="berschrift3"/>
+        <w:pStyle w:val="Heading3"/>
         <w:rPr>
           <w:rFonts w:ascii="Arial" w:hAnsi="Arial" w:cs="Arial"/>
         </w:rPr>
@@ -2857,7 +2948,7 @@
     </w:p>
     <w:p>
       <w:pPr>
-        <w:pStyle w:val="Listenabsatz"/>
+        <w:pStyle w:val="ListParagraph"/>
         <w:numPr>
           <w:ilvl w:val="0"/>
           <w:numId w:val="1"/>
@@ -2895,7 +2986,7 @@
     </w:p>
     <w:p>
       <w:pPr>
-        <w:pStyle w:val="Listenabsatz"/>
+        <w:pStyle w:val="ListParagraph"/>
         <w:numPr>
           <w:ilvl w:val="0"/>
           <w:numId w:val="1"/>
@@ -2913,7 +3004,7 @@
     </w:p>
     <w:p>
       <w:pPr>
-        <w:pStyle w:val="Listenabsatz"/>
+        <w:pStyle w:val="ListParagraph"/>
         <w:numPr>
           <w:ilvl w:val="0"/>
           <w:numId w:val="1"/>
@@ -2938,7 +3029,7 @@
     </w:p>
     <w:p>
       <w:pPr>
-        <w:pStyle w:val="berschrift3"/>
+        <w:pStyle w:val="Heading3"/>
         <w:rPr>
           <w:rFonts w:ascii="Arial" w:hAnsi="Arial" w:cs="Arial"/>
         </w:rPr>
@@ -3022,7 +3113,7 @@
     </w:p>
     <w:p>
       <w:pPr>
-        <w:pStyle w:val="Listenabsatz"/>
+        <w:pStyle w:val="ListParagraph"/>
         <w:numPr>
           <w:ilvl w:val="0"/>
           <w:numId w:val="1"/>
@@ -3060,7 +3151,7 @@
     </w:p>
     <w:p>
       <w:pPr>
-        <w:pStyle w:val="Listenabsatz"/>
+        <w:pStyle w:val="ListParagraph"/>
         <w:numPr>
           <w:ilvl w:val="0"/>
           <w:numId w:val="1"/>
@@ -3085,7 +3176,7 @@
     </w:p>
     <w:p>
       <w:pPr>
-        <w:pStyle w:val="berschrift3"/>
+        <w:pStyle w:val="Heading3"/>
         <w:rPr>
           <w:rFonts w:ascii="Arial" w:hAnsi="Arial" w:cs="Arial"/>
         </w:rPr>
@@ -3251,7 +3342,7 @@
     </w:p>
     <w:p>
       <w:pPr>
-        <w:pStyle w:val="Listenabsatz"/>
+        <w:pStyle w:val="ListParagraph"/>
         <w:numPr>
           <w:ilvl w:val="0"/>
           <w:numId w:val="7"/>
@@ -3283,7 +3374,7 @@
     </w:p>
     <w:p>
       <w:pPr>
-        <w:pStyle w:val="Listenabsatz"/>
+        <w:pStyle w:val="ListParagraph"/>
         <w:numPr>
           <w:ilvl w:val="0"/>
           <w:numId w:val="7"/>
@@ -3301,7 +3392,7 @@
     </w:p>
     <w:p>
       <w:pPr>
-        <w:pStyle w:val="Listenabsatz"/>
+        <w:pStyle w:val="ListParagraph"/>
         <w:numPr>
           <w:ilvl w:val="0"/>
           <w:numId w:val="7"/>
@@ -3319,15 +3410,15 @@
     </w:p>
     <w:p>
       <w:pPr>
-        <w:pStyle w:val="berschrift3"/>
-        <w:rPr>
-          <w:rFonts w:ascii="Arial" w:hAnsi="Arial" w:cs="Arial"/>
-        </w:rPr>
-      </w:pPr>
-    </w:p>
-    <w:p>
-      <w:pPr>
-        <w:pStyle w:val="berschrift3"/>
+        <w:pStyle w:val="Heading3"/>
+        <w:rPr>
+          <w:rFonts w:ascii="Arial" w:hAnsi="Arial" w:cs="Arial"/>
+        </w:rPr>
+      </w:pPr>
+    </w:p>
+    <w:p>
+      <w:pPr>
+        <w:pStyle w:val="Heading3"/>
         <w:rPr>
           <w:rFonts w:ascii="Arial" w:hAnsi="Arial" w:cs="Arial"/>
         </w:rPr>
@@ -3391,7 +3482,7 @@
     </w:p>
     <w:p>
       <w:pPr>
-        <w:pStyle w:val="Listenabsatz"/>
+        <w:pStyle w:val="ListParagraph"/>
         <w:numPr>
           <w:ilvl w:val="0"/>
           <w:numId w:val="8"/>
@@ -3428,7 +3519,7 @@
     </w:p>
     <w:p>
       <w:pPr>
-        <w:pStyle w:val="berschrift3"/>
+        <w:pStyle w:val="Heading3"/>
         <w:rPr>
           <w:rFonts w:ascii="Arial" w:hAnsi="Arial" w:cs="Arial"/>
         </w:rPr>
@@ -3502,7 +3593,35 @@
         <w:rPr>
           <w:rFonts w:ascii="Arial" w:hAnsi="Arial" w:cs="Arial"/>
         </w:rPr>
-        <w:t>-Methode „Extract Method“ gerecht zu werden und den Code so zu verbessern.</w:t>
+        <w:t>-Methode „</w:t>
+      </w:r>
+      <w:proofErr w:type="spellStart"/>
+      <w:r>
+        <w:rPr>
+          <w:rFonts w:ascii="Arial" w:hAnsi="Arial" w:cs="Arial"/>
+        </w:rPr>
+        <w:t>Extract</w:t>
+      </w:r>
+      <w:proofErr w:type="spellEnd"/>
+      <w:r>
+        <w:rPr>
+          <w:rFonts w:ascii="Arial" w:hAnsi="Arial" w:cs="Arial"/>
+        </w:rPr>
+        <w:t xml:space="preserve"> </w:t>
+      </w:r>
+      <w:proofErr w:type="spellStart"/>
+      <w:r>
+        <w:rPr>
+          <w:rFonts w:ascii="Arial" w:hAnsi="Arial" w:cs="Arial"/>
+        </w:rPr>
+        <w:t>Method</w:t>
+      </w:r>
+      <w:proofErr w:type="spellEnd"/>
+      <w:r>
+        <w:rPr>
+          <w:rFonts w:ascii="Arial" w:hAnsi="Arial" w:cs="Arial"/>
+        </w:rPr>
+        <w:t>“ gerecht zu werden und den Code so zu verbessern.</w:t>
       </w:r>
     </w:p>
     <w:p>
@@ -3520,7 +3639,7 @@
     </w:p>
     <w:p>
       <w:pPr>
-        <w:pStyle w:val="Listenabsatz"/>
+        <w:pStyle w:val="ListParagraph"/>
         <w:numPr>
           <w:ilvl w:val="0"/>
           <w:numId w:val="8"/>
@@ -3568,7 +3687,7 @@
     </w:p>
     <w:p>
       <w:pPr>
-        <w:pStyle w:val="Listenabsatz"/>
+        <w:pStyle w:val="ListParagraph"/>
         <w:numPr>
           <w:ilvl w:val="0"/>
           <w:numId w:val="8"/>
@@ -3633,7 +3752,7 @@
     </w:p>
     <w:p>
       <w:pPr>
-        <w:pStyle w:val="berschrift3"/>
+        <w:pStyle w:val="Heading3"/>
         <w:rPr>
           <w:rFonts w:ascii="Arial" w:hAnsi="Arial" w:cs="Arial"/>
         </w:rPr>
@@ -3705,7 +3824,7 @@
     </w:p>
     <w:p>
       <w:pPr>
-        <w:pStyle w:val="Listenabsatz"/>
+        <w:pStyle w:val="ListParagraph"/>
         <w:numPr>
           <w:ilvl w:val="0"/>
           <w:numId w:val="8"/>
@@ -3753,7 +3872,7 @@
     </w:p>
     <w:p>
       <w:pPr>
-        <w:pStyle w:val="Listenabsatz"/>
+        <w:pStyle w:val="ListParagraph"/>
         <w:numPr>
           <w:ilvl w:val="0"/>
           <w:numId w:val="8"/>
@@ -3827,7 +3946,7 @@
     </w:p>
     <w:p>
       <w:pPr>
-        <w:pStyle w:val="Listenabsatz"/>
+        <w:pStyle w:val="ListParagraph"/>
         <w:numPr>
           <w:ilvl w:val="0"/>
           <w:numId w:val="8"/>
@@ -3874,7 +3993,7 @@
     </w:p>
     <w:p>
       <w:pPr>
-        <w:pStyle w:val="berschrift3"/>
+        <w:pStyle w:val="Heading3"/>
         <w:rPr>
           <w:rFonts w:ascii="Arial" w:hAnsi="Arial" w:cs="Arial"/>
         </w:rPr>
@@ -3914,7 +4033,21 @@
         <w:rPr>
           <w:rFonts w:ascii="Arial" w:hAnsi="Arial" w:cs="Arial"/>
         </w:rPr>
-        <w:t>die switch-</w:t>
+        <w:t xml:space="preserve">die </w:t>
+      </w:r>
+      <w:proofErr w:type="spellStart"/>
+      <w:r>
+        <w:rPr>
+          <w:rFonts w:ascii="Arial" w:hAnsi="Arial" w:cs="Arial"/>
+        </w:rPr>
+        <w:t>switch</w:t>
+      </w:r>
+      <w:proofErr w:type="spellEnd"/>
+      <w:r>
+        <w:rPr>
+          <w:rFonts w:ascii="Arial" w:hAnsi="Arial" w:cs="Arial"/>
+        </w:rPr>
+        <w:t>-</w:t>
       </w:r>
       <w:proofErr w:type="spellStart"/>
       <w:r>
@@ -4026,7 +4159,7 @@
     </w:p>
     <w:p>
       <w:pPr>
-        <w:pStyle w:val="Listenabsatz"/>
+        <w:pStyle w:val="ListParagraph"/>
         <w:numPr>
           <w:ilvl w:val="0"/>
           <w:numId w:val="9"/>
@@ -4064,7 +4197,7 @@
     </w:p>
     <w:p>
       <w:pPr>
-        <w:pStyle w:val="Listenabsatz"/>
+        <w:pStyle w:val="ListParagraph"/>
         <w:numPr>
           <w:ilvl w:val="0"/>
           <w:numId w:val="9"/>
@@ -4124,7 +4257,7 @@
     </w:p>
     <w:p>
       <w:pPr>
-        <w:pStyle w:val="Listenabsatz"/>
+        <w:pStyle w:val="ListParagraph"/>
         <w:numPr>
           <w:ilvl w:val="0"/>
           <w:numId w:val="9"/>
@@ -4191,7 +4324,7 @@
     </w:p>
     <w:p>
       <w:pPr>
-        <w:pStyle w:val="berschrift3"/>
+        <w:pStyle w:val="Heading3"/>
         <w:rPr>
           <w:rFonts w:ascii="Arial" w:hAnsi="Arial" w:cs="Arial"/>
         </w:rPr>
@@ -4329,7 +4462,7 @@
     </w:p>
     <w:p>
       <w:pPr>
-        <w:pStyle w:val="Listenabsatz"/>
+        <w:pStyle w:val="ListParagraph"/>
         <w:numPr>
           <w:ilvl w:val="0"/>
           <w:numId w:val="10"/>
@@ -4359,7 +4492,7 @@
     </w:p>
     <w:p>
       <w:pPr>
-        <w:pStyle w:val="Listenabsatz"/>
+        <w:pStyle w:val="ListParagraph"/>
         <w:numPr>
           <w:ilvl w:val="0"/>
           <w:numId w:val="10"/>
@@ -4405,7 +4538,7 @@
     </w:p>
     <w:p>
       <w:pPr>
-        <w:pStyle w:val="Listenabsatz"/>
+        <w:pStyle w:val="ListParagraph"/>
         <w:numPr>
           <w:ilvl w:val="0"/>
           <w:numId w:val="10"/>
@@ -4445,7 +4578,7 @@
     </w:p>
     <w:p>
       <w:pPr>
-        <w:pStyle w:val="Listenabsatz"/>
+        <w:pStyle w:val="ListParagraph"/>
         <w:numPr>
           <w:ilvl w:val="0"/>
           <w:numId w:val="10"/>
@@ -4485,7 +4618,7 @@
     </w:p>
     <w:p>
       <w:pPr>
-        <w:pStyle w:val="Listenabsatz"/>
+        <w:pStyle w:val="ListParagraph"/>
         <w:numPr>
           <w:ilvl w:val="0"/>
           <w:numId w:val="10"/>
@@ -4525,7 +4658,7 @@
     </w:p>
     <w:p>
       <w:pPr>
-        <w:pStyle w:val="Listenabsatz"/>
+        <w:pStyle w:val="ListParagraph"/>
         <w:numPr>
           <w:ilvl w:val="0"/>
           <w:numId w:val="10"/>
@@ -4565,7 +4698,7 @@
     </w:p>
     <w:p>
       <w:pPr>
-        <w:pStyle w:val="Listenabsatz"/>
+        <w:pStyle w:val="ListParagraph"/>
         <w:numPr>
           <w:ilvl w:val="0"/>
           <w:numId w:val="10"/>
@@ -4597,7 +4730,7 @@
     </w:p>
     <w:p>
       <w:pPr>
-        <w:pStyle w:val="Listenabsatz"/>
+        <w:pStyle w:val="ListParagraph"/>
         <w:numPr>
           <w:ilvl w:val="0"/>
           <w:numId w:val="10"/>
@@ -4692,7 +4825,7 @@
     </w:p>
     <w:p>
       <w:pPr>
-        <w:pStyle w:val="berschrift3"/>
+        <w:pStyle w:val="Heading3"/>
         <w:rPr>
           <w:rFonts w:ascii="Arial" w:hAnsi="Arial" w:cs="Arial"/>
         </w:rPr>
@@ -4784,7 +4917,7 @@
     </w:p>
     <w:p>
       <w:pPr>
-        <w:pStyle w:val="Listenabsatz"/>
+        <w:pStyle w:val="ListParagraph"/>
         <w:numPr>
           <w:ilvl w:val="0"/>
           <w:numId w:val="11"/>
@@ -4802,7 +4935,7 @@
     </w:p>
     <w:p>
       <w:pPr>
-        <w:pStyle w:val="Listenabsatz"/>
+        <w:pStyle w:val="ListParagraph"/>
         <w:numPr>
           <w:ilvl w:val="0"/>
           <w:numId w:val="11"/>
@@ -4833,7 +4966,7 @@
     </w:p>
     <w:p>
       <w:pPr>
-        <w:pStyle w:val="berschrift3"/>
+        <w:pStyle w:val="Heading3"/>
         <w:rPr>
           <w:rFonts w:ascii="Arial" w:hAnsi="Arial" w:cs="Arial"/>
         </w:rPr>
@@ -4931,7 +5064,7 @@
     </w:p>
     <w:p>
       <w:pPr>
-        <w:pStyle w:val="Listenabsatz"/>
+        <w:pStyle w:val="ListParagraph"/>
         <w:numPr>
           <w:ilvl w:val="0"/>
           <w:numId w:val="12"/>
@@ -4969,7 +5102,7 @@
     </w:p>
     <w:p>
       <w:pPr>
-        <w:pStyle w:val="Listenabsatz"/>
+        <w:pStyle w:val="ListParagraph"/>
         <w:numPr>
           <w:ilvl w:val="0"/>
           <w:numId w:val="12"/>
@@ -5036,7 +5169,7 @@
     </w:p>
     <w:p>
       <w:pPr>
-        <w:pStyle w:val="berschrift3"/>
+        <w:pStyle w:val="Heading3"/>
         <w:rPr>
           <w:rFonts w:ascii="Arial" w:hAnsi="Arial" w:cs="Arial"/>
         </w:rPr>
@@ -5096,7 +5229,7 @@
     </w:p>
     <w:p>
       <w:pPr>
-        <w:pStyle w:val="Listenabsatz"/>
+        <w:pStyle w:val="ListParagraph"/>
         <w:numPr>
           <w:ilvl w:val="0"/>
           <w:numId w:val="13"/>
@@ -5142,7 +5275,7 @@
     </w:p>
     <w:p>
       <w:pPr>
-        <w:pStyle w:val="Listenabsatz"/>
+        <w:pStyle w:val="ListParagraph"/>
         <w:numPr>
           <w:ilvl w:val="0"/>
           <w:numId w:val="13"/>
@@ -5182,7 +5315,7 @@
     </w:p>
     <w:p>
       <w:pPr>
-        <w:pStyle w:val="Listenabsatz"/>
+        <w:pStyle w:val="ListParagraph"/>
         <w:numPr>
           <w:ilvl w:val="0"/>
           <w:numId w:val="13"/>
@@ -5230,7 +5363,7 @@
     </w:p>
     <w:p>
       <w:pPr>
-        <w:pStyle w:val="Listenabsatz"/>
+        <w:pStyle w:val="ListParagraph"/>
         <w:numPr>
           <w:ilvl w:val="0"/>
           <w:numId w:val="13"/>
@@ -5284,7 +5417,7 @@
     </w:p>
     <w:p>
       <w:pPr>
-        <w:pStyle w:val="Listenabsatz"/>
+        <w:pStyle w:val="ListParagraph"/>
         <w:numPr>
           <w:ilvl w:val="0"/>
           <w:numId w:val="13"/>
@@ -5324,10 +5457,252 @@
     </w:p>
     <w:p>
       <w:pPr>
-        <w:rPr>
-          <w:rFonts w:ascii="Arial" w:hAnsi="Arial" w:cs="Arial"/>
-        </w:rPr>
-      </w:pPr>
+        <w:pStyle w:val="Heading3"/>
+        <w:rPr>
+          <w:rFonts w:ascii="Arial" w:hAnsi="Arial" w:cs="Arial"/>
+        </w:rPr>
+      </w:pPr>
+      <w:r>
+        <w:rPr>
+          <w:rFonts w:ascii="Arial" w:hAnsi="Arial" w:cs="Arial"/>
+        </w:rPr>
+        <w:lastRenderedPageBreak/>
+        <w:t>User-Story 1</w:t>
+      </w:r>
+      <w:r>
+        <w:rPr>
+          <w:rFonts w:ascii="Arial" w:hAnsi="Arial" w:cs="Arial"/>
+        </w:rPr>
+        <w:t>3</w:t>
+      </w:r>
+      <w:r>
+        <w:rPr>
+          <w:rFonts w:ascii="Arial" w:hAnsi="Arial" w:cs="Arial"/>
+        </w:rPr>
+        <w:t>:</w:t>
+      </w:r>
+    </w:p>
+    <w:p>
+      <w:pPr>
+        <w:rPr>
+          <w:rFonts w:ascii="Arial" w:hAnsi="Arial" w:cs="Arial"/>
+        </w:rPr>
+      </w:pPr>
+      <w:r>
+        <w:rPr>
+          <w:rFonts w:ascii="Arial" w:hAnsi="Arial" w:cs="Arial"/>
+        </w:rPr>
+        <w:t xml:space="preserve">Als „Software Quality Engineer“ möchte ich, dass </w:t>
+      </w:r>
+      <w:r>
+        <w:rPr>
+          <w:rFonts w:ascii="Arial" w:hAnsi="Arial" w:cs="Arial"/>
+        </w:rPr>
+        <w:t xml:space="preserve">temporäre Variablen durch Methodenaufrufe ersetzt werden, um dem </w:t>
+      </w:r>
+      <w:proofErr w:type="spellStart"/>
+      <w:r>
+        <w:rPr>
+          <w:rFonts w:ascii="Arial" w:hAnsi="Arial" w:cs="Arial"/>
+        </w:rPr>
+        <w:t>Refactoring</w:t>
+      </w:r>
+      <w:proofErr w:type="spellEnd"/>
+      <w:r>
+        <w:rPr>
+          <w:rFonts w:ascii="Arial" w:hAnsi="Arial" w:cs="Arial"/>
+        </w:rPr>
+        <w:t>-Prinzip „</w:t>
+      </w:r>
+      <w:proofErr w:type="spellStart"/>
+      <w:r>
+        <w:rPr>
+          <w:rFonts w:ascii="Arial" w:hAnsi="Arial" w:cs="Arial"/>
+        </w:rPr>
+        <w:t>Replace</w:t>
+      </w:r>
+      <w:proofErr w:type="spellEnd"/>
+      <w:r>
+        <w:rPr>
+          <w:rFonts w:ascii="Arial" w:hAnsi="Arial" w:cs="Arial"/>
+        </w:rPr>
+        <w:t xml:space="preserve"> </w:t>
+      </w:r>
+      <w:proofErr w:type="spellStart"/>
+      <w:r>
+        <w:rPr>
+          <w:rFonts w:ascii="Arial" w:hAnsi="Arial" w:cs="Arial"/>
+        </w:rPr>
+        <w:t>Temp</w:t>
+      </w:r>
+      <w:proofErr w:type="spellEnd"/>
+      <w:r>
+        <w:rPr>
+          <w:rFonts w:ascii="Arial" w:hAnsi="Arial" w:cs="Arial"/>
+        </w:rPr>
+        <w:t xml:space="preserve"> </w:t>
+      </w:r>
+      <w:proofErr w:type="spellStart"/>
+      <w:r>
+        <w:rPr>
+          <w:rFonts w:ascii="Arial" w:hAnsi="Arial" w:cs="Arial"/>
+        </w:rPr>
+        <w:t>with</w:t>
+      </w:r>
+      <w:proofErr w:type="spellEnd"/>
+      <w:r>
+        <w:rPr>
+          <w:rFonts w:ascii="Arial" w:hAnsi="Arial" w:cs="Arial"/>
+        </w:rPr>
+        <w:t xml:space="preserve"> Query</w:t>
+      </w:r>
+      <w:r>
+        <w:rPr>
+          <w:rFonts w:ascii="Arial" w:hAnsi="Arial" w:cs="Arial"/>
+        </w:rPr>
+        <w:t>“ gerecht zu werden.</w:t>
+      </w:r>
+    </w:p>
+    <w:p>
+      <w:pPr>
+        <w:rPr>
+          <w:rFonts w:ascii="Arial" w:hAnsi="Arial" w:cs="Arial"/>
+        </w:rPr>
+      </w:pPr>
+      <w:r>
+        <w:rPr>
+          <w:rFonts w:ascii="Arial" w:hAnsi="Arial" w:cs="Arial"/>
+        </w:rPr>
+        <w:t>Tasks:</w:t>
+      </w:r>
+    </w:p>
+    <w:p>
+      <w:pPr>
+        <w:pStyle w:val="ListParagraph"/>
+        <w:numPr>
+          <w:ilvl w:val="0"/>
+          <w:numId w:val="13"/>
+        </w:numPr>
+        <w:rPr>
+          <w:rFonts w:ascii="Arial" w:hAnsi="Arial" w:cs="Arial"/>
+        </w:rPr>
+      </w:pPr>
+      <w:r>
+        <w:rPr>
+          <w:rFonts w:ascii="Arial" w:hAnsi="Arial" w:cs="Arial"/>
+        </w:rPr>
+        <w:t xml:space="preserve">Anpassungen in </w:t>
+      </w:r>
+      <w:proofErr w:type="spellStart"/>
+      <w:proofErr w:type="gramStart"/>
+      <w:r>
+        <w:rPr>
+          <w:rFonts w:ascii="Arial" w:hAnsi="Arial" w:cs="Arial"/>
+        </w:rPr>
+        <w:t>print</w:t>
+      </w:r>
+      <w:proofErr w:type="spellEnd"/>
+      <w:r>
+        <w:rPr>
+          <w:rFonts w:ascii="Arial" w:hAnsi="Arial" w:cs="Arial"/>
+        </w:rPr>
+        <w:t>(</w:t>
+      </w:r>
+      <w:proofErr w:type="gramEnd"/>
+      <w:r>
+        <w:rPr>
+          <w:rFonts w:ascii="Arial" w:hAnsi="Arial" w:cs="Arial"/>
+        </w:rPr>
+        <w:t xml:space="preserve">) in </w:t>
+      </w:r>
+      <w:proofErr w:type="spellStart"/>
+      <w:r>
+        <w:rPr>
+          <w:rFonts w:ascii="Arial" w:hAnsi="Arial" w:cs="Arial"/>
+        </w:rPr>
+        <w:t>StatementPrinter</w:t>
+      </w:r>
+      <w:proofErr w:type="spellEnd"/>
+    </w:p>
+    <w:p>
+      <w:pPr>
+        <w:pStyle w:val="ListParagraph"/>
+        <w:numPr>
+          <w:ilvl w:val="0"/>
+          <w:numId w:val="13"/>
+        </w:numPr>
+        <w:rPr>
+          <w:rFonts w:ascii="Arial" w:hAnsi="Arial" w:cs="Arial"/>
+        </w:rPr>
+      </w:pPr>
+      <w:r>
+        <w:rPr>
+          <w:rFonts w:ascii="Arial" w:hAnsi="Arial" w:cs="Arial"/>
+        </w:rPr>
+        <w:t xml:space="preserve">Anpassungen in </w:t>
+      </w:r>
+      <w:proofErr w:type="spellStart"/>
+      <w:proofErr w:type="gramStart"/>
+      <w:r>
+        <w:rPr>
+          <w:rFonts w:ascii="Arial" w:hAnsi="Arial" w:cs="Arial"/>
+        </w:rPr>
+        <w:t>getTotalAmountFor</w:t>
+      </w:r>
+      <w:proofErr w:type="spellEnd"/>
+      <w:r>
+        <w:rPr>
+          <w:rFonts w:ascii="Arial" w:hAnsi="Arial" w:cs="Arial"/>
+        </w:rPr>
+        <w:t>(</w:t>
+      </w:r>
+      <w:proofErr w:type="gramEnd"/>
+      <w:r>
+        <w:rPr>
+          <w:rFonts w:ascii="Arial" w:hAnsi="Arial" w:cs="Arial"/>
+        </w:rPr>
+        <w:t xml:space="preserve">) in </w:t>
+      </w:r>
+      <w:proofErr w:type="spellStart"/>
+      <w:r>
+        <w:rPr>
+          <w:rFonts w:ascii="Arial" w:hAnsi="Arial" w:cs="Arial"/>
+        </w:rPr>
+        <w:t>StatementPrinter</w:t>
+      </w:r>
+      <w:proofErr w:type="spellEnd"/>
+    </w:p>
+    <w:p>
+      <w:pPr>
+        <w:pStyle w:val="ListParagraph"/>
+        <w:numPr>
+          <w:ilvl w:val="0"/>
+          <w:numId w:val="13"/>
+        </w:numPr>
+        <w:rPr>
+          <w:rFonts w:ascii="Arial" w:hAnsi="Arial" w:cs="Arial"/>
+        </w:rPr>
+      </w:pPr>
+      <w:r>
+        <w:rPr>
+          <w:rFonts w:ascii="Arial" w:hAnsi="Arial" w:cs="Arial"/>
+        </w:rPr>
+        <w:t xml:space="preserve">Anpassungen in </w:t>
+      </w:r>
+      <w:proofErr w:type="spellStart"/>
+      <w:r>
+        <w:rPr>
+          <w:rFonts w:ascii="Arial" w:hAnsi="Arial" w:cs="Arial"/>
+        </w:rPr>
+        <w:t>getTotalVolumeCreditsFor</w:t>
+      </w:r>
+      <w:proofErr w:type="spellEnd"/>
+      <w:r>
+        <w:rPr>
+          <w:rFonts w:ascii="Arial" w:hAnsi="Arial" w:cs="Arial"/>
+        </w:rPr>
+        <w:t>() in StatementPrinter</w:t>
+      </w:r>
     </w:p>
     <w:sectPr>
       <w:pgSz w:w="11906" w:h="16838"/>
@@ -7286,15 +7661,15 @@
     <w:lsdException w:name="Unresolved Mention" w:semiHidden="1" w:unhideWhenUsed="1"/>
     <w:lsdException w:name="Smart Link" w:semiHidden="1" w:unhideWhenUsed="1"/>
   </w:latentStyles>
-  <w:style w:type="paragraph" w:default="1" w:styleId="Standard">
+  <w:style w:type="paragraph" w:default="1" w:styleId="Normal">
     <w:name w:val="Normal"/>
     <w:qFormat/>
   </w:style>
-  <w:style w:type="paragraph" w:styleId="berschrift1">
+  <w:style w:type="paragraph" w:styleId="Heading1">
     <w:name w:val="heading 1"/>
-    <w:basedOn w:val="Standard"/>
-    <w:next w:val="Standard"/>
-    <w:link w:val="berschrift1Zchn"/>
+    <w:basedOn w:val="Normal"/>
+    <w:next w:val="Normal"/>
+    <w:link w:val="Heading1Char"/>
     <w:uiPriority w:val="9"/>
     <w:qFormat/>
     <w:rsid w:val="001866E2"/>
@@ -7311,11 +7686,11 @@
       <w:szCs w:val="32"/>
     </w:rPr>
   </w:style>
-  <w:style w:type="paragraph" w:styleId="berschrift2">
+  <w:style w:type="paragraph" w:styleId="Heading2">
     <w:name w:val="heading 2"/>
-    <w:basedOn w:val="Standard"/>
-    <w:next w:val="Standard"/>
-    <w:link w:val="berschrift2Zchn"/>
+    <w:basedOn w:val="Normal"/>
+    <w:next w:val="Normal"/>
+    <w:link w:val="Heading2Char"/>
     <w:uiPriority w:val="9"/>
     <w:unhideWhenUsed/>
     <w:qFormat/>
@@ -7333,11 +7708,11 @@
       <w:szCs w:val="26"/>
     </w:rPr>
   </w:style>
-  <w:style w:type="paragraph" w:styleId="berschrift3">
+  <w:style w:type="paragraph" w:styleId="Heading3">
     <w:name w:val="heading 3"/>
-    <w:basedOn w:val="Standard"/>
-    <w:next w:val="Standard"/>
-    <w:link w:val="berschrift3Zchn"/>
+    <w:basedOn w:val="Normal"/>
+    <w:next w:val="Normal"/>
+    <w:link w:val="Heading3Char"/>
     <w:uiPriority w:val="9"/>
     <w:unhideWhenUsed/>
     <w:qFormat/>
@@ -7355,11 +7730,11 @@
       <w:szCs w:val="24"/>
     </w:rPr>
   </w:style>
-  <w:style w:type="paragraph" w:styleId="berschrift4">
+  <w:style w:type="paragraph" w:styleId="Heading4">
     <w:name w:val="heading 4"/>
-    <w:basedOn w:val="Standard"/>
-    <w:next w:val="Standard"/>
-    <w:link w:val="berschrift4Zchn"/>
+    <w:basedOn w:val="Normal"/>
+    <w:next w:val="Normal"/>
+    <w:link w:val="Heading4Char"/>
     <w:uiPriority w:val="9"/>
     <w:unhideWhenUsed/>
     <w:qFormat/>
@@ -7377,13 +7752,13 @@
       <w:color w:val="2F5496" w:themeColor="accent1" w:themeShade="BF"/>
     </w:rPr>
   </w:style>
-  <w:style w:type="character" w:default="1" w:styleId="Absatz-Standardschriftart">
+  <w:style w:type="character" w:default="1" w:styleId="DefaultParagraphFont">
     <w:name w:val="Default Paragraph Font"/>
     <w:uiPriority w:val="1"/>
     <w:semiHidden/>
     <w:unhideWhenUsed/>
   </w:style>
-  <w:style w:type="table" w:default="1" w:styleId="NormaleTabelle">
+  <w:style w:type="table" w:default="1" w:styleId="TableNormal">
     <w:name w:val="Normal Table"/>
     <w:uiPriority w:val="99"/>
     <w:semiHidden/>
@@ -7398,15 +7773,15 @@
       </w:tblCellMar>
     </w:tblPr>
   </w:style>
-  <w:style w:type="numbering" w:default="1" w:styleId="KeineListe">
+  <w:style w:type="numbering" w:default="1" w:styleId="NoList">
     <w:name w:val="No List"/>
     <w:uiPriority w:val="99"/>
     <w:semiHidden/>
     <w:unhideWhenUsed/>
   </w:style>
-  <w:style w:type="paragraph" w:styleId="Listenabsatz">
+  <w:style w:type="paragraph" w:styleId="ListParagraph">
     <w:name w:val="List Paragraph"/>
-    <w:basedOn w:val="Standard"/>
+    <w:basedOn w:val="Normal"/>
     <w:uiPriority w:val="34"/>
     <w:qFormat/>
     <w:rsid w:val="0094125F"/>
@@ -7415,10 +7790,10 @@
       <w:contextualSpacing/>
     </w:pPr>
   </w:style>
-  <w:style w:type="paragraph" w:styleId="Kopfzeile">
+  <w:style w:type="paragraph" w:styleId="Header">
     <w:name w:val="header"/>
-    <w:basedOn w:val="Standard"/>
-    <w:link w:val="KopfzeileZchn"/>
+    <w:basedOn w:val="Normal"/>
+    <w:link w:val="HeaderChar"/>
     <w:uiPriority w:val="99"/>
     <w:unhideWhenUsed/>
     <w:rsid w:val="007C393E"/>
@@ -7430,17 +7805,17 @@
       <w:spacing w:after="0" w:line="240" w:lineRule="auto"/>
     </w:pPr>
   </w:style>
-  <w:style w:type="character" w:customStyle="1" w:styleId="KopfzeileZchn">
-    <w:name w:val="Kopfzeile Zchn"/>
-    <w:basedOn w:val="Absatz-Standardschriftart"/>
-    <w:link w:val="Kopfzeile"/>
+  <w:style w:type="character" w:customStyle="1" w:styleId="HeaderChar">
+    <w:name w:val="Header Char"/>
+    <w:basedOn w:val="DefaultParagraphFont"/>
+    <w:link w:val="Header"/>
     <w:uiPriority w:val="99"/>
     <w:rsid w:val="007C393E"/>
   </w:style>
-  <w:style w:type="paragraph" w:styleId="Fuzeile">
+  <w:style w:type="paragraph" w:styleId="Footer">
     <w:name w:val="footer"/>
-    <w:basedOn w:val="Standard"/>
-    <w:link w:val="FuzeileZchn"/>
+    <w:basedOn w:val="Normal"/>
+    <w:link w:val="FooterChar"/>
     <w:uiPriority w:val="99"/>
     <w:unhideWhenUsed/>
     <w:rsid w:val="007C393E"/>
@@ -7452,17 +7827,17 @@
       <w:spacing w:after="0" w:line="240" w:lineRule="auto"/>
     </w:pPr>
   </w:style>
-  <w:style w:type="character" w:customStyle="1" w:styleId="FuzeileZchn">
-    <w:name w:val="Fußzeile Zchn"/>
-    <w:basedOn w:val="Absatz-Standardschriftart"/>
-    <w:link w:val="Fuzeile"/>
+  <w:style w:type="character" w:customStyle="1" w:styleId="FooterChar">
+    <w:name w:val="Footer Char"/>
+    <w:basedOn w:val="DefaultParagraphFont"/>
+    <w:link w:val="Footer"/>
     <w:uiPriority w:val="99"/>
     <w:rsid w:val="007C393E"/>
   </w:style>
-  <w:style w:type="character" w:customStyle="1" w:styleId="berschrift2Zchn">
-    <w:name w:val="Überschrift 2 Zchn"/>
-    <w:basedOn w:val="Absatz-Standardschriftart"/>
-    <w:link w:val="berschrift2"/>
+  <w:style w:type="character" w:customStyle="1" w:styleId="Heading2Char">
+    <w:name w:val="Heading 2 Char"/>
+    <w:basedOn w:val="DefaultParagraphFont"/>
+    <w:link w:val="Heading2"/>
     <w:uiPriority w:val="9"/>
     <w:rsid w:val="007C393E"/>
     <w:rPr>
@@ -7472,10 +7847,10 @@
       <w:szCs w:val="26"/>
     </w:rPr>
   </w:style>
-  <w:style w:type="character" w:customStyle="1" w:styleId="berschrift1Zchn">
-    <w:name w:val="Überschrift 1 Zchn"/>
-    <w:basedOn w:val="Absatz-Standardschriftart"/>
-    <w:link w:val="berschrift1"/>
+  <w:style w:type="character" w:customStyle="1" w:styleId="Heading1Char">
+    <w:name w:val="Heading 1 Char"/>
+    <w:basedOn w:val="DefaultParagraphFont"/>
+    <w:link w:val="Heading1"/>
     <w:uiPriority w:val="9"/>
     <w:rsid w:val="001866E2"/>
     <w:rPr>
@@ -7485,10 +7860,10 @@
       <w:szCs w:val="32"/>
     </w:rPr>
   </w:style>
-  <w:style w:type="character" w:customStyle="1" w:styleId="berschrift3Zchn">
-    <w:name w:val="Überschrift 3 Zchn"/>
-    <w:basedOn w:val="Absatz-Standardschriftart"/>
-    <w:link w:val="berschrift3"/>
+  <w:style w:type="character" w:customStyle="1" w:styleId="Heading3Char">
+    <w:name w:val="Heading 3 Char"/>
+    <w:basedOn w:val="DefaultParagraphFont"/>
+    <w:link w:val="Heading3"/>
     <w:uiPriority w:val="9"/>
     <w:rsid w:val="001866E2"/>
     <w:rPr>
@@ -7498,9 +7873,9 @@
       <w:szCs w:val="24"/>
     </w:rPr>
   </w:style>
-  <w:style w:type="character" w:styleId="Kommentarzeichen">
+  <w:style w:type="character" w:styleId="CommentReference">
     <w:name w:val="annotation reference"/>
-    <w:basedOn w:val="Absatz-Standardschriftart"/>
+    <w:basedOn w:val="DefaultParagraphFont"/>
     <w:uiPriority w:val="99"/>
     <w:semiHidden/>
     <w:unhideWhenUsed/>
@@ -7510,10 +7885,10 @@
       <w:szCs w:val="16"/>
     </w:rPr>
   </w:style>
-  <w:style w:type="paragraph" w:styleId="Kommentartext">
+  <w:style w:type="paragraph" w:styleId="CommentText">
     <w:name w:val="annotation text"/>
-    <w:basedOn w:val="Standard"/>
-    <w:link w:val="KommentartextZchn"/>
+    <w:basedOn w:val="Normal"/>
+    <w:link w:val="CommentTextChar"/>
     <w:uiPriority w:val="99"/>
     <w:semiHidden/>
     <w:unhideWhenUsed/>
@@ -7526,10 +7901,10 @@
       <w:szCs w:val="20"/>
     </w:rPr>
   </w:style>
-  <w:style w:type="character" w:customStyle="1" w:styleId="KommentartextZchn">
-    <w:name w:val="Kommentartext Zchn"/>
-    <w:basedOn w:val="Absatz-Standardschriftart"/>
-    <w:link w:val="Kommentartext"/>
+  <w:style w:type="character" w:customStyle="1" w:styleId="CommentTextChar">
+    <w:name w:val="Comment Text Char"/>
+    <w:basedOn w:val="DefaultParagraphFont"/>
+    <w:link w:val="CommentText"/>
     <w:uiPriority w:val="99"/>
     <w:semiHidden/>
     <w:rsid w:val="008C5FCC"/>
@@ -7538,11 +7913,11 @@
       <w:szCs w:val="20"/>
     </w:rPr>
   </w:style>
-  <w:style w:type="paragraph" w:styleId="Kommentarthema">
+  <w:style w:type="paragraph" w:styleId="CommentSubject">
     <w:name w:val="annotation subject"/>
-    <w:basedOn w:val="Kommentartext"/>
-    <w:next w:val="Kommentartext"/>
-    <w:link w:val="KommentarthemaZchn"/>
+    <w:basedOn w:val="CommentText"/>
+    <w:next w:val="CommentText"/>
+    <w:link w:val="CommentSubjectChar"/>
     <w:uiPriority w:val="99"/>
     <w:semiHidden/>
     <w:unhideWhenUsed/>
@@ -7552,10 +7927,10 @@
       <w:bCs/>
     </w:rPr>
   </w:style>
-  <w:style w:type="character" w:customStyle="1" w:styleId="KommentarthemaZchn">
-    <w:name w:val="Kommentarthema Zchn"/>
-    <w:basedOn w:val="KommentartextZchn"/>
-    <w:link w:val="Kommentarthema"/>
+  <w:style w:type="character" w:customStyle="1" w:styleId="CommentSubjectChar">
+    <w:name w:val="Comment Subject Char"/>
+    <w:basedOn w:val="CommentTextChar"/>
+    <w:link w:val="CommentSubject"/>
     <w:uiPriority w:val="99"/>
     <w:semiHidden/>
     <w:rsid w:val="008C5FCC"/>
@@ -7566,10 +7941,10 @@
       <w:szCs w:val="20"/>
     </w:rPr>
   </w:style>
-  <w:style w:type="paragraph" w:styleId="Sprechblasentext">
+  <w:style w:type="paragraph" w:styleId="BalloonText">
     <w:name w:val="Balloon Text"/>
-    <w:basedOn w:val="Standard"/>
-    <w:link w:val="SprechblasentextZchn"/>
+    <w:basedOn w:val="Normal"/>
+    <w:link w:val="BalloonTextChar"/>
     <w:uiPriority w:val="99"/>
     <w:semiHidden/>
     <w:unhideWhenUsed/>
@@ -7583,10 +7958,10 @@
       <w:szCs w:val="18"/>
     </w:rPr>
   </w:style>
-  <w:style w:type="character" w:customStyle="1" w:styleId="SprechblasentextZchn">
-    <w:name w:val="Sprechblasentext Zchn"/>
-    <w:basedOn w:val="Absatz-Standardschriftart"/>
-    <w:link w:val="Sprechblasentext"/>
+  <w:style w:type="character" w:customStyle="1" w:styleId="BalloonTextChar">
+    <w:name w:val="Balloon Text Char"/>
+    <w:basedOn w:val="DefaultParagraphFont"/>
+    <w:link w:val="BalloonText"/>
     <w:uiPriority w:val="99"/>
     <w:semiHidden/>
     <w:rsid w:val="008C5FCC"/>
@@ -7598,14 +7973,14 @@
   </w:style>
   <w:style w:type="character" w:customStyle="1" w:styleId="tlid-translation">
     <w:name w:val="tlid-translation"/>
-    <w:basedOn w:val="Absatz-Standardschriftart"/>
+    <w:basedOn w:val="DefaultParagraphFont"/>
     <w:rsid w:val="003922AA"/>
   </w:style>
-  <w:style w:type="paragraph" w:styleId="Titel">
+  <w:style w:type="paragraph" w:styleId="Title">
     <w:name w:val="Title"/>
-    <w:basedOn w:val="Standard"/>
-    <w:next w:val="Standard"/>
-    <w:link w:val="TitelZchn"/>
+    <w:basedOn w:val="Normal"/>
+    <w:next w:val="Normal"/>
+    <w:link w:val="TitleChar"/>
     <w:uiPriority w:val="10"/>
     <w:qFormat/>
     <w:rsid w:val="00824E7B"/>
@@ -7621,10 +7996,10 @@
       <w:szCs w:val="56"/>
     </w:rPr>
   </w:style>
-  <w:style w:type="character" w:customStyle="1" w:styleId="TitelZchn">
-    <w:name w:val="Titel Zchn"/>
-    <w:basedOn w:val="Absatz-Standardschriftart"/>
-    <w:link w:val="Titel"/>
+  <w:style w:type="character" w:customStyle="1" w:styleId="TitleChar">
+    <w:name w:val="Title Char"/>
+    <w:basedOn w:val="DefaultParagraphFont"/>
+    <w:link w:val="Title"/>
     <w:uiPriority w:val="10"/>
     <w:rsid w:val="00824E7B"/>
     <w:rPr>
@@ -7637,7 +8012,7 @@
   </w:style>
   <w:style w:type="paragraph" w:customStyle="1" w:styleId="Tabelle">
     <w:name w:val="Tabelle"/>
-    <w:basedOn w:val="Standard"/>
+    <w:basedOn w:val="Normal"/>
     <w:link w:val="TabelleZchn"/>
     <w:rsid w:val="00824E7B"/>
     <w:pPr>
@@ -7669,10 +8044,10 @@
       <w:lang w:eastAsia="de-DE"/>
     </w:rPr>
   </w:style>
-  <w:style w:type="paragraph" w:styleId="Inhaltsverzeichnisberschrift">
+  <w:style w:type="paragraph" w:styleId="TOCHeading">
     <w:name w:val="TOC Heading"/>
-    <w:basedOn w:val="berschrift1"/>
-    <w:next w:val="Standard"/>
+    <w:basedOn w:val="Heading1"/>
+    <w:next w:val="Normal"/>
     <w:uiPriority w:val="39"/>
     <w:unhideWhenUsed/>
     <w:qFormat/>
@@ -7684,10 +8059,10 @@
       <w:lang w:eastAsia="de-DE"/>
     </w:rPr>
   </w:style>
-  <w:style w:type="paragraph" w:styleId="Verzeichnis1">
+  <w:style w:type="paragraph" w:styleId="TOC1">
     <w:name w:val="toc 1"/>
-    <w:basedOn w:val="Standard"/>
-    <w:next w:val="Standard"/>
+    <w:basedOn w:val="Normal"/>
+    <w:next w:val="Normal"/>
     <w:autoRedefine/>
     <w:uiPriority w:val="39"/>
     <w:unhideWhenUsed/>
@@ -7698,7 +8073,7 @@
   </w:style>
   <w:style w:type="character" w:styleId="Hyperlink">
     <w:name w:val="Hyperlink"/>
-    <w:basedOn w:val="Absatz-Standardschriftart"/>
+    <w:basedOn w:val="DefaultParagraphFont"/>
     <w:uiPriority w:val="99"/>
     <w:unhideWhenUsed/>
     <w:rsid w:val="00824E7B"/>
@@ -7707,10 +8082,10 @@
       <w:u w:val="single"/>
     </w:rPr>
   </w:style>
-  <w:style w:type="paragraph" w:styleId="Verzeichnis2">
+  <w:style w:type="paragraph" w:styleId="TOC2">
     <w:name w:val="toc 2"/>
-    <w:basedOn w:val="Standard"/>
-    <w:next w:val="Standard"/>
+    <w:basedOn w:val="Normal"/>
+    <w:next w:val="Normal"/>
     <w:autoRedefine/>
     <w:uiPriority w:val="39"/>
     <w:unhideWhenUsed/>
@@ -7720,10 +8095,10 @@
       <w:ind w:left="220"/>
     </w:pPr>
   </w:style>
-  <w:style w:type="paragraph" w:styleId="Verzeichnis3">
+  <w:style w:type="paragraph" w:styleId="TOC3">
     <w:name w:val="toc 3"/>
-    <w:basedOn w:val="Standard"/>
-    <w:next w:val="Standard"/>
+    <w:basedOn w:val="Normal"/>
+    <w:next w:val="Normal"/>
     <w:autoRedefine/>
     <w:uiPriority w:val="39"/>
     <w:unhideWhenUsed/>
@@ -7733,10 +8108,10 @@
       <w:ind w:left="440"/>
     </w:pPr>
   </w:style>
-  <w:style w:type="character" w:customStyle="1" w:styleId="berschrift4Zchn">
-    <w:name w:val="Überschrift 4 Zchn"/>
-    <w:basedOn w:val="Absatz-Standardschriftart"/>
-    <w:link w:val="berschrift4"/>
+  <w:style w:type="character" w:customStyle="1" w:styleId="Heading4Char">
+    <w:name w:val="Heading 4 Char"/>
+    <w:basedOn w:val="DefaultParagraphFont"/>
+    <w:link w:val="Heading4"/>
     <w:uiPriority w:val="9"/>
     <w:rsid w:val="00174DFD"/>
     <w:rPr>

</xml_diff>

<commit_message>
Update: User-Story 14 hinzugefügt
</commit_message>
<xml_diff>
--- a/doc/Fowler2_agile_GruppeG.docx
+++ b/doc/Fowler2_agile_GruppeG.docx
@@ -4,35 +4,22 @@
   <w:body>
     <w:p>
       <w:pPr>
-        <w:pStyle w:val="Title"/>
+        <w:pStyle w:val="Titel"/>
         <w:jc w:val="center"/>
       </w:pPr>
       <w:r>
-        <w:t xml:space="preserve">Agile Softwareentwicklung mit SCRUM </w:t>
-      </w:r>
-      <w:proofErr w:type="spellStart"/>
-      <w:r>
-        <w:t>Refactoring</w:t>
-      </w:r>
-      <w:proofErr w:type="spellEnd"/>
-      <w:r>
-        <w:t xml:space="preserve"> </w:t>
+        <w:t xml:space="preserve">Agile Softwareentwicklung mit SCRUM Refactoring </w:t>
       </w:r>
       <w:r>
         <w:t xml:space="preserve">2 </w:t>
       </w:r>
-      <w:proofErr w:type="spellStart"/>
-      <w:r>
-        <w:t>with</w:t>
-      </w:r>
-      <w:proofErr w:type="spellEnd"/>
-      <w:r>
-        <w:t xml:space="preserve"> M. Fowler</w:t>
-      </w:r>
-    </w:p>
-    <w:p>
-      <w:pPr>
-        <w:pStyle w:val="Heading1"/>
+      <w:r>
+        <w:t>with M. Fowler</w:t>
+      </w:r>
+    </w:p>
+    <w:p>
+      <w:pPr>
+        <w:pStyle w:val="berschrift1"/>
         <w:jc w:val="center"/>
       </w:pPr>
     </w:p>
@@ -77,7 +64,7 @@
     </w:p>
     <w:p>
       <w:pPr>
-        <w:pStyle w:val="Heading1"/>
+        <w:pStyle w:val="berschrift1"/>
       </w:pPr>
       <w:bookmarkStart w:id="0" w:name="_Toc536093561"/>
       <w:bookmarkStart w:id="1" w:name="_Toc536201732"/>
@@ -85,63 +72,63 @@
     </w:p>
     <w:p>
       <w:pPr>
-        <w:pStyle w:val="Heading1"/>
-      </w:pPr>
-    </w:p>
-    <w:p>
-      <w:pPr>
-        <w:pStyle w:val="Heading1"/>
-      </w:pPr>
-    </w:p>
-    <w:p>
-      <w:pPr>
-        <w:pStyle w:val="Heading1"/>
-      </w:pPr>
-    </w:p>
-    <w:p>
-      <w:pPr>
-        <w:pStyle w:val="Heading1"/>
-      </w:pPr>
-    </w:p>
-    <w:p>
-      <w:pPr>
-        <w:pStyle w:val="Heading1"/>
-      </w:pPr>
-    </w:p>
-    <w:p>
-      <w:pPr>
-        <w:pStyle w:val="Heading1"/>
-      </w:pPr>
-    </w:p>
-    <w:p>
-      <w:pPr>
-        <w:pStyle w:val="Heading1"/>
-      </w:pPr>
-    </w:p>
-    <w:p>
-      <w:pPr>
-        <w:pStyle w:val="Heading1"/>
-      </w:pPr>
-    </w:p>
-    <w:p>
-      <w:pPr>
-        <w:pStyle w:val="Heading1"/>
-      </w:pPr>
-    </w:p>
-    <w:p>
-      <w:pPr>
-        <w:pStyle w:val="Heading1"/>
-      </w:pPr>
-    </w:p>
-    <w:p>
-      <w:pPr>
-        <w:pStyle w:val="Heading1"/>
+        <w:pStyle w:val="berschrift1"/>
+      </w:pPr>
+    </w:p>
+    <w:p>
+      <w:pPr>
+        <w:pStyle w:val="berschrift1"/>
+      </w:pPr>
+    </w:p>
+    <w:p>
+      <w:pPr>
+        <w:pStyle w:val="berschrift1"/>
+      </w:pPr>
+    </w:p>
+    <w:p>
+      <w:pPr>
+        <w:pStyle w:val="berschrift1"/>
+      </w:pPr>
+    </w:p>
+    <w:p>
+      <w:pPr>
+        <w:pStyle w:val="berschrift1"/>
+      </w:pPr>
+    </w:p>
+    <w:p>
+      <w:pPr>
+        <w:pStyle w:val="berschrift1"/>
+      </w:pPr>
+    </w:p>
+    <w:p>
+      <w:pPr>
+        <w:pStyle w:val="berschrift1"/>
+      </w:pPr>
+    </w:p>
+    <w:p>
+      <w:pPr>
+        <w:pStyle w:val="berschrift1"/>
+      </w:pPr>
+    </w:p>
+    <w:p>
+      <w:pPr>
+        <w:pStyle w:val="berschrift1"/>
+      </w:pPr>
+    </w:p>
+    <w:p>
+      <w:pPr>
+        <w:pStyle w:val="berschrift1"/>
+      </w:pPr>
+    </w:p>
+    <w:p>
+      <w:pPr>
+        <w:pStyle w:val="berschrift1"/>
       </w:pPr>
     </w:p>
     <w:p/>
     <w:p>
       <w:pPr>
-        <w:pStyle w:val="Heading1"/>
+        <w:pStyle w:val="berschrift1"/>
       </w:pPr>
       <w:bookmarkStart w:id="3" w:name="_Toc64108250"/>
       <w:r>
@@ -190,7 +177,6 @@
                 <w:color w:val="FFFFFF" w:themeColor="background1"/>
               </w:rPr>
             </w:pPr>
-            <w:proofErr w:type="spellStart"/>
             <w:r>
               <w:rPr>
                 <w:rFonts w:ascii="Arial" w:hAnsi="Arial" w:cs="Arial"/>
@@ -203,15 +189,7 @@
                 <w:rFonts w:ascii="Arial" w:hAnsi="Arial" w:cs="Arial"/>
                 <w:color w:val="FFFFFF" w:themeColor="background1"/>
               </w:rPr>
-              <w:t>snr</w:t>
-            </w:r>
-            <w:proofErr w:type="spellEnd"/>
-            <w:r>
-              <w:rPr>
-                <w:rFonts w:ascii="Arial" w:hAnsi="Arial" w:cs="Arial"/>
-                <w:color w:val="FFFFFF" w:themeColor="background1"/>
-              </w:rPr>
-              <w:t>.</w:t>
+              <w:t>snr.</w:t>
             </w:r>
           </w:p>
         </w:tc>
@@ -318,7 +296,13 @@
               <w:rPr>
                 <w:rFonts w:ascii="Arial" w:hAnsi="Arial" w:cs="Arial"/>
               </w:rPr>
-              <w:t>0.1</w:t>
+              <w:t>0.</w:t>
+            </w:r>
+            <w:r>
+              <w:rPr>
+                <w:rFonts w:ascii="Arial" w:hAnsi="Arial" w:cs="Arial"/>
+              </w:rPr>
+              <w:t>2</w:t>
             </w:r>
           </w:p>
         </w:tc>
@@ -663,21 +647,21 @@
       <w:sdtContent>
         <w:p>
           <w:pPr>
-            <w:pStyle w:val="TOCHeading"/>
+            <w:pStyle w:val="Inhaltsverzeichnisberschrift"/>
             <w:rPr>
-              <w:rStyle w:val="Heading1Char"/>
+              <w:rStyle w:val="berschrift1Zchn"/>
             </w:rPr>
           </w:pPr>
           <w:r>
             <w:rPr>
-              <w:rStyle w:val="Heading1Char"/>
+              <w:rStyle w:val="berschrift1Zchn"/>
             </w:rPr>
             <w:t>Inhalt</w:t>
           </w:r>
         </w:p>
         <w:p>
           <w:pPr>
-            <w:pStyle w:val="TOC1"/>
+            <w:pStyle w:val="Verzeichnis1"/>
             <w:tabs>
               <w:tab w:val="right" w:leader="dot" w:pos="9062"/>
             </w:tabs>
@@ -768,7 +752,7 @@
         </w:p>
         <w:p>
           <w:pPr>
-            <w:pStyle w:val="TOC1"/>
+            <w:pStyle w:val="Verzeichnis1"/>
             <w:tabs>
               <w:tab w:val="right" w:leader="dot" w:pos="9062"/>
             </w:tabs>
@@ -838,7 +822,7 @@
         </w:p>
         <w:p>
           <w:pPr>
-            <w:pStyle w:val="TOC3"/>
+            <w:pStyle w:val="Verzeichnis3"/>
             <w:tabs>
               <w:tab w:val="right" w:leader="dot" w:pos="9062"/>
             </w:tabs>
@@ -908,7 +892,7 @@
         </w:p>
         <w:p>
           <w:pPr>
-            <w:pStyle w:val="TOC1"/>
+            <w:pStyle w:val="Verzeichnis1"/>
             <w:tabs>
               <w:tab w:val="right" w:leader="dot" w:pos="9062"/>
             </w:tabs>
@@ -978,7 +962,7 @@
         </w:p>
         <w:p>
           <w:pPr>
-            <w:pStyle w:val="TOC3"/>
+            <w:pStyle w:val="Verzeichnis3"/>
             <w:tabs>
               <w:tab w:val="right" w:leader="dot" w:pos="9062"/>
             </w:tabs>
@@ -1048,7 +1032,7 @@
         </w:p>
         <w:p>
           <w:pPr>
-            <w:pStyle w:val="TOC1"/>
+            <w:pStyle w:val="Verzeichnis1"/>
             <w:tabs>
               <w:tab w:val="right" w:leader="dot" w:pos="9062"/>
             </w:tabs>
@@ -1118,7 +1102,7 @@
         </w:p>
         <w:p>
           <w:pPr>
-            <w:pStyle w:val="TOC3"/>
+            <w:pStyle w:val="Verzeichnis3"/>
             <w:tabs>
               <w:tab w:val="right" w:leader="dot" w:pos="9062"/>
             </w:tabs>
@@ -1188,7 +1172,7 @@
         </w:p>
         <w:p>
           <w:pPr>
-            <w:pStyle w:val="TOC3"/>
+            <w:pStyle w:val="Verzeichnis3"/>
             <w:tabs>
               <w:tab w:val="right" w:leader="dot" w:pos="9062"/>
             </w:tabs>
@@ -1258,7 +1242,7 @@
         </w:p>
         <w:p>
           <w:pPr>
-            <w:pStyle w:val="TOC3"/>
+            <w:pStyle w:val="Verzeichnis3"/>
             <w:tabs>
               <w:tab w:val="right" w:leader="dot" w:pos="9062"/>
             </w:tabs>
@@ -1328,7 +1312,7 @@
         </w:p>
         <w:p>
           <w:pPr>
-            <w:pStyle w:val="TOC3"/>
+            <w:pStyle w:val="Verzeichnis3"/>
             <w:tabs>
               <w:tab w:val="right" w:leader="dot" w:pos="9062"/>
             </w:tabs>
@@ -1398,7 +1382,7 @@
         </w:p>
         <w:p>
           <w:pPr>
-            <w:pStyle w:val="TOC3"/>
+            <w:pStyle w:val="Verzeichnis3"/>
             <w:tabs>
               <w:tab w:val="right" w:leader="dot" w:pos="9062"/>
             </w:tabs>
@@ -1484,7 +1468,7 @@
     </w:p>
     <w:p>
       <w:pPr>
-        <w:pStyle w:val="Heading1"/>
+        <w:pStyle w:val="berschrift1"/>
       </w:pPr>
       <w:bookmarkStart w:id="4" w:name="_Toc64108251"/>
       <w:r>
@@ -1516,7 +1500,7 @@
     </w:p>
     <w:p>
       <w:pPr>
-        <w:pStyle w:val="Heading3"/>
+        <w:pStyle w:val="berschrift3"/>
       </w:pPr>
       <w:bookmarkStart w:id="5" w:name="_Toc64108252"/>
       <w:r>
@@ -1534,40 +1518,12 @@
         <w:rPr>
           <w:rFonts w:ascii="Arial" w:hAnsi="Arial" w:cs="Arial"/>
         </w:rPr>
-        <w:t xml:space="preserve">In diesem Dokument werden Anforderungen für eine agile Umsetzung des </w:t>
-      </w:r>
-      <w:proofErr w:type="spellStart"/>
-      <w:r>
-        <w:rPr>
-          <w:rFonts w:ascii="Arial" w:hAnsi="Arial" w:cs="Arial"/>
-        </w:rPr>
-        <w:t>Refactoring</w:t>
-      </w:r>
-      <w:proofErr w:type="spellEnd"/>
-      <w:r>
-        <w:rPr>
-          <w:rFonts w:ascii="Arial" w:hAnsi="Arial" w:cs="Arial"/>
-        </w:rPr>
-        <w:t xml:space="preserve">-Projekts in </w:t>
-      </w:r>
-      <w:proofErr w:type="spellStart"/>
-      <w:r>
-        <w:rPr>
-          <w:rFonts w:ascii="Arial" w:hAnsi="Arial" w:cs="Arial"/>
-        </w:rPr>
-        <w:t>Epics</w:t>
-      </w:r>
-      <w:proofErr w:type="spellEnd"/>
-      <w:r>
-        <w:rPr>
-          <w:rFonts w:ascii="Arial" w:hAnsi="Arial" w:cs="Arial"/>
-        </w:rPr>
-        <w:t xml:space="preserve"> und User-Stories mit SCRUM vorgegeben.</w:t>
-      </w:r>
-    </w:p>
-    <w:p>
-      <w:pPr>
-        <w:pStyle w:val="Heading1"/>
+        <w:t>In diesem Dokument werden Anforderungen für eine agile Umsetzung des Refactoring-Projekts in Epics und User-Stories mit SCRUM vorgegeben.</w:t>
+      </w:r>
+    </w:p>
+    <w:p>
+      <w:pPr>
+        <w:pStyle w:val="berschrift1"/>
       </w:pPr>
       <w:bookmarkStart w:id="6" w:name="_Toc64108253"/>
       <w:r>
@@ -1602,7 +1558,7 @@
     </w:p>
     <w:p>
       <w:pPr>
-        <w:pStyle w:val="ListParagraph"/>
+        <w:pStyle w:val="Listenabsatz"/>
         <w:numPr>
           <w:ilvl w:val="0"/>
           <w:numId w:val="1"/>
@@ -1620,7 +1576,7 @@
     </w:p>
     <w:p>
       <w:pPr>
-        <w:pStyle w:val="ListParagraph"/>
+        <w:pStyle w:val="Listenabsatz"/>
         <w:numPr>
           <w:ilvl w:val="1"/>
           <w:numId w:val="1"/>
@@ -1633,26 +1589,12 @@
         <w:rPr>
           <w:rFonts w:ascii="Arial" w:hAnsi="Arial" w:cs="Arial"/>
         </w:rPr>
-        <w:t xml:space="preserve">User-Stories sollten in Sprints verteilt werden (Sprint </w:t>
-      </w:r>
-      <w:proofErr w:type="spellStart"/>
-      <w:r>
-        <w:rPr>
-          <w:rFonts w:ascii="Arial" w:hAnsi="Arial" w:cs="Arial"/>
-        </w:rPr>
-        <w:t>Planning</w:t>
-      </w:r>
-      <w:proofErr w:type="spellEnd"/>
-      <w:r>
-        <w:rPr>
-          <w:rFonts w:ascii="Arial" w:hAnsi="Arial" w:cs="Arial"/>
-        </w:rPr>
-        <w:t>)</w:t>
-      </w:r>
-    </w:p>
-    <w:p>
-      <w:pPr>
-        <w:pStyle w:val="ListParagraph"/>
+        <w:t>User-Stories sollten in Sprints verteilt werden (Sprint Planning)</w:t>
+      </w:r>
+    </w:p>
+    <w:p>
+      <w:pPr>
+        <w:pStyle w:val="Listenabsatz"/>
         <w:numPr>
           <w:ilvl w:val="1"/>
           <w:numId w:val="1"/>
@@ -1670,7 +1612,7 @@
     </w:p>
     <w:p>
       <w:pPr>
-        <w:pStyle w:val="ListParagraph"/>
+        <w:pStyle w:val="Listenabsatz"/>
         <w:numPr>
           <w:ilvl w:val="1"/>
           <w:numId w:val="1"/>
@@ -1683,26 +1625,12 @@
         <w:rPr>
           <w:rFonts w:ascii="Arial" w:hAnsi="Arial" w:cs="Arial"/>
         </w:rPr>
-        <w:t xml:space="preserve">Tasks sollten nachweislich umgesetzt werden (siehe </w:t>
-      </w:r>
-      <w:proofErr w:type="spellStart"/>
-      <w:r>
-        <w:rPr>
-          <w:rFonts w:ascii="Arial" w:hAnsi="Arial" w:cs="Arial"/>
-        </w:rPr>
-        <w:t>pushes</w:t>
-      </w:r>
-      <w:proofErr w:type="spellEnd"/>
-      <w:r>
-        <w:rPr>
-          <w:rFonts w:ascii="Arial" w:hAnsi="Arial" w:cs="Arial"/>
-        </w:rPr>
-        <w:t>)</w:t>
-      </w:r>
-    </w:p>
-    <w:p>
-      <w:pPr>
-        <w:pStyle w:val="ListParagraph"/>
+        <w:t>Tasks sollten nachweislich umgesetzt werden (siehe pushes)</w:t>
+      </w:r>
+    </w:p>
+    <w:p>
+      <w:pPr>
+        <w:pStyle w:val="Listenabsatz"/>
         <w:numPr>
           <w:ilvl w:val="0"/>
           <w:numId w:val="1"/>
@@ -1720,7 +1648,7 @@
     </w:p>
     <w:p>
       <w:pPr>
-        <w:pStyle w:val="ListParagraph"/>
+        <w:pStyle w:val="Listenabsatz"/>
         <w:numPr>
           <w:ilvl w:val="1"/>
           <w:numId w:val="1"/>
@@ -1738,7 +1666,7 @@
     </w:p>
     <w:p>
       <w:pPr>
-        <w:pStyle w:val="ListParagraph"/>
+        <w:pStyle w:val="Listenabsatz"/>
         <w:numPr>
           <w:ilvl w:val="0"/>
           <w:numId w:val="1"/>
@@ -1751,26 +1679,12 @@
         <w:rPr>
           <w:rFonts w:ascii="Arial" w:hAnsi="Arial" w:cs="Arial"/>
         </w:rPr>
-        <w:t xml:space="preserve">Durchführung eines Sprint </w:t>
-      </w:r>
-      <w:proofErr w:type="spellStart"/>
-      <w:r>
-        <w:rPr>
-          <w:rFonts w:ascii="Arial" w:hAnsi="Arial" w:cs="Arial"/>
-        </w:rPr>
-        <w:t>plannings</w:t>
-      </w:r>
-      <w:proofErr w:type="spellEnd"/>
-      <w:r>
-        <w:rPr>
-          <w:rFonts w:ascii="Arial" w:hAnsi="Arial" w:cs="Arial"/>
-        </w:rPr>
-        <w:t xml:space="preserve"> vor Beginn eines jeden Sprints</w:t>
-      </w:r>
-    </w:p>
-    <w:p>
-      <w:pPr>
-        <w:pStyle w:val="ListParagraph"/>
+        <w:t>Durchführung eines Sprint plannings vor Beginn eines jeden Sprints</w:t>
+      </w:r>
+    </w:p>
+    <w:p>
+      <w:pPr>
+        <w:pStyle w:val="Listenabsatz"/>
         <w:numPr>
           <w:ilvl w:val="0"/>
           <w:numId w:val="1"/>
@@ -1788,7 +1702,7 @@
     </w:p>
     <w:p>
       <w:pPr>
-        <w:pStyle w:val="ListParagraph"/>
+        <w:pStyle w:val="Listenabsatz"/>
         <w:numPr>
           <w:ilvl w:val="0"/>
           <w:numId w:val="1"/>
@@ -1797,65 +1711,29 @@
           <w:rFonts w:ascii="Arial" w:hAnsi="Arial" w:cs="Arial"/>
         </w:rPr>
       </w:pPr>
-      <w:proofErr w:type="spellStart"/>
-      <w:r>
-        <w:rPr>
-          <w:rFonts w:ascii="Arial" w:hAnsi="Arial" w:cs="Arial"/>
-        </w:rPr>
-        <w:t>Github</w:t>
-      </w:r>
-      <w:proofErr w:type="spellEnd"/>
-      <w:r>
-        <w:rPr>
-          <w:rFonts w:ascii="Arial" w:hAnsi="Arial" w:cs="Arial"/>
-        </w:rPr>
-        <w:t xml:space="preserve"> o.ä. um Code-Iterationen (</w:t>
-      </w:r>
-      <w:proofErr w:type="spellStart"/>
-      <w:r>
-        <w:rPr>
-          <w:rFonts w:ascii="Arial" w:hAnsi="Arial" w:cs="Arial"/>
-        </w:rPr>
-        <w:t>pushes</w:t>
-      </w:r>
-      <w:proofErr w:type="spellEnd"/>
-      <w:r>
-        <w:rPr>
-          <w:rFonts w:ascii="Arial" w:hAnsi="Arial" w:cs="Arial"/>
-        </w:rPr>
-        <w:t>) zu erkennen (sollten zu User-Stories, bzw. den daraus abgeleiteten Tasks passen)</w:t>
-      </w:r>
-    </w:p>
-    <w:p>
-      <w:pPr>
-        <w:rPr>
-          <w:rFonts w:ascii="Arial" w:hAnsi="Arial" w:cs="Arial"/>
-        </w:rPr>
-      </w:pPr>
-      <w:r>
-        <w:rPr>
-          <w:rFonts w:ascii="Arial" w:hAnsi="Arial" w:cs="Arial"/>
-        </w:rPr>
-        <w:t xml:space="preserve">Die hierfür erforderliche Arbeit eines </w:t>
-      </w:r>
-      <w:proofErr w:type="spellStart"/>
-      <w:r>
-        <w:rPr>
-          <w:rFonts w:ascii="Arial" w:hAnsi="Arial" w:cs="Arial"/>
-        </w:rPr>
-        <w:t>Product-Owners</w:t>
-      </w:r>
-      <w:proofErr w:type="spellEnd"/>
-      <w:r>
-        <w:rPr>
-          <w:rFonts w:ascii="Arial" w:hAnsi="Arial" w:cs="Arial"/>
-        </w:rPr>
-        <w:t xml:space="preserve"> wurde schon teilweise abgenommen, dies beinhaltet:</w:t>
-      </w:r>
-    </w:p>
-    <w:p>
-      <w:pPr>
-        <w:pStyle w:val="ListParagraph"/>
+      <w:r>
+        <w:rPr>
+          <w:rFonts w:ascii="Arial" w:hAnsi="Arial" w:cs="Arial"/>
+        </w:rPr>
+        <w:t>Github o.ä. um Code-Iterationen (pushes) zu erkennen (sollten zu User-Stories, bzw. den daraus abgeleiteten Tasks passen)</w:t>
+      </w:r>
+    </w:p>
+    <w:p>
+      <w:pPr>
+        <w:rPr>
+          <w:rFonts w:ascii="Arial" w:hAnsi="Arial" w:cs="Arial"/>
+        </w:rPr>
+      </w:pPr>
+      <w:r>
+        <w:rPr>
+          <w:rFonts w:ascii="Arial" w:hAnsi="Arial" w:cs="Arial"/>
+        </w:rPr>
+        <w:t>Die hierfür erforderliche Arbeit eines Product-Owners wurde schon teilweise abgenommen, dies beinhaltet:</w:t>
+      </w:r>
+    </w:p>
+    <w:p>
+      <w:pPr>
+        <w:pStyle w:val="Listenabsatz"/>
         <w:numPr>
           <w:ilvl w:val="0"/>
           <w:numId w:val="1"/>
@@ -1873,7 +1751,7 @@
     </w:p>
     <w:p>
       <w:pPr>
-        <w:pStyle w:val="ListParagraph"/>
+        <w:pStyle w:val="Listenabsatz"/>
         <w:numPr>
           <w:ilvl w:val="0"/>
           <w:numId w:val="1"/>
@@ -1886,21 +1764,7 @@
         <w:rPr>
           <w:rFonts w:ascii="Arial" w:hAnsi="Arial" w:cs="Arial"/>
         </w:rPr>
-        <w:t xml:space="preserve">Priorisieren der User-Stories nach diversen Faktoren (Bearbeitungs-, bzw. Relevanz-Priorisierung wird durch die Nummerierung, bzw. Reihenfolge der </w:t>
-      </w:r>
-      <w:proofErr w:type="spellStart"/>
-      <w:r>
-        <w:rPr>
-          <w:rFonts w:ascii="Arial" w:hAnsi="Arial" w:cs="Arial"/>
-        </w:rPr>
-        <w:t>Refactoring</w:t>
-      </w:r>
-      <w:proofErr w:type="spellEnd"/>
-      <w:r>
-        <w:rPr>
-          <w:rFonts w:ascii="Arial" w:hAnsi="Arial" w:cs="Arial"/>
-        </w:rPr>
-        <w:t>-User-Stories vorgegeben)</w:t>
+        <w:t>Priorisieren der User-Stories nach diversen Faktoren (Bearbeitungs-, bzw. Relevanz-Priorisierung wird durch die Nummerierung, bzw. Reihenfolge der Refactoring-User-Stories vorgegeben)</w:t>
       </w:r>
     </w:p>
     <w:p>
@@ -1931,40 +1795,12 @@
         <w:rPr>
           <w:rFonts w:ascii="Arial" w:hAnsi="Arial" w:cs="Arial"/>
         </w:rPr>
-        <w:t xml:space="preserve">noch zu erledigen (Definition </w:t>
-      </w:r>
-      <w:proofErr w:type="spellStart"/>
-      <w:r>
-        <w:rPr>
-          <w:rFonts w:ascii="Arial" w:hAnsi="Arial" w:cs="Arial"/>
-        </w:rPr>
-        <w:t>of</w:t>
-      </w:r>
-      <w:proofErr w:type="spellEnd"/>
-      <w:r>
-        <w:rPr>
-          <w:rFonts w:ascii="Arial" w:hAnsi="Arial" w:cs="Arial"/>
-        </w:rPr>
-        <w:t xml:space="preserve"> </w:t>
-      </w:r>
-      <w:proofErr w:type="spellStart"/>
-      <w:r>
-        <w:rPr>
-          <w:rFonts w:ascii="Arial" w:hAnsi="Arial" w:cs="Arial"/>
-        </w:rPr>
-        <w:t>Ready</w:t>
-      </w:r>
-      <w:proofErr w:type="spellEnd"/>
-      <w:r>
-        <w:rPr>
-          <w:rFonts w:ascii="Arial" w:hAnsi="Arial" w:cs="Arial"/>
-        </w:rPr>
-        <w:t>):</w:t>
-      </w:r>
-    </w:p>
-    <w:p>
-      <w:pPr>
-        <w:pStyle w:val="ListParagraph"/>
+        <w:t>noch zu erledigen (Definition of Ready):</w:t>
+      </w:r>
+    </w:p>
+    <w:p>
+      <w:pPr>
+        <w:pStyle w:val="Listenabsatz"/>
         <w:numPr>
           <w:ilvl w:val="0"/>
           <w:numId w:val="1"/>
@@ -1982,7 +1818,7 @@
     </w:p>
     <w:p>
       <w:pPr>
-        <w:pStyle w:val="ListParagraph"/>
+        <w:pStyle w:val="Listenabsatz"/>
         <w:numPr>
           <w:ilvl w:val="0"/>
           <w:numId w:val="1"/>
@@ -2000,7 +1836,7 @@
     </w:p>
     <w:p>
       <w:pPr>
-        <w:pStyle w:val="ListParagraph"/>
+        <w:pStyle w:val="Listenabsatz"/>
         <w:numPr>
           <w:ilvl w:val="0"/>
           <w:numId w:val="1"/>
@@ -2009,31 +1845,23 @@
           <w:rFonts w:ascii="Arial" w:hAnsi="Arial" w:cs="Arial"/>
         </w:rPr>
       </w:pPr>
-      <w:proofErr w:type="spellStart"/>
-      <w:r>
-        <w:rPr>
-          <w:rFonts w:ascii="Arial" w:hAnsi="Arial" w:cs="Arial"/>
-        </w:rPr>
-        <w:t>DoD</w:t>
-      </w:r>
-      <w:proofErr w:type="spellEnd"/>
-      <w:r>
-        <w:rPr>
-          <w:rFonts w:ascii="Arial" w:hAnsi="Arial" w:cs="Arial"/>
-        </w:rPr>
-        <w:t xml:space="preserve"> geklärt?</w:t>
-      </w:r>
-    </w:p>
-    <w:p>
-      <w:pPr>
-        <w:rPr>
-          <w:rFonts w:ascii="Arial" w:hAnsi="Arial" w:cs="Arial"/>
-        </w:rPr>
-      </w:pPr>
-    </w:p>
-    <w:p>
-      <w:pPr>
-        <w:pStyle w:val="Heading3"/>
+      <w:r>
+        <w:rPr>
+          <w:rFonts w:ascii="Arial" w:hAnsi="Arial" w:cs="Arial"/>
+        </w:rPr>
+        <w:t>DoD geklärt?</w:t>
+      </w:r>
+    </w:p>
+    <w:p>
+      <w:pPr>
+        <w:rPr>
+          <w:rFonts w:ascii="Arial" w:hAnsi="Arial" w:cs="Arial"/>
+        </w:rPr>
+      </w:pPr>
+    </w:p>
+    <w:p>
+      <w:pPr>
+        <w:pStyle w:val="berschrift3"/>
         <w:rPr>
           <w:rFonts w:ascii="Arial" w:hAnsi="Arial" w:cs="Arial"/>
         </w:rPr>
@@ -2105,7 +1933,7 @@
     </w:p>
     <w:p>
       <w:pPr>
-        <w:pStyle w:val="ListParagraph"/>
+        <w:pStyle w:val="Listenabsatz"/>
         <w:numPr>
           <w:ilvl w:val="0"/>
           <w:numId w:val="1"/>
@@ -2123,7 +1951,7 @@
     </w:p>
     <w:p>
       <w:pPr>
-        <w:pStyle w:val="ListParagraph"/>
+        <w:pStyle w:val="Listenabsatz"/>
         <w:numPr>
           <w:ilvl w:val="0"/>
           <w:numId w:val="1"/>
@@ -2136,40 +1964,12 @@
         <w:rPr>
           <w:rFonts w:ascii="Arial" w:hAnsi="Arial" w:cs="Arial"/>
         </w:rPr>
-        <w:t xml:space="preserve">Definition </w:t>
-      </w:r>
-      <w:proofErr w:type="spellStart"/>
-      <w:r>
-        <w:rPr>
-          <w:rFonts w:ascii="Arial" w:hAnsi="Arial" w:cs="Arial"/>
-        </w:rPr>
-        <w:t>of</w:t>
-      </w:r>
-      <w:proofErr w:type="spellEnd"/>
-      <w:r>
-        <w:rPr>
-          <w:rFonts w:ascii="Arial" w:hAnsi="Arial" w:cs="Arial"/>
-        </w:rPr>
-        <w:t xml:space="preserve"> </w:t>
-      </w:r>
-      <w:proofErr w:type="spellStart"/>
-      <w:r>
-        <w:rPr>
-          <w:rFonts w:ascii="Arial" w:hAnsi="Arial" w:cs="Arial"/>
-        </w:rPr>
-        <w:t>Ready</w:t>
-      </w:r>
-      <w:proofErr w:type="spellEnd"/>
-      <w:r>
-        <w:rPr>
-          <w:rFonts w:ascii="Arial" w:hAnsi="Arial" w:cs="Arial"/>
-        </w:rPr>
-        <w:t xml:space="preserve">: </w:t>
-      </w:r>
-    </w:p>
-    <w:p>
-      <w:pPr>
-        <w:pStyle w:val="ListParagraph"/>
+        <w:t xml:space="preserve">Definition of Ready: </w:t>
+      </w:r>
+    </w:p>
+    <w:p>
+      <w:pPr>
+        <w:pStyle w:val="Listenabsatz"/>
         <w:numPr>
           <w:ilvl w:val="1"/>
           <w:numId w:val="1"/>
@@ -2182,40 +1982,12 @@
         <w:rPr>
           <w:rFonts w:ascii="Arial" w:hAnsi="Arial" w:cs="Arial"/>
         </w:rPr>
-        <w:t xml:space="preserve">Definition </w:t>
-      </w:r>
-      <w:proofErr w:type="spellStart"/>
-      <w:r>
-        <w:rPr>
-          <w:rFonts w:ascii="Arial" w:hAnsi="Arial" w:cs="Arial"/>
-        </w:rPr>
-        <w:t>of</w:t>
-      </w:r>
-      <w:proofErr w:type="spellEnd"/>
-      <w:r>
-        <w:rPr>
-          <w:rFonts w:ascii="Arial" w:hAnsi="Arial" w:cs="Arial"/>
-        </w:rPr>
-        <w:t xml:space="preserve"> </w:t>
-      </w:r>
-      <w:proofErr w:type="spellStart"/>
-      <w:r>
-        <w:rPr>
-          <w:rFonts w:ascii="Arial" w:hAnsi="Arial" w:cs="Arial"/>
-        </w:rPr>
-        <w:t>Done</w:t>
-      </w:r>
-      <w:proofErr w:type="spellEnd"/>
-      <w:r>
-        <w:rPr>
-          <w:rFonts w:ascii="Arial" w:hAnsi="Arial" w:cs="Arial"/>
-        </w:rPr>
-        <w:t xml:space="preserve"> geklärt (Projektübergreifend)</w:t>
-      </w:r>
-    </w:p>
-    <w:p>
-      <w:pPr>
-        <w:pStyle w:val="ListParagraph"/>
+        <w:t>Definition of Done geklärt (Projektübergreifend)</w:t>
+      </w:r>
+    </w:p>
+    <w:p>
+      <w:pPr>
+        <w:pStyle w:val="Listenabsatz"/>
         <w:numPr>
           <w:ilvl w:val="1"/>
           <w:numId w:val="1"/>
@@ -2233,7 +2005,7 @@
     </w:p>
     <w:p>
       <w:pPr>
-        <w:pStyle w:val="ListParagraph"/>
+        <w:pStyle w:val="Listenabsatz"/>
         <w:numPr>
           <w:ilvl w:val="1"/>
           <w:numId w:val="1"/>
@@ -2251,7 +2023,7 @@
     </w:p>
     <w:p>
       <w:pPr>
-        <w:pStyle w:val="ListParagraph"/>
+        <w:pStyle w:val="Listenabsatz"/>
         <w:numPr>
           <w:ilvl w:val="1"/>
           <w:numId w:val="1"/>
@@ -2270,7 +2042,7 @@
     </w:p>
     <w:p>
       <w:pPr>
-        <w:pStyle w:val="Heading3"/>
+        <w:pStyle w:val="berschrift3"/>
         <w:rPr>
           <w:color w:val="2F5496" w:themeColor="accent1" w:themeShade="BF"/>
           <w:sz w:val="32"/>
@@ -2281,30 +2053,8 @@
         <w:rPr>
           <w:rFonts w:ascii="Arial" w:hAnsi="Arial" w:cs="Arial"/>
         </w:rPr>
-        <w:t xml:space="preserve">Definition </w:t>
-      </w:r>
-      <w:proofErr w:type="spellStart"/>
-      <w:r>
-        <w:rPr>
-          <w:rFonts w:ascii="Arial" w:hAnsi="Arial" w:cs="Arial"/>
-        </w:rPr>
-        <w:t>of</w:t>
-      </w:r>
-      <w:proofErr w:type="spellEnd"/>
-      <w:r>
-        <w:rPr>
-          <w:rFonts w:ascii="Arial" w:hAnsi="Arial" w:cs="Arial"/>
-        </w:rPr>
-        <w:t xml:space="preserve"> </w:t>
-      </w:r>
-      <w:proofErr w:type="spellStart"/>
-      <w:r>
-        <w:rPr>
-          <w:rFonts w:ascii="Arial" w:hAnsi="Arial" w:cs="Arial"/>
-        </w:rPr>
-        <w:t>Done</w:t>
-      </w:r>
-      <w:proofErr w:type="spellEnd"/>
+        <w:t>Definition of Done</w:t>
+      </w:r>
       <w:r>
         <w:rPr>
           <w:color w:val="2F5496" w:themeColor="accent1" w:themeShade="BF"/>
@@ -2356,7 +2106,7 @@
     <w:p/>
     <w:p>
       <w:pPr>
-        <w:pStyle w:val="Heading3"/>
+        <w:pStyle w:val="berschrift3"/>
         <w:numPr>
           <w:ilvl w:val="0"/>
           <w:numId w:val="5"/>
@@ -2378,31 +2128,21 @@
     </w:p>
     <w:p>
       <w:pPr>
-        <w:pStyle w:val="Heading1"/>
+        <w:pStyle w:val="berschrift1"/>
       </w:pPr>
       <w:bookmarkStart w:id="8" w:name="_Toc64108255"/>
-      <w:proofErr w:type="spellStart"/>
       <w:r>
         <w:lastRenderedPageBreak/>
         <w:t>Epic</w:t>
       </w:r>
-      <w:proofErr w:type="spellEnd"/>
       <w:r>
         <w:t xml:space="preserve"> </w:t>
       </w:r>
       <w:r>
-        <w:t xml:space="preserve">2: </w:t>
-      </w:r>
-      <w:proofErr w:type="spellStart"/>
-      <w:r>
-        <w:t>Refactoring</w:t>
-      </w:r>
-      <w:r>
-        <w:t>s</w:t>
-      </w:r>
-      <w:proofErr w:type="spellEnd"/>
-      <w:r>
-        <w:t xml:space="preserve"> entsprechend der Vorgaben von Martin Fowler</w:t>
+        <w:t>2: Refactoring</w:t>
+      </w:r>
+      <w:r>
+        <w:t>s entsprechend der Vorgaben von Martin Fowler</w:t>
       </w:r>
       <w:bookmarkEnd w:id="8"/>
     </w:p>
@@ -2422,21 +2162,7 @@
         <w:rPr>
           <w:rFonts w:ascii="Arial" w:hAnsi="Arial" w:cs="Arial"/>
         </w:rPr>
-        <w:t xml:space="preserve">für das </w:t>
-      </w:r>
-      <w:proofErr w:type="spellStart"/>
-      <w:r>
-        <w:rPr>
-          <w:rFonts w:ascii="Arial" w:hAnsi="Arial" w:cs="Arial"/>
-        </w:rPr>
-        <w:t>Refactoring</w:t>
-      </w:r>
-      <w:proofErr w:type="spellEnd"/>
-      <w:r>
-        <w:rPr>
-          <w:rFonts w:ascii="Arial" w:hAnsi="Arial" w:cs="Arial"/>
-        </w:rPr>
-        <w:t xml:space="preserve"> des Beispiel-Projekts aufgelisteten User-Stories sind exemplarisch und erheben insbesondere keinen Anspruch auf Vollständigkeit. </w:t>
+        <w:t xml:space="preserve">für das Refactoring des Beispiel-Projekts aufgelisteten User-Stories sind exemplarisch und erheben insbesondere keinen Anspruch auf Vollständigkeit. </w:t>
       </w:r>
       <w:r>
         <w:rPr>
@@ -2478,76 +2204,20 @@
         <w:rPr>
           <w:rFonts w:ascii="Arial" w:hAnsi="Arial" w:cs="Arial"/>
         </w:rPr>
-        <w:t xml:space="preserve"> Da </w:t>
-      </w:r>
-      <w:proofErr w:type="spellStart"/>
-      <w:r>
-        <w:rPr>
-          <w:rFonts w:ascii="Arial" w:hAnsi="Arial" w:cs="Arial"/>
-        </w:rPr>
-        <w:t>Refactoring</w:t>
-      </w:r>
-      <w:proofErr w:type="spellEnd"/>
-      <w:r>
-        <w:rPr>
-          <w:rFonts w:ascii="Arial" w:hAnsi="Arial" w:cs="Arial"/>
-        </w:rPr>
-        <w:t xml:space="preserve"> ein iterativer Prozess ist </w:t>
-      </w:r>
-      <w:proofErr w:type="spellStart"/>
-      <w:r>
-        <w:rPr>
-          <w:rFonts w:ascii="Arial" w:hAnsi="Arial" w:cs="Arial"/>
-        </w:rPr>
-        <w:t>ist</w:t>
-      </w:r>
-      <w:proofErr w:type="spellEnd"/>
-      <w:r>
-        <w:rPr>
-          <w:rFonts w:ascii="Arial" w:hAnsi="Arial" w:cs="Arial"/>
-        </w:rPr>
-        <w:t xml:space="preserve"> es sinnvoll die gewünschten </w:t>
-      </w:r>
-      <w:proofErr w:type="spellStart"/>
-      <w:r>
-        <w:rPr>
-          <w:rFonts w:ascii="Arial" w:hAnsi="Arial" w:cs="Arial"/>
-        </w:rPr>
-        <w:t>Refactorings</w:t>
-      </w:r>
-      <w:proofErr w:type="spellEnd"/>
-      <w:r>
-        <w:rPr>
-          <w:rFonts w:ascii="Arial" w:hAnsi="Arial" w:cs="Arial"/>
-        </w:rPr>
-        <w:t xml:space="preserve"> Schritt für Schritt zu spezifizieren und umzusetzen.</w:t>
-      </w:r>
-    </w:p>
-    <w:p>
-      <w:pPr>
-        <w:rPr>
-          <w:rFonts w:ascii="Arial" w:hAnsi="Arial" w:cs="Arial"/>
-        </w:rPr>
-      </w:pPr>
-      <w:r>
-        <w:rPr>
-          <w:rFonts w:ascii="Arial" w:hAnsi="Arial" w:cs="Arial"/>
-        </w:rPr>
-        <w:t xml:space="preserve">Grundlage zur Identifikation notwendiger </w:t>
-      </w:r>
-      <w:proofErr w:type="spellStart"/>
-      <w:r>
-        <w:rPr>
-          <w:rFonts w:ascii="Arial" w:hAnsi="Arial" w:cs="Arial"/>
-        </w:rPr>
-        <w:t>Refactorings</w:t>
-      </w:r>
-      <w:proofErr w:type="spellEnd"/>
-      <w:r>
-        <w:rPr>
-          <w:rFonts w:ascii="Arial" w:hAnsi="Arial" w:cs="Arial"/>
-        </w:rPr>
-        <w:t xml:space="preserve"> </w:t>
+        <w:t xml:space="preserve"> Da Refactoring ein iterativer Prozess ist ist es sinnvoll die gewünschten Refactorings Schritt für Schritt zu spezifizieren und umzusetzen.</w:t>
+      </w:r>
+    </w:p>
+    <w:p>
+      <w:pPr>
+        <w:rPr>
+          <w:rFonts w:ascii="Arial" w:hAnsi="Arial" w:cs="Arial"/>
+        </w:rPr>
+      </w:pPr>
+      <w:r>
+        <w:rPr>
+          <w:rFonts w:ascii="Arial" w:hAnsi="Arial" w:cs="Arial"/>
+        </w:rPr>
+        <w:t xml:space="preserve">Grundlage zur Identifikation notwendiger Refactorings </w:t>
       </w:r>
       <w:r>
         <w:rPr>
@@ -2564,7 +2234,7 @@
     </w:p>
     <w:p>
       <w:pPr>
-        <w:pStyle w:val="ListParagraph"/>
+        <w:pStyle w:val="Listenabsatz"/>
         <w:numPr>
           <w:ilvl w:val="0"/>
           <w:numId w:val="2"/>
@@ -2582,7 +2252,7 @@
     </w:p>
     <w:p>
       <w:pPr>
-        <w:pStyle w:val="ListParagraph"/>
+        <w:pStyle w:val="Listenabsatz"/>
         <w:numPr>
           <w:ilvl w:val="0"/>
           <w:numId w:val="2"/>
@@ -2596,215 +2266,7 @@
           <w:rFonts w:ascii="Arial" w:hAnsi="Arial" w:cs="Arial"/>
           <w:lang w:val="en-US"/>
         </w:rPr>
-        <w:t xml:space="preserve">In Zukunft </w:t>
-      </w:r>
-      <w:proofErr w:type="spellStart"/>
-      <w:r>
-        <w:rPr>
-          <w:rFonts w:ascii="Arial" w:hAnsi="Arial" w:cs="Arial"/>
-          <w:lang w:val="en-US"/>
-        </w:rPr>
-        <w:t>werden</w:t>
-      </w:r>
-      <w:proofErr w:type="spellEnd"/>
-      <w:r>
-        <w:rPr>
-          <w:rFonts w:ascii="Arial" w:hAnsi="Arial" w:cs="Arial"/>
-          <w:lang w:val="en-US"/>
-        </w:rPr>
-        <w:t xml:space="preserve"> </w:t>
-      </w:r>
-      <w:proofErr w:type="spellStart"/>
-      <w:r>
-        <w:rPr>
-          <w:rFonts w:ascii="Arial" w:hAnsi="Arial" w:cs="Arial"/>
-          <w:lang w:val="en-US"/>
-        </w:rPr>
-        <w:t>neben</w:t>
-      </w:r>
-      <w:proofErr w:type="spellEnd"/>
-      <w:r>
-        <w:rPr>
-          <w:rFonts w:ascii="Arial" w:hAnsi="Arial" w:cs="Arial"/>
-          <w:lang w:val="en-US"/>
-        </w:rPr>
-        <w:t xml:space="preserve"> comedy </w:t>
-      </w:r>
-      <w:proofErr w:type="spellStart"/>
-      <w:r>
-        <w:rPr>
-          <w:rFonts w:ascii="Arial" w:hAnsi="Arial" w:cs="Arial"/>
-          <w:lang w:val="en-US"/>
-        </w:rPr>
-        <w:t>und</w:t>
-      </w:r>
-      <w:proofErr w:type="spellEnd"/>
-      <w:r>
-        <w:rPr>
-          <w:rFonts w:ascii="Arial" w:hAnsi="Arial" w:cs="Arial"/>
-          <w:lang w:val="en-US"/>
-        </w:rPr>
-        <w:t xml:space="preserve"> tragedy </w:t>
-      </w:r>
-      <w:proofErr w:type="spellStart"/>
-      <w:r>
-        <w:rPr>
-          <w:rFonts w:ascii="Arial" w:hAnsi="Arial" w:cs="Arial"/>
-          <w:lang w:val="en-US"/>
-        </w:rPr>
-        <w:t>auch</w:t>
-      </w:r>
-      <w:proofErr w:type="spellEnd"/>
-      <w:r>
-        <w:rPr>
-          <w:rFonts w:ascii="Arial" w:hAnsi="Arial" w:cs="Arial"/>
-          <w:lang w:val="en-US"/>
-        </w:rPr>
-        <w:t xml:space="preserve"> </w:t>
-      </w:r>
-      <w:proofErr w:type="spellStart"/>
-      <w:r>
-        <w:rPr>
-          <w:rFonts w:ascii="Arial" w:hAnsi="Arial" w:cs="Arial"/>
-          <w:lang w:val="en-US"/>
-        </w:rPr>
-        <w:t>Stücke</w:t>
-      </w:r>
-      <w:proofErr w:type="spellEnd"/>
-      <w:r>
-        <w:rPr>
-          <w:rFonts w:ascii="Arial" w:hAnsi="Arial" w:cs="Arial"/>
-          <w:lang w:val="en-US"/>
-        </w:rPr>
-        <w:t xml:space="preserve"> der </w:t>
-      </w:r>
-      <w:proofErr w:type="spellStart"/>
-      <w:r>
-        <w:rPr>
-          <w:rFonts w:ascii="Arial" w:hAnsi="Arial" w:cs="Arial"/>
-          <w:lang w:val="en-US"/>
-        </w:rPr>
-        <w:t>Typen</w:t>
-      </w:r>
-      <w:proofErr w:type="spellEnd"/>
-      <w:r>
-        <w:rPr>
-          <w:rFonts w:ascii="Arial" w:hAnsi="Arial" w:cs="Arial"/>
-          <w:lang w:val="en-US"/>
-        </w:rPr>
-        <w:t xml:space="preserve"> history, pastoral, </w:t>
-      </w:r>
-      <w:proofErr w:type="spellStart"/>
-      <w:r>
-        <w:rPr>
-          <w:rFonts w:ascii="Arial" w:hAnsi="Arial" w:cs="Arial"/>
-          <w:lang w:val="en-US"/>
-        </w:rPr>
-        <w:t>pastoral­comical</w:t>
-      </w:r>
-      <w:proofErr w:type="spellEnd"/>
-      <w:r>
-        <w:rPr>
-          <w:rFonts w:ascii="Arial" w:hAnsi="Arial" w:cs="Arial"/>
-          <w:lang w:val="en-US"/>
-        </w:rPr>
-        <w:t xml:space="preserve">, </w:t>
-      </w:r>
-      <w:proofErr w:type="spellStart"/>
-      <w:r>
-        <w:rPr>
-          <w:rFonts w:ascii="Arial" w:hAnsi="Arial" w:cs="Arial"/>
-          <w:lang w:val="en-US"/>
-        </w:rPr>
-        <w:t>historical­pastoral</w:t>
-      </w:r>
-      <w:proofErr w:type="spellEnd"/>
-      <w:r>
-        <w:rPr>
-          <w:rFonts w:ascii="Arial" w:hAnsi="Arial" w:cs="Arial"/>
-          <w:lang w:val="en-US"/>
-        </w:rPr>
-        <w:t xml:space="preserve">, </w:t>
-      </w:r>
-      <w:proofErr w:type="spellStart"/>
-      <w:r>
-        <w:rPr>
-          <w:rFonts w:ascii="Arial" w:hAnsi="Arial" w:cs="Arial"/>
-          <w:lang w:val="en-US"/>
-        </w:rPr>
-        <w:t>tragicalhistorical</w:t>
-      </w:r>
-      <w:proofErr w:type="spellEnd"/>
-      <w:r>
-        <w:rPr>
-          <w:rFonts w:ascii="Arial" w:hAnsi="Arial" w:cs="Arial"/>
-          <w:lang w:val="en-US"/>
-        </w:rPr>
-        <w:t xml:space="preserve">, </w:t>
-      </w:r>
-      <w:proofErr w:type="spellStart"/>
-      <w:r>
-        <w:rPr>
-          <w:rFonts w:ascii="Arial" w:hAnsi="Arial" w:cs="Arial"/>
-          <w:lang w:val="en-US"/>
-        </w:rPr>
-        <w:t>tragical­comical­historical­pastoral</w:t>
-      </w:r>
-      <w:proofErr w:type="spellEnd"/>
-      <w:r>
-        <w:rPr>
-          <w:rFonts w:ascii="Arial" w:hAnsi="Arial" w:cs="Arial"/>
-          <w:lang w:val="en-US"/>
-        </w:rPr>
-        <w:t xml:space="preserve">, scene </w:t>
-      </w:r>
-      <w:proofErr w:type="spellStart"/>
-      <w:r>
-        <w:rPr>
-          <w:rFonts w:ascii="Arial" w:hAnsi="Arial" w:cs="Arial"/>
-          <w:lang w:val="en-US"/>
-        </w:rPr>
-        <w:t>individable</w:t>
-      </w:r>
-      <w:proofErr w:type="spellEnd"/>
-      <w:r>
-        <w:rPr>
-          <w:rFonts w:ascii="Arial" w:hAnsi="Arial" w:cs="Arial"/>
-          <w:lang w:val="en-US"/>
-        </w:rPr>
-        <w:t xml:space="preserve"> und poem unlimited in das </w:t>
-      </w:r>
-      <w:proofErr w:type="spellStart"/>
-      <w:r>
-        <w:rPr>
-          <w:rFonts w:ascii="Arial" w:hAnsi="Arial" w:cs="Arial"/>
-          <w:lang w:val="en-US"/>
-        </w:rPr>
-        <w:t>Programm</w:t>
-      </w:r>
-      <w:proofErr w:type="spellEnd"/>
-      <w:r>
-        <w:rPr>
-          <w:rFonts w:ascii="Arial" w:hAnsi="Arial" w:cs="Arial"/>
-          <w:lang w:val="en-US"/>
-        </w:rPr>
-        <w:t xml:space="preserve"> </w:t>
-      </w:r>
-      <w:proofErr w:type="spellStart"/>
-      <w:r>
-        <w:rPr>
-          <w:rFonts w:ascii="Arial" w:hAnsi="Arial" w:cs="Arial"/>
-          <w:lang w:val="en-US"/>
-        </w:rPr>
-        <w:t>aufgenommen</w:t>
-      </w:r>
-      <w:proofErr w:type="spellEnd"/>
-      <w:r>
-        <w:rPr>
-          <w:rFonts w:ascii="Arial" w:hAnsi="Arial" w:cs="Arial"/>
-          <w:lang w:val="en-US"/>
-        </w:rPr>
-        <w:t xml:space="preserve">. </w:t>
+        <w:t xml:space="preserve">In Zukunft werden neben comedy und tragedy auch Stücke der Typen history, pastoral, pastoral­comical, historical­pastoral, tragicalhistorical, tragical­comical­historical­pastoral, scene individable und poem unlimited in das Programm aufgenommen. </w:t>
       </w:r>
       <w:r>
         <w:rPr>
@@ -2828,7 +2290,7 @@
     </w:p>
     <w:p>
       <w:pPr>
-        <w:pStyle w:val="Heading3"/>
+        <w:pStyle w:val="berschrift3"/>
         <w:rPr>
           <w:rFonts w:ascii="Arial" w:hAnsi="Arial" w:cs="Arial"/>
         </w:rPr>
@@ -2884,42 +2346,12 @@
         </w:rPr>
         <w:t xml:space="preserve"> (</w:t>
       </w:r>
-      <w:proofErr w:type="spellStart"/>
-      <w:r>
-        <w:rPr>
-          <w:rFonts w:ascii="Arial" w:hAnsi="Arial" w:cs="Arial"/>
-        </w:rPr>
-        <w:t>Replace</w:t>
-      </w:r>
-      <w:proofErr w:type="spellEnd"/>
-      <w:r>
-        <w:rPr>
-          <w:rFonts w:ascii="Arial" w:hAnsi="Arial" w:cs="Arial"/>
-        </w:rPr>
-        <w:t xml:space="preserve"> Type Code </w:t>
-      </w:r>
-      <w:proofErr w:type="spellStart"/>
-      <w:r>
-        <w:rPr>
-          <w:rFonts w:ascii="Arial" w:hAnsi="Arial" w:cs="Arial"/>
-        </w:rPr>
-        <w:t>with</w:t>
-      </w:r>
-      <w:proofErr w:type="spellEnd"/>
-      <w:r>
-        <w:rPr>
-          <w:rFonts w:ascii="Arial" w:hAnsi="Arial" w:cs="Arial"/>
-        </w:rPr>
-        <w:t xml:space="preserve"> State/</w:t>
-      </w:r>
-      <w:proofErr w:type="spellStart"/>
-      <w:r>
-        <w:rPr>
-          <w:rFonts w:ascii="Arial" w:hAnsi="Arial" w:cs="Arial"/>
-        </w:rPr>
-        <w:t>Strategy</w:t>
-      </w:r>
-      <w:proofErr w:type="spellEnd"/>
+      <w:r>
+        <w:rPr>
+          <w:rFonts w:ascii="Arial" w:hAnsi="Arial" w:cs="Arial"/>
+        </w:rPr>
+        <w:t>Replace Type Code with State/Strategy</w:t>
+      </w:r>
       <w:r>
         <w:rPr>
           <w:rFonts w:ascii="Arial" w:hAnsi="Arial" w:cs="Arial"/>
@@ -2948,7 +2380,7 @@
     </w:p>
     <w:p>
       <w:pPr>
-        <w:pStyle w:val="ListParagraph"/>
+        <w:pStyle w:val="Listenabsatz"/>
         <w:numPr>
           <w:ilvl w:val="0"/>
           <w:numId w:val="1"/>
@@ -2957,19 +2389,11 @@
           <w:rFonts w:ascii="Arial" w:hAnsi="Arial" w:cs="Arial"/>
         </w:rPr>
       </w:pPr>
-      <w:proofErr w:type="spellStart"/>
-      <w:r>
-        <w:rPr>
-          <w:rFonts w:ascii="Arial" w:hAnsi="Arial" w:cs="Arial"/>
-        </w:rPr>
-        <w:t>Amount</w:t>
-      </w:r>
-      <w:proofErr w:type="spellEnd"/>
-      <w:r>
-        <w:rPr>
-          <w:rFonts w:ascii="Arial" w:hAnsi="Arial" w:cs="Arial"/>
-        </w:rPr>
-        <w:t>-</w:t>
+      <w:r>
+        <w:rPr>
+          <w:rFonts w:ascii="Arial" w:hAnsi="Arial" w:cs="Arial"/>
+        </w:rPr>
+        <w:t>Amount-</w:t>
       </w:r>
       <w:r>
         <w:rPr>
@@ -2986,7 +2410,7 @@
     </w:p>
     <w:p>
       <w:pPr>
-        <w:pStyle w:val="ListParagraph"/>
+        <w:pStyle w:val="Listenabsatz"/>
         <w:numPr>
           <w:ilvl w:val="0"/>
           <w:numId w:val="1"/>
@@ -3004,7 +2428,7 @@
     </w:p>
     <w:p>
       <w:pPr>
-        <w:pStyle w:val="ListParagraph"/>
+        <w:pStyle w:val="Listenabsatz"/>
         <w:numPr>
           <w:ilvl w:val="0"/>
           <w:numId w:val="1"/>
@@ -3029,7 +2453,7 @@
     </w:p>
     <w:p>
       <w:pPr>
-        <w:pStyle w:val="Heading3"/>
+        <w:pStyle w:val="berschrift3"/>
         <w:rPr>
           <w:rFonts w:ascii="Arial" w:hAnsi="Arial" w:cs="Arial"/>
         </w:rPr>
@@ -3113,7 +2537,7 @@
     </w:p>
     <w:p>
       <w:pPr>
-        <w:pStyle w:val="ListParagraph"/>
+        <w:pStyle w:val="Listenabsatz"/>
         <w:numPr>
           <w:ilvl w:val="0"/>
           <w:numId w:val="1"/>
@@ -3132,16 +2556,8 @@
         <w:rPr>
           <w:rFonts w:ascii="Arial" w:hAnsi="Arial" w:cs="Arial"/>
         </w:rPr>
-        <w:t xml:space="preserve">neue </w:t>
-      </w:r>
-      <w:proofErr w:type="spellStart"/>
-      <w:r>
-        <w:rPr>
-          <w:rFonts w:ascii="Arial" w:hAnsi="Arial" w:cs="Arial"/>
-        </w:rPr>
-        <w:t>PerformanceCalculator</w:t>
-      </w:r>
-      <w:proofErr w:type="spellEnd"/>
+        <w:t>neue PerformanceCalculator</w:t>
+      </w:r>
       <w:r>
         <w:rPr>
           <w:rFonts w:ascii="Arial" w:hAnsi="Arial" w:cs="Arial"/>
@@ -3151,7 +2567,7 @@
     </w:p>
     <w:p>
       <w:pPr>
-        <w:pStyle w:val="ListParagraph"/>
+        <w:pStyle w:val="Listenabsatz"/>
         <w:numPr>
           <w:ilvl w:val="0"/>
           <w:numId w:val="1"/>
@@ -3176,7 +2592,7 @@
     </w:p>
     <w:p>
       <w:pPr>
-        <w:pStyle w:val="Heading3"/>
+        <w:pStyle w:val="berschrift3"/>
         <w:rPr>
           <w:rFonts w:ascii="Arial" w:hAnsi="Arial" w:cs="Arial"/>
         </w:rPr>
@@ -3226,27 +2642,11 @@
         </w:rPr>
         <w:t xml:space="preserve"> vermieden und die Methode </w:t>
       </w:r>
-      <w:proofErr w:type="spellStart"/>
-      <w:proofErr w:type="gramStart"/>
-      <w:r>
-        <w:rPr>
-          <w:rFonts w:ascii="Arial" w:hAnsi="Arial" w:cs="Arial"/>
-        </w:rPr>
-        <w:t>VolumeCredits</w:t>
-      </w:r>
-      <w:proofErr w:type="spellEnd"/>
-      <w:r>
-        <w:rPr>
-          <w:rFonts w:ascii="Arial" w:hAnsi="Arial" w:cs="Arial"/>
-        </w:rPr>
-        <w:t>(</w:t>
-      </w:r>
-      <w:proofErr w:type="gramEnd"/>
-      <w:r>
-        <w:rPr>
-          <w:rFonts w:ascii="Arial" w:hAnsi="Arial" w:cs="Arial"/>
-        </w:rPr>
-        <w:t xml:space="preserve">) </w:t>
+      <w:r>
+        <w:rPr>
+          <w:rFonts w:ascii="Arial" w:hAnsi="Arial" w:cs="Arial"/>
+        </w:rPr>
+        <w:t xml:space="preserve">VolumeCredits() </w:t>
       </w:r>
       <w:r>
         <w:rPr>
@@ -3270,49 +2670,7 @@
         <w:rPr>
           <w:rFonts w:ascii="Arial" w:hAnsi="Arial" w:cs="Arial"/>
         </w:rPr>
-        <w:t xml:space="preserve"> (</w:t>
-      </w:r>
-      <w:proofErr w:type="spellStart"/>
-      <w:r>
-        <w:rPr>
-          <w:rFonts w:ascii="Arial" w:hAnsi="Arial" w:cs="Arial"/>
-        </w:rPr>
-        <w:t>Replace</w:t>
-      </w:r>
-      <w:proofErr w:type="spellEnd"/>
-      <w:r>
-        <w:rPr>
-          <w:rFonts w:ascii="Arial" w:hAnsi="Arial" w:cs="Arial"/>
-        </w:rPr>
-        <w:t xml:space="preserve"> </w:t>
-      </w:r>
-      <w:proofErr w:type="spellStart"/>
-      <w:r>
-        <w:rPr>
-          <w:rFonts w:ascii="Arial" w:hAnsi="Arial" w:cs="Arial"/>
-        </w:rPr>
-        <w:t>Temp</w:t>
-      </w:r>
-      <w:proofErr w:type="spellEnd"/>
-      <w:r>
-        <w:rPr>
-          <w:rFonts w:ascii="Arial" w:hAnsi="Arial" w:cs="Arial"/>
-        </w:rPr>
-        <w:t xml:space="preserve"> </w:t>
-      </w:r>
-      <w:proofErr w:type="spellStart"/>
-      <w:r>
-        <w:rPr>
-          <w:rFonts w:ascii="Arial" w:hAnsi="Arial" w:cs="Arial"/>
-        </w:rPr>
-        <w:t>with</w:t>
-      </w:r>
-      <w:proofErr w:type="spellEnd"/>
-      <w:r>
-        <w:rPr>
-          <w:rFonts w:ascii="Arial" w:hAnsi="Arial" w:cs="Arial"/>
-        </w:rPr>
-        <w:t xml:space="preserve"> Query)</w:t>
+        <w:t xml:space="preserve"> (Replace Temp with Query)</w:t>
       </w:r>
       <w:r>
         <w:rPr>
@@ -3342,7 +2700,7 @@
     </w:p>
     <w:p>
       <w:pPr>
-        <w:pStyle w:val="ListParagraph"/>
+        <w:pStyle w:val="Listenabsatz"/>
         <w:numPr>
           <w:ilvl w:val="0"/>
           <w:numId w:val="7"/>
@@ -3351,7 +2709,6 @@
           <w:rFonts w:ascii="Arial" w:hAnsi="Arial" w:cs="Arial"/>
         </w:rPr>
       </w:pPr>
-      <w:proofErr w:type="spellStart"/>
       <w:r>
         <w:rPr>
           <w:rFonts w:ascii="Arial" w:hAnsi="Arial" w:cs="Arial"/>
@@ -3364,7 +2721,6 @@
         </w:rPr>
         <w:t>lumeCredits</w:t>
       </w:r>
-      <w:proofErr w:type="spellEnd"/>
       <w:r>
         <w:rPr>
           <w:rFonts w:ascii="Arial" w:hAnsi="Arial" w:cs="Arial"/>
@@ -3374,7 +2730,7 @@
     </w:p>
     <w:p>
       <w:pPr>
-        <w:pStyle w:val="ListParagraph"/>
+        <w:pStyle w:val="Listenabsatz"/>
         <w:numPr>
           <w:ilvl w:val="0"/>
           <w:numId w:val="7"/>
@@ -3392,7 +2748,7 @@
     </w:p>
     <w:p>
       <w:pPr>
-        <w:pStyle w:val="ListParagraph"/>
+        <w:pStyle w:val="Listenabsatz"/>
         <w:numPr>
           <w:ilvl w:val="0"/>
           <w:numId w:val="7"/>
@@ -3410,15 +2766,15 @@
     </w:p>
     <w:p>
       <w:pPr>
-        <w:pStyle w:val="Heading3"/>
-        <w:rPr>
-          <w:rFonts w:ascii="Arial" w:hAnsi="Arial" w:cs="Arial"/>
-        </w:rPr>
-      </w:pPr>
-    </w:p>
-    <w:p>
-      <w:pPr>
-        <w:pStyle w:val="Heading3"/>
+        <w:pStyle w:val="berschrift3"/>
+        <w:rPr>
+          <w:rFonts w:ascii="Arial" w:hAnsi="Arial" w:cs="Arial"/>
+        </w:rPr>
+      </w:pPr>
+    </w:p>
+    <w:p>
+      <w:pPr>
+        <w:pStyle w:val="berschrift3"/>
         <w:rPr>
           <w:rFonts w:ascii="Arial" w:hAnsi="Arial" w:cs="Arial"/>
         </w:rPr>
@@ -3482,7 +2838,7 @@
     </w:p>
     <w:p>
       <w:pPr>
-        <w:pStyle w:val="ListParagraph"/>
+        <w:pStyle w:val="Listenabsatz"/>
         <w:numPr>
           <w:ilvl w:val="0"/>
           <w:numId w:val="8"/>
@@ -3519,7 +2875,7 @@
     </w:p>
     <w:p>
       <w:pPr>
-        <w:pStyle w:val="Heading3"/>
+        <w:pStyle w:val="berschrift3"/>
         <w:rPr>
           <w:rFonts w:ascii="Arial" w:hAnsi="Arial" w:cs="Arial"/>
         </w:rPr>
@@ -3543,7 +2899,6 @@
         </w:rPr>
         <w:t xml:space="preserve">Als „Software Quality Engineer“ möchte ich, dass </w:t>
       </w:r>
-      <w:proofErr w:type="spellStart"/>
       <w:r>
         <w:rPr>
           <w:rFonts w:ascii="Arial" w:hAnsi="Arial" w:cs="Arial"/>
@@ -3560,14 +2915,7 @@
         <w:rPr>
           <w:rFonts w:ascii="Arial" w:hAnsi="Arial" w:cs="Arial"/>
         </w:rPr>
-        <w:t>.format</w:t>
-      </w:r>
-      <w:proofErr w:type="spellEnd"/>
-      <w:r>
-        <w:rPr>
-          <w:rFonts w:ascii="Arial" w:hAnsi="Arial" w:cs="Arial"/>
-        </w:rPr>
-        <w:t xml:space="preserve">() </w:t>
+        <w:t xml:space="preserve">.format() </w:t>
       </w:r>
       <w:r>
         <w:rPr>
@@ -3579,49 +2927,7 @@
         <w:rPr>
           <w:rFonts w:ascii="Arial" w:hAnsi="Arial" w:cs="Arial"/>
         </w:rPr>
-        <w:t xml:space="preserve">, um der </w:t>
-      </w:r>
-      <w:proofErr w:type="spellStart"/>
-      <w:r>
-        <w:rPr>
-          <w:rFonts w:ascii="Arial" w:hAnsi="Arial" w:cs="Arial"/>
-        </w:rPr>
-        <w:t>Refactoring</w:t>
-      </w:r>
-      <w:proofErr w:type="spellEnd"/>
-      <w:r>
-        <w:rPr>
-          <w:rFonts w:ascii="Arial" w:hAnsi="Arial" w:cs="Arial"/>
-        </w:rPr>
-        <w:t>-Methode „</w:t>
-      </w:r>
-      <w:proofErr w:type="spellStart"/>
-      <w:r>
-        <w:rPr>
-          <w:rFonts w:ascii="Arial" w:hAnsi="Arial" w:cs="Arial"/>
-        </w:rPr>
-        <w:t>Extract</w:t>
-      </w:r>
-      <w:proofErr w:type="spellEnd"/>
-      <w:r>
-        <w:rPr>
-          <w:rFonts w:ascii="Arial" w:hAnsi="Arial" w:cs="Arial"/>
-        </w:rPr>
-        <w:t xml:space="preserve"> </w:t>
-      </w:r>
-      <w:proofErr w:type="spellStart"/>
-      <w:r>
-        <w:rPr>
-          <w:rFonts w:ascii="Arial" w:hAnsi="Arial" w:cs="Arial"/>
-        </w:rPr>
-        <w:t>Method</w:t>
-      </w:r>
-      <w:proofErr w:type="spellEnd"/>
-      <w:r>
-        <w:rPr>
-          <w:rFonts w:ascii="Arial" w:hAnsi="Arial" w:cs="Arial"/>
-        </w:rPr>
-        <w:t>“ gerecht zu werden und den Code so zu verbessern.</w:t>
+        <w:t>, um der Refactoring-Methode „Extract Method“ gerecht zu werden und den Code so zu verbessern.</w:t>
       </w:r>
     </w:p>
     <w:p>
@@ -3639,7 +2945,7 @@
     </w:p>
     <w:p>
       <w:pPr>
-        <w:pStyle w:val="ListParagraph"/>
+        <w:pStyle w:val="Listenabsatz"/>
         <w:numPr>
           <w:ilvl w:val="0"/>
           <w:numId w:val="8"/>
@@ -3648,46 +2954,16 @@
           <w:rFonts w:ascii="Arial" w:hAnsi="Arial" w:cs="Arial"/>
         </w:rPr>
       </w:pPr>
-      <w:proofErr w:type="spellStart"/>
-      <w:proofErr w:type="gramStart"/>
-      <w:r>
-        <w:rPr>
-          <w:rFonts w:ascii="Arial" w:hAnsi="Arial" w:cs="Arial"/>
-        </w:rPr>
-        <w:t>usd</w:t>
-      </w:r>
-      <w:proofErr w:type="spellEnd"/>
-      <w:r>
-        <w:rPr>
-          <w:rFonts w:ascii="Arial" w:hAnsi="Arial" w:cs="Arial"/>
-        </w:rPr>
-        <w:t>(</w:t>
-      </w:r>
-      <w:proofErr w:type="gramEnd"/>
-      <w:r>
-        <w:rPr>
-          <w:rFonts w:ascii="Arial" w:hAnsi="Arial" w:cs="Arial"/>
-        </w:rPr>
-        <w:t xml:space="preserve">) Methode implementieren (statt </w:t>
-      </w:r>
-      <w:proofErr w:type="spellStart"/>
-      <w:r>
-        <w:rPr>
-          <w:rFonts w:ascii="Arial" w:hAnsi="Arial" w:cs="Arial"/>
-        </w:rPr>
-        <w:t>NumberFormat.format</w:t>
-      </w:r>
-      <w:proofErr w:type="spellEnd"/>
-      <w:r>
-        <w:rPr>
-          <w:rFonts w:ascii="Arial" w:hAnsi="Arial" w:cs="Arial"/>
-        </w:rPr>
-        <w:t>())</w:t>
-      </w:r>
-    </w:p>
-    <w:p>
-      <w:pPr>
-        <w:pStyle w:val="ListParagraph"/>
+      <w:r>
+        <w:rPr>
+          <w:rFonts w:ascii="Arial" w:hAnsi="Arial" w:cs="Arial"/>
+        </w:rPr>
+        <w:t>usd() Methode implementieren (statt NumberFormat.format())</w:t>
+      </w:r>
+    </w:p>
+    <w:p>
+      <w:pPr>
+        <w:pStyle w:val="Listenabsatz"/>
         <w:numPr>
           <w:ilvl w:val="0"/>
           <w:numId w:val="8"/>
@@ -3718,41 +2994,19 @@
         <w:rPr>
           <w:rFonts w:ascii="Arial" w:hAnsi="Arial" w:cs="Arial"/>
         </w:rPr>
-        <w:t xml:space="preserve"> </w:t>
-      </w:r>
-      <w:proofErr w:type="spellStart"/>
-      <w:proofErr w:type="gramStart"/>
-      <w:r>
-        <w:rPr>
-          <w:rFonts w:ascii="Arial" w:hAnsi="Arial" w:cs="Arial"/>
-        </w:rPr>
-        <w:t>print</w:t>
-      </w:r>
-      <w:proofErr w:type="spellEnd"/>
-      <w:r>
-        <w:rPr>
-          <w:rFonts w:ascii="Arial" w:hAnsi="Arial" w:cs="Arial"/>
-        </w:rPr>
-        <w:t>(</w:t>
-      </w:r>
-      <w:proofErr w:type="gramEnd"/>
-      <w:r>
-        <w:rPr>
-          <w:rFonts w:ascii="Arial" w:hAnsi="Arial" w:cs="Arial"/>
-        </w:rPr>
-        <w:t>) verwenden</w:t>
-      </w:r>
-    </w:p>
-    <w:p>
-      <w:pPr>
-        <w:rPr>
-          <w:rFonts w:ascii="Arial" w:hAnsi="Arial" w:cs="Arial"/>
-        </w:rPr>
-      </w:pPr>
-    </w:p>
-    <w:p>
-      <w:pPr>
-        <w:pStyle w:val="Heading3"/>
+        <w:t xml:space="preserve"> print() verwenden</w:t>
+      </w:r>
+    </w:p>
+    <w:p>
+      <w:pPr>
+        <w:rPr>
+          <w:rFonts w:ascii="Arial" w:hAnsi="Arial" w:cs="Arial"/>
+        </w:rPr>
+      </w:pPr>
+    </w:p>
+    <w:p>
+      <w:pPr>
+        <w:pStyle w:val="berschrift3"/>
         <w:rPr>
           <w:rFonts w:ascii="Arial" w:hAnsi="Arial" w:cs="Arial"/>
         </w:rPr>
@@ -3780,21 +3034,7 @@
         <w:rPr>
           <w:rFonts w:ascii="Arial" w:hAnsi="Arial" w:cs="Arial"/>
         </w:rPr>
-        <w:t xml:space="preserve">die </w:t>
-      </w:r>
-      <w:proofErr w:type="spellStart"/>
-      <w:r>
-        <w:rPr>
-          <w:rFonts w:ascii="Arial" w:hAnsi="Arial" w:cs="Arial"/>
-        </w:rPr>
-        <w:t>for</w:t>
-      </w:r>
-      <w:proofErr w:type="spellEnd"/>
-      <w:r>
-        <w:rPr>
-          <w:rFonts w:ascii="Arial" w:hAnsi="Arial" w:cs="Arial"/>
-        </w:rPr>
-        <w:t xml:space="preserve">-Schleife in Print </w:t>
+        <w:t xml:space="preserve">die for-Schleife in Print </w:t>
       </w:r>
       <w:r>
         <w:rPr>
@@ -3824,7 +3064,7 @@
     </w:p>
     <w:p>
       <w:pPr>
-        <w:pStyle w:val="ListParagraph"/>
+        <w:pStyle w:val="Listenabsatz"/>
         <w:numPr>
           <w:ilvl w:val="0"/>
           <w:numId w:val="8"/>
@@ -3833,46 +3073,16 @@
           <w:rFonts w:ascii="Arial" w:hAnsi="Arial" w:cs="Arial"/>
         </w:rPr>
       </w:pPr>
-      <w:proofErr w:type="spellStart"/>
-      <w:r>
-        <w:rPr>
-          <w:rFonts w:ascii="Arial" w:hAnsi="Arial" w:cs="Arial"/>
-        </w:rPr>
-        <w:t>for</w:t>
-      </w:r>
-      <w:proofErr w:type="spellEnd"/>
-      <w:r>
-        <w:rPr>
-          <w:rFonts w:ascii="Arial" w:hAnsi="Arial" w:cs="Arial"/>
-        </w:rPr>
-        <w:t xml:space="preserve">-Schleife in der Methode </w:t>
-      </w:r>
-      <w:proofErr w:type="spellStart"/>
-      <w:proofErr w:type="gramStart"/>
-      <w:r>
-        <w:rPr>
-          <w:rFonts w:ascii="Arial" w:hAnsi="Arial" w:cs="Arial"/>
-        </w:rPr>
-        <w:t>print</w:t>
-      </w:r>
-      <w:proofErr w:type="spellEnd"/>
-      <w:r>
-        <w:rPr>
-          <w:rFonts w:ascii="Arial" w:hAnsi="Arial" w:cs="Arial"/>
-        </w:rPr>
-        <w:t>(</w:t>
-      </w:r>
-      <w:proofErr w:type="gramEnd"/>
-      <w:r>
-        <w:rPr>
-          <w:rFonts w:ascii="Arial" w:hAnsi="Arial" w:cs="Arial"/>
-        </w:rPr>
-        <w:t>) aufteilen</w:t>
-      </w:r>
-    </w:p>
-    <w:p>
-      <w:pPr>
-        <w:pStyle w:val="ListParagraph"/>
+      <w:r>
+        <w:rPr>
+          <w:rFonts w:ascii="Arial" w:hAnsi="Arial" w:cs="Arial"/>
+        </w:rPr>
+        <w:t>for-Schleife in der Methode print() aufteilen</w:t>
+      </w:r>
+    </w:p>
+    <w:p>
+      <w:pPr>
+        <w:pStyle w:val="Listenabsatz"/>
         <w:numPr>
           <w:ilvl w:val="0"/>
           <w:numId w:val="8"/>
@@ -3885,68 +3095,18 @@
         <w:rPr>
           <w:rFonts w:ascii="Arial" w:hAnsi="Arial" w:cs="Arial"/>
         </w:rPr>
-        <w:t xml:space="preserve">jeweils „entstehende“ </w:t>
-      </w:r>
-      <w:proofErr w:type="spellStart"/>
-      <w:r>
-        <w:rPr>
-          <w:rFonts w:ascii="Arial" w:hAnsi="Arial" w:cs="Arial"/>
-        </w:rPr>
-        <w:t>for</w:t>
-      </w:r>
-      <w:proofErr w:type="spellEnd"/>
-      <w:r>
-        <w:rPr>
-          <w:rFonts w:ascii="Arial" w:hAnsi="Arial" w:cs="Arial"/>
-        </w:rPr>
-        <w:t xml:space="preserve">-Schleife in neue Methode </w:t>
-      </w:r>
-      <w:proofErr w:type="spellStart"/>
-      <w:proofErr w:type="gramStart"/>
-      <w:r>
-        <w:rPr>
-          <w:rFonts w:ascii="Arial" w:hAnsi="Arial" w:cs="Arial"/>
-        </w:rPr>
-        <w:t>totalVolumeCredits</w:t>
-      </w:r>
-      <w:proofErr w:type="spellEnd"/>
-      <w:r>
-        <w:rPr>
-          <w:rFonts w:ascii="Arial" w:hAnsi="Arial" w:cs="Arial"/>
-        </w:rPr>
-        <w:t>(</w:t>
-      </w:r>
-      <w:proofErr w:type="gramEnd"/>
-      <w:r>
-        <w:rPr>
-          <w:rFonts w:ascii="Arial" w:hAnsi="Arial" w:cs="Arial"/>
-        </w:rPr>
-        <w:t xml:space="preserve">) </w:t>
-      </w:r>
-      <w:r>
-        <w:rPr>
-          <w:rFonts w:ascii="Arial" w:hAnsi="Arial" w:cs="Arial"/>
-        </w:rPr>
-        <w:t xml:space="preserve">und </w:t>
-      </w:r>
-      <w:proofErr w:type="spellStart"/>
-      <w:r>
-        <w:rPr>
-          <w:rFonts w:ascii="Arial" w:hAnsi="Arial" w:cs="Arial"/>
-        </w:rPr>
-        <w:t>totalAmounts</w:t>
-      </w:r>
-      <w:proofErr w:type="spellEnd"/>
-      <w:r>
-        <w:rPr>
-          <w:rFonts w:ascii="Arial" w:hAnsi="Arial" w:cs="Arial"/>
-        </w:rPr>
-        <w:t>() implementieren</w:t>
-      </w:r>
-    </w:p>
-    <w:p>
-      <w:pPr>
-        <w:pStyle w:val="ListParagraph"/>
+        <w:t xml:space="preserve">jeweils „entstehende“ for-Schleife in neue Methode totalVolumeCredits() </w:t>
+      </w:r>
+      <w:r>
+        <w:rPr>
+          <w:rFonts w:ascii="Arial" w:hAnsi="Arial" w:cs="Arial"/>
+        </w:rPr>
+        <w:t>und totalAmounts() implementieren</w:t>
+      </w:r>
+    </w:p>
+    <w:p>
+      <w:pPr>
+        <w:pStyle w:val="Listenabsatz"/>
         <w:numPr>
           <w:ilvl w:val="0"/>
           <w:numId w:val="8"/>
@@ -3959,41 +3119,19 @@
         <w:rPr>
           <w:rFonts w:ascii="Arial" w:hAnsi="Arial" w:cs="Arial"/>
         </w:rPr>
-        <w:t xml:space="preserve">die jeweilige Methode in der </w:t>
-      </w:r>
-      <w:proofErr w:type="spellStart"/>
-      <w:proofErr w:type="gramStart"/>
-      <w:r>
-        <w:rPr>
-          <w:rFonts w:ascii="Arial" w:hAnsi="Arial" w:cs="Arial"/>
-        </w:rPr>
-        <w:t>print</w:t>
-      </w:r>
-      <w:proofErr w:type="spellEnd"/>
-      <w:r>
-        <w:rPr>
-          <w:rFonts w:ascii="Arial" w:hAnsi="Arial" w:cs="Arial"/>
-        </w:rPr>
-        <w:t>(</w:t>
-      </w:r>
-      <w:proofErr w:type="gramEnd"/>
-      <w:r>
-        <w:rPr>
-          <w:rFonts w:ascii="Arial" w:hAnsi="Arial" w:cs="Arial"/>
-        </w:rPr>
-        <w:t>) Methode verwenden</w:t>
-      </w:r>
-    </w:p>
-    <w:p>
-      <w:pPr>
-        <w:rPr>
-          <w:rFonts w:ascii="Arial" w:hAnsi="Arial" w:cs="Arial"/>
-        </w:rPr>
-      </w:pPr>
-    </w:p>
-    <w:p>
-      <w:pPr>
-        <w:pStyle w:val="Heading3"/>
+        <w:t>die jeweilige Methode in der print() Methode verwenden</w:t>
+      </w:r>
+    </w:p>
+    <w:p>
+      <w:pPr>
+        <w:rPr>
+          <w:rFonts w:ascii="Arial" w:hAnsi="Arial" w:cs="Arial"/>
+        </w:rPr>
+      </w:pPr>
+    </w:p>
+    <w:p>
+      <w:pPr>
+        <w:pStyle w:val="berschrift3"/>
         <w:rPr>
           <w:rFonts w:ascii="Arial" w:hAnsi="Arial" w:cs="Arial"/>
         </w:rPr>
@@ -4033,35 +3171,7 @@
         <w:rPr>
           <w:rFonts w:ascii="Arial" w:hAnsi="Arial" w:cs="Arial"/>
         </w:rPr>
-        <w:t xml:space="preserve">die </w:t>
-      </w:r>
-      <w:proofErr w:type="spellStart"/>
-      <w:r>
-        <w:rPr>
-          <w:rFonts w:ascii="Arial" w:hAnsi="Arial" w:cs="Arial"/>
-        </w:rPr>
-        <w:t>switch</w:t>
-      </w:r>
-      <w:proofErr w:type="spellEnd"/>
-      <w:r>
-        <w:rPr>
-          <w:rFonts w:ascii="Arial" w:hAnsi="Arial" w:cs="Arial"/>
-        </w:rPr>
-        <w:t>-</w:t>
-      </w:r>
-      <w:proofErr w:type="spellStart"/>
-      <w:r>
-        <w:rPr>
-          <w:rFonts w:ascii="Arial" w:hAnsi="Arial" w:cs="Arial"/>
-        </w:rPr>
-        <w:t>case</w:t>
-      </w:r>
-      <w:proofErr w:type="spellEnd"/>
-      <w:r>
-        <w:rPr>
-          <w:rFonts w:ascii="Arial" w:hAnsi="Arial" w:cs="Arial"/>
-        </w:rPr>
-        <w:t xml:space="preserve">-Anweisung </w:t>
+        <w:t xml:space="preserve">die switch-case-Anweisung </w:t>
       </w:r>
       <w:r>
         <w:rPr>
@@ -4069,7 +3179,6 @@
         </w:rPr>
         <w:t xml:space="preserve">aus </w:t>
       </w:r>
-      <w:proofErr w:type="spellStart"/>
       <w:r>
         <w:rPr>
           <w:rFonts w:ascii="Arial" w:hAnsi="Arial" w:cs="Arial"/>
@@ -4080,14 +3189,7 @@
         <w:rPr>
           <w:rFonts w:ascii="Arial" w:hAnsi="Arial" w:cs="Arial"/>
         </w:rPr>
-        <w:t>Calculator</w:t>
-      </w:r>
-      <w:proofErr w:type="spellEnd"/>
-      <w:r>
-        <w:rPr>
-          <w:rFonts w:ascii="Arial" w:hAnsi="Arial" w:cs="Arial"/>
-        </w:rPr>
-        <w:t xml:space="preserve"> in Polymorphie umgebaut wird, um de</w:t>
+        <w:t>Calculator in Polymorphie umgebaut wird, um de</w:t>
       </w:r>
       <w:r>
         <w:rPr>
@@ -4099,49 +3201,13 @@
         <w:rPr>
           <w:rFonts w:ascii="Arial" w:hAnsi="Arial" w:cs="Arial"/>
         </w:rPr>
-        <w:t xml:space="preserve"> </w:t>
-      </w:r>
-      <w:proofErr w:type="spellStart"/>
-      <w:r>
-        <w:rPr>
-          <w:rFonts w:ascii="Arial" w:hAnsi="Arial" w:cs="Arial"/>
-        </w:rPr>
-        <w:t>Refactoring</w:t>
-      </w:r>
-      <w:proofErr w:type="spellEnd"/>
-      <w:r>
-        <w:rPr>
-          <w:rFonts w:ascii="Arial" w:hAnsi="Arial" w:cs="Arial"/>
-        </w:rPr>
-        <w:t xml:space="preserve"> „</w:t>
-      </w:r>
-      <w:proofErr w:type="spellStart"/>
-      <w:r>
-        <w:rPr>
-          <w:rFonts w:ascii="Arial" w:hAnsi="Arial" w:cs="Arial"/>
-        </w:rPr>
-        <w:t>Replace</w:t>
-      </w:r>
-      <w:proofErr w:type="spellEnd"/>
-      <w:r>
-        <w:rPr>
-          <w:rFonts w:ascii="Arial" w:hAnsi="Arial" w:cs="Arial"/>
-        </w:rPr>
-        <w:t xml:space="preserve"> Switch </w:t>
-      </w:r>
-      <w:proofErr w:type="spellStart"/>
-      <w:r>
-        <w:rPr>
-          <w:rFonts w:ascii="Arial" w:hAnsi="Arial" w:cs="Arial"/>
-        </w:rPr>
-        <w:t>Polymorphism</w:t>
-      </w:r>
-      <w:proofErr w:type="spellEnd"/>
-      <w:r>
-        <w:rPr>
-          <w:rFonts w:ascii="Arial" w:hAnsi="Arial" w:cs="Arial"/>
-        </w:rPr>
-        <w:t>“ gerecht zu werden.</w:t>
+        <w:t xml:space="preserve"> Refactoring</w:t>
+      </w:r>
+      <w:r>
+        <w:rPr>
+          <w:rFonts w:ascii="Arial" w:hAnsi="Arial" w:cs="Arial"/>
+        </w:rPr>
+        <w:t xml:space="preserve"> „Replace Switch Polymorphism“ gerecht zu werden.</w:t>
       </w:r>
     </w:p>
     <w:p>
@@ -4159,7 +3225,7 @@
     </w:p>
     <w:p>
       <w:pPr>
-        <w:pStyle w:val="ListParagraph"/>
+        <w:pStyle w:val="Listenabsatz"/>
         <w:numPr>
           <w:ilvl w:val="0"/>
           <w:numId w:val="9"/>
@@ -4178,26 +3244,12 @@
         <w:rPr>
           <w:rFonts w:ascii="Arial" w:hAnsi="Arial" w:cs="Arial"/>
         </w:rPr>
-        <w:t xml:space="preserve">er Stücke eine neue Klasse erstellen, die von </w:t>
-      </w:r>
-      <w:proofErr w:type="spellStart"/>
-      <w:r>
-        <w:rPr>
-          <w:rFonts w:ascii="Arial" w:hAnsi="Arial" w:cs="Arial"/>
-        </w:rPr>
-        <w:t>PerformanceCalculator</w:t>
-      </w:r>
-      <w:proofErr w:type="spellEnd"/>
-      <w:r>
-        <w:rPr>
-          <w:rFonts w:ascii="Arial" w:hAnsi="Arial" w:cs="Arial"/>
-        </w:rPr>
-        <w:t xml:space="preserve"> erbt</w:t>
-      </w:r>
-    </w:p>
-    <w:p>
-      <w:pPr>
-        <w:pStyle w:val="ListParagraph"/>
+        <w:t>er Stücke eine neue Klasse erstellen, die von PerformanceCalculator erbt</w:t>
+      </w:r>
+    </w:p>
+    <w:p>
+      <w:pPr>
+        <w:pStyle w:val="Listenabsatz"/>
         <w:numPr>
           <w:ilvl w:val="0"/>
           <w:numId w:val="9"/>
@@ -4210,43 +3262,7 @@
         <w:rPr>
           <w:rFonts w:ascii="Arial" w:hAnsi="Arial" w:cs="Arial"/>
         </w:rPr>
-        <w:t xml:space="preserve">in den Subklassen jeweils die Methoden </w:t>
-      </w:r>
-      <w:proofErr w:type="spellStart"/>
-      <w:proofErr w:type="gramStart"/>
-      <w:r>
-        <w:rPr>
-          <w:rFonts w:ascii="Arial" w:hAnsi="Arial" w:cs="Arial"/>
-        </w:rPr>
-        <w:t>amount</w:t>
-      </w:r>
-      <w:proofErr w:type="spellEnd"/>
-      <w:r>
-        <w:rPr>
-          <w:rFonts w:ascii="Arial" w:hAnsi="Arial" w:cs="Arial"/>
-        </w:rPr>
-        <w:t>(</w:t>
-      </w:r>
-      <w:proofErr w:type="gramEnd"/>
-      <w:r>
-        <w:rPr>
-          <w:rFonts w:ascii="Arial" w:hAnsi="Arial" w:cs="Arial"/>
-        </w:rPr>
-        <w:t xml:space="preserve">) und </w:t>
-      </w:r>
-      <w:proofErr w:type="spellStart"/>
-      <w:r>
-        <w:rPr>
-          <w:rFonts w:ascii="Arial" w:hAnsi="Arial" w:cs="Arial"/>
-        </w:rPr>
-        <w:t>volumeCredits</w:t>
-      </w:r>
-      <w:proofErr w:type="spellEnd"/>
-      <w:r>
-        <w:rPr>
-          <w:rFonts w:ascii="Arial" w:hAnsi="Arial" w:cs="Arial"/>
-        </w:rPr>
-        <w:t xml:space="preserve">() </w:t>
+        <w:t xml:space="preserve">in den Subklassen jeweils die Methoden amount() und volumeCredits() </w:t>
       </w:r>
       <w:r>
         <w:rPr>
@@ -4257,7 +3273,7 @@
     </w:p>
     <w:p>
       <w:pPr>
-        <w:pStyle w:val="ListParagraph"/>
+        <w:pStyle w:val="Listenabsatz"/>
         <w:numPr>
           <w:ilvl w:val="0"/>
           <w:numId w:val="9"/>
@@ -4270,61 +3286,47 @@
         <w:rPr>
           <w:rFonts w:ascii="Arial" w:hAnsi="Arial" w:cs="Arial"/>
         </w:rPr>
-        <w:t xml:space="preserve">neue Methode in Klasse </w:t>
-      </w:r>
-      <w:proofErr w:type="spellStart"/>
-      <w:r>
-        <w:rPr>
-          <w:rFonts w:ascii="Arial" w:hAnsi="Arial" w:cs="Arial"/>
-        </w:rPr>
-        <w:t>PerformanceCalculator</w:t>
-      </w:r>
-      <w:proofErr w:type="spellEnd"/>
-      <w:r>
-        <w:rPr>
-          <w:rFonts w:ascii="Arial" w:hAnsi="Arial" w:cs="Arial"/>
-        </w:rPr>
-        <w:t xml:space="preserve"> einführen, die gemäß dem Architekturmuster „Factory“ eine neue Instanz der gewünschten Subklasse zurückgibt</w:t>
-      </w:r>
-    </w:p>
-    <w:p>
-      <w:pPr>
-        <w:rPr>
-          <w:rFonts w:ascii="Arial" w:hAnsi="Arial" w:cs="Arial"/>
-        </w:rPr>
-      </w:pPr>
-    </w:p>
-    <w:p>
-      <w:pPr>
-        <w:rPr>
-          <w:rFonts w:ascii="Arial" w:hAnsi="Arial" w:cs="Arial"/>
-        </w:rPr>
-      </w:pPr>
-    </w:p>
-    <w:p>
-      <w:pPr>
-        <w:rPr>
-          <w:rFonts w:ascii="Arial" w:hAnsi="Arial" w:cs="Arial"/>
-        </w:rPr>
-      </w:pPr>
-    </w:p>
-    <w:p>
-      <w:pPr>
-        <w:rPr>
-          <w:rFonts w:ascii="Arial" w:hAnsi="Arial" w:cs="Arial"/>
-        </w:rPr>
-      </w:pPr>
-    </w:p>
-    <w:p>
-      <w:pPr>
-        <w:rPr>
-          <w:rFonts w:ascii="Arial" w:hAnsi="Arial" w:cs="Arial"/>
-        </w:rPr>
-      </w:pPr>
-    </w:p>
-    <w:p>
-      <w:pPr>
-        <w:pStyle w:val="Heading3"/>
+        <w:t>neue Methode in Klasse PerformanceCalculator einführen, die gemäß dem Architekturmuster „Factory“ eine neue Instanz der gewünschten Subklasse zurückgibt</w:t>
+      </w:r>
+    </w:p>
+    <w:p>
+      <w:pPr>
+        <w:rPr>
+          <w:rFonts w:ascii="Arial" w:hAnsi="Arial" w:cs="Arial"/>
+        </w:rPr>
+      </w:pPr>
+    </w:p>
+    <w:p>
+      <w:pPr>
+        <w:rPr>
+          <w:rFonts w:ascii="Arial" w:hAnsi="Arial" w:cs="Arial"/>
+        </w:rPr>
+      </w:pPr>
+    </w:p>
+    <w:p>
+      <w:pPr>
+        <w:rPr>
+          <w:rFonts w:ascii="Arial" w:hAnsi="Arial" w:cs="Arial"/>
+        </w:rPr>
+      </w:pPr>
+    </w:p>
+    <w:p>
+      <w:pPr>
+        <w:rPr>
+          <w:rFonts w:ascii="Arial" w:hAnsi="Arial" w:cs="Arial"/>
+        </w:rPr>
+      </w:pPr>
+    </w:p>
+    <w:p>
+      <w:pPr>
+        <w:rPr>
+          <w:rFonts w:ascii="Arial" w:hAnsi="Arial" w:cs="Arial"/>
+        </w:rPr>
+      </w:pPr>
+    </w:p>
+    <w:p>
+      <w:pPr>
+        <w:pStyle w:val="berschrift3"/>
         <w:rPr>
           <w:rFonts w:ascii="Arial" w:hAnsi="Arial" w:cs="Arial"/>
         </w:rPr>
@@ -4352,29 +3354,7 @@
         <w:rPr>
           <w:rFonts w:ascii="Arial" w:hAnsi="Arial" w:cs="Arial"/>
         </w:rPr>
-        <w:t xml:space="preserve"> die </w:t>
-      </w:r>
-      <w:proofErr w:type="spellStart"/>
-      <w:proofErr w:type="gramStart"/>
-      <w:r>
-        <w:rPr>
-          <w:rFonts w:ascii="Arial" w:hAnsi="Arial" w:cs="Arial"/>
-        </w:rPr>
-        <w:t>print</w:t>
-      </w:r>
-      <w:proofErr w:type="spellEnd"/>
-      <w:r>
-        <w:rPr>
-          <w:rFonts w:ascii="Arial" w:hAnsi="Arial" w:cs="Arial"/>
-        </w:rPr>
-        <w:t>(</w:t>
-      </w:r>
-      <w:proofErr w:type="gramEnd"/>
-      <w:r>
-        <w:rPr>
-          <w:rFonts w:ascii="Arial" w:hAnsi="Arial" w:cs="Arial"/>
-        </w:rPr>
-        <w:t xml:space="preserve">) Methode in eine neue Klasse </w:t>
+        <w:t xml:space="preserve"> die print() Methode in eine neue Klasse </w:t>
       </w:r>
       <w:r>
         <w:rPr>
@@ -4404,14 +3384,7 @@
         <w:rPr>
           <w:rFonts w:ascii="Arial" w:hAnsi="Arial" w:cs="Arial"/>
         </w:rPr>
-        <w:t>den Code für neue Ausgabenvarianten offen zu machen (Open-</w:t>
-      </w:r>
-      <w:proofErr w:type="spellStart"/>
-      <w:r>
-        <w:rPr>
-          <w:rFonts w:ascii="Arial" w:hAnsi="Arial" w:cs="Arial"/>
-        </w:rPr>
-        <w:t>Close</w:t>
+        <w:t>den Code für neue Ausgabenvarianten offen zu machen (Open-Close</w:t>
       </w:r>
       <w:r>
         <w:rPr>
@@ -4419,26 +3392,11 @@
         </w:rPr>
         <w:t>d</w:t>
       </w:r>
-      <w:proofErr w:type="spellEnd"/>
-      <w:r>
-        <w:rPr>
-          <w:rFonts w:ascii="Arial" w:hAnsi="Arial" w:cs="Arial"/>
-        </w:rPr>
-        <w:t>-</w:t>
-      </w:r>
-      <w:proofErr w:type="spellStart"/>
-      <w:r>
-        <w:rPr>
-          <w:rFonts w:ascii="Arial" w:hAnsi="Arial" w:cs="Arial"/>
-        </w:rPr>
-        <w:t>Principle</w:t>
-      </w:r>
-      <w:proofErr w:type="spellEnd"/>
-      <w:r>
-        <w:rPr>
-          <w:rFonts w:ascii="Arial" w:hAnsi="Arial" w:cs="Arial"/>
-        </w:rPr>
-        <w:t>)</w:t>
+      <w:r>
+        <w:rPr>
+          <w:rFonts w:ascii="Arial" w:hAnsi="Arial" w:cs="Arial"/>
+        </w:rPr>
+        <w:t>-Principle)</w:t>
       </w:r>
       <w:r>
         <w:rPr>
@@ -4462,7 +3420,7 @@
     </w:p>
     <w:p>
       <w:pPr>
-        <w:pStyle w:val="ListParagraph"/>
+        <w:pStyle w:val="Listenabsatz"/>
         <w:numPr>
           <w:ilvl w:val="0"/>
           <w:numId w:val="10"/>
@@ -4492,7 +3450,7 @@
     </w:p>
     <w:p>
       <w:pPr>
-        <w:pStyle w:val="ListParagraph"/>
+        <w:pStyle w:val="Listenabsatz"/>
         <w:numPr>
           <w:ilvl w:val="0"/>
           <w:numId w:val="10"/>
@@ -4511,34 +3469,12 @@
         <w:rPr>
           <w:rFonts w:ascii="Arial" w:hAnsi="Arial" w:cs="Arial"/>
         </w:rPr>
-        <w:t xml:space="preserve">er Klasse eine Methode </w:t>
-      </w:r>
-      <w:proofErr w:type="spellStart"/>
-      <w:proofErr w:type="gramStart"/>
-      <w:r>
-        <w:rPr>
-          <w:rFonts w:ascii="Arial" w:hAnsi="Arial" w:cs="Arial"/>
-        </w:rPr>
-        <w:t>value</w:t>
-      </w:r>
-      <w:proofErr w:type="spellEnd"/>
-      <w:r>
-        <w:rPr>
-          <w:rFonts w:ascii="Arial" w:hAnsi="Arial" w:cs="Arial"/>
-        </w:rPr>
-        <w:t>(</w:t>
-      </w:r>
-      <w:proofErr w:type="gramEnd"/>
-      <w:r>
-        <w:rPr>
-          <w:rFonts w:ascii="Arial" w:hAnsi="Arial" w:cs="Arial"/>
-        </w:rPr>
-        <w:t>) erstellen</w:t>
-      </w:r>
-    </w:p>
-    <w:p>
-      <w:pPr>
-        <w:pStyle w:val="ListParagraph"/>
+        <w:t>er Klasse eine Methode value() erstellen</w:t>
+      </w:r>
+    </w:p>
+    <w:p>
+      <w:pPr>
+        <w:pStyle w:val="Listenabsatz"/>
         <w:numPr>
           <w:ilvl w:val="0"/>
           <w:numId w:val="10"/>
@@ -4551,34 +3487,12 @@
         <w:rPr>
           <w:rFonts w:ascii="Arial" w:hAnsi="Arial" w:cs="Arial"/>
         </w:rPr>
-        <w:t xml:space="preserve">neue abstrakte Methode </w:t>
-      </w:r>
-      <w:proofErr w:type="spellStart"/>
-      <w:proofErr w:type="gramStart"/>
-      <w:r>
-        <w:rPr>
-          <w:rFonts w:ascii="Arial" w:hAnsi="Arial" w:cs="Arial"/>
-        </w:rPr>
-        <w:t>header</w:t>
-      </w:r>
-      <w:proofErr w:type="spellEnd"/>
-      <w:r>
-        <w:rPr>
-          <w:rFonts w:ascii="Arial" w:hAnsi="Arial" w:cs="Arial"/>
-        </w:rPr>
-        <w:t>(</w:t>
-      </w:r>
-      <w:proofErr w:type="gramEnd"/>
-      <w:r>
-        <w:rPr>
-          <w:rFonts w:ascii="Arial" w:hAnsi="Arial" w:cs="Arial"/>
-        </w:rPr>
-        <w:t>) erstellen</w:t>
-      </w:r>
-    </w:p>
-    <w:p>
-      <w:pPr>
-        <w:pStyle w:val="ListParagraph"/>
+        <w:t>neue abstrakte Methode header() erstellen</w:t>
+      </w:r>
+    </w:p>
+    <w:p>
+      <w:pPr>
+        <w:pStyle w:val="Listenabsatz"/>
         <w:numPr>
           <w:ilvl w:val="0"/>
           <w:numId w:val="10"/>
@@ -4591,34 +3505,12 @@
         <w:rPr>
           <w:rFonts w:ascii="Arial" w:hAnsi="Arial" w:cs="Arial"/>
         </w:rPr>
-        <w:t xml:space="preserve">neue abstrakte Methode </w:t>
-      </w:r>
-      <w:proofErr w:type="spellStart"/>
-      <w:proofErr w:type="gramStart"/>
-      <w:r>
-        <w:rPr>
-          <w:rFonts w:ascii="Arial" w:hAnsi="Arial" w:cs="Arial"/>
-        </w:rPr>
-        <w:t>position</w:t>
-      </w:r>
-      <w:proofErr w:type="spellEnd"/>
-      <w:r>
-        <w:rPr>
-          <w:rFonts w:ascii="Arial" w:hAnsi="Arial" w:cs="Arial"/>
-        </w:rPr>
-        <w:t>(</w:t>
-      </w:r>
-      <w:proofErr w:type="gramEnd"/>
-      <w:r>
-        <w:rPr>
-          <w:rFonts w:ascii="Arial" w:hAnsi="Arial" w:cs="Arial"/>
-        </w:rPr>
-        <w:t>) erstellen</w:t>
-      </w:r>
-    </w:p>
-    <w:p>
-      <w:pPr>
-        <w:pStyle w:val="ListParagraph"/>
+        <w:t>neue abstrakte Methode position() erstellen</w:t>
+      </w:r>
+    </w:p>
+    <w:p>
+      <w:pPr>
+        <w:pStyle w:val="Listenabsatz"/>
         <w:numPr>
           <w:ilvl w:val="0"/>
           <w:numId w:val="10"/>
@@ -4631,34 +3523,12 @@
         <w:rPr>
           <w:rFonts w:ascii="Arial" w:hAnsi="Arial" w:cs="Arial"/>
         </w:rPr>
-        <w:t xml:space="preserve">neue abstrakte Methode </w:t>
-      </w:r>
-      <w:proofErr w:type="spellStart"/>
-      <w:proofErr w:type="gramStart"/>
-      <w:r>
-        <w:rPr>
-          <w:rFonts w:ascii="Arial" w:hAnsi="Arial" w:cs="Arial"/>
-        </w:rPr>
-        <w:t>footer</w:t>
-      </w:r>
-      <w:proofErr w:type="spellEnd"/>
-      <w:r>
-        <w:rPr>
-          <w:rFonts w:ascii="Arial" w:hAnsi="Arial" w:cs="Arial"/>
-        </w:rPr>
-        <w:t>(</w:t>
-      </w:r>
-      <w:proofErr w:type="gramEnd"/>
-      <w:r>
-        <w:rPr>
-          <w:rFonts w:ascii="Arial" w:hAnsi="Arial" w:cs="Arial"/>
-        </w:rPr>
-        <w:t>) erstellen</w:t>
-      </w:r>
-    </w:p>
-    <w:p>
-      <w:pPr>
-        <w:pStyle w:val="ListParagraph"/>
+        <w:t>neue abstrakte Methode footer() erstellen</w:t>
+      </w:r>
+    </w:p>
+    <w:p>
+      <w:pPr>
+        <w:pStyle w:val="Listenabsatz"/>
         <w:numPr>
           <w:ilvl w:val="0"/>
           <w:numId w:val="10"/>
@@ -4671,34 +3541,12 @@
         <w:rPr>
           <w:rFonts w:ascii="Arial" w:hAnsi="Arial" w:cs="Arial"/>
         </w:rPr>
-        <w:t xml:space="preserve">abstrakte Methoden in der </w:t>
-      </w:r>
-      <w:proofErr w:type="spellStart"/>
-      <w:proofErr w:type="gramStart"/>
-      <w:r>
-        <w:rPr>
-          <w:rFonts w:ascii="Arial" w:hAnsi="Arial" w:cs="Arial"/>
-        </w:rPr>
-        <w:t>value</w:t>
-      </w:r>
-      <w:proofErr w:type="spellEnd"/>
-      <w:r>
-        <w:rPr>
-          <w:rFonts w:ascii="Arial" w:hAnsi="Arial" w:cs="Arial"/>
-        </w:rPr>
-        <w:t>(</w:t>
-      </w:r>
-      <w:proofErr w:type="gramEnd"/>
-      <w:r>
-        <w:rPr>
-          <w:rFonts w:ascii="Arial" w:hAnsi="Arial" w:cs="Arial"/>
-        </w:rPr>
-        <w:t>) Methode verwenden</w:t>
-      </w:r>
-    </w:p>
-    <w:p>
-      <w:pPr>
-        <w:pStyle w:val="ListParagraph"/>
+        <w:t>abstrakte Methoden in der value() Methode verwenden</w:t>
+      </w:r>
+    </w:p>
+    <w:p>
+      <w:pPr>
+        <w:pStyle w:val="Listenabsatz"/>
         <w:numPr>
           <w:ilvl w:val="0"/>
           <w:numId w:val="10"/>
@@ -4713,24 +3561,16 @@
         </w:rPr>
         <w:t xml:space="preserve">neue Subklasse </w:t>
       </w:r>
-      <w:proofErr w:type="spellStart"/>
-      <w:r>
-        <w:rPr>
-          <w:rFonts w:ascii="Arial" w:hAnsi="Arial" w:cs="Arial"/>
-        </w:rPr>
-        <w:t>PlainTextStatement</w:t>
-      </w:r>
-      <w:proofErr w:type="spellEnd"/>
-      <w:r>
-        <w:rPr>
-          <w:rFonts w:ascii="Arial" w:hAnsi="Arial" w:cs="Arial"/>
-        </w:rPr>
-        <w:t xml:space="preserve"> von Statement erstellen</w:t>
-      </w:r>
-    </w:p>
-    <w:p>
-      <w:pPr>
-        <w:pStyle w:val="ListParagraph"/>
+      <w:r>
+        <w:rPr>
+          <w:rFonts w:ascii="Arial" w:hAnsi="Arial" w:cs="Arial"/>
+        </w:rPr>
+        <w:t>PlainTextStatement von Statement erstellen</w:t>
+      </w:r>
+    </w:p>
+    <w:p>
+      <w:pPr>
+        <w:pStyle w:val="Listenabsatz"/>
         <w:numPr>
           <w:ilvl w:val="0"/>
           <w:numId w:val="10"/>
@@ -4743,89 +3583,25 @@
         <w:rPr>
           <w:rFonts w:ascii="Arial" w:hAnsi="Arial" w:cs="Arial"/>
         </w:rPr>
-        <w:t xml:space="preserve">in </w:t>
-      </w:r>
-      <w:proofErr w:type="spellStart"/>
-      <w:r>
-        <w:rPr>
-          <w:rFonts w:ascii="Arial" w:hAnsi="Arial" w:cs="Arial"/>
-        </w:rPr>
-        <w:t>PlainText</w:t>
-      </w:r>
-      <w:r>
-        <w:rPr>
-          <w:rFonts w:ascii="Arial" w:hAnsi="Arial" w:cs="Arial"/>
-        </w:rPr>
-        <w:t>Statement</w:t>
-      </w:r>
-      <w:proofErr w:type="spellEnd"/>
-      <w:r>
-        <w:rPr>
-          <w:rFonts w:ascii="Arial" w:hAnsi="Arial" w:cs="Arial"/>
-        </w:rPr>
-        <w:t xml:space="preserve"> die abstrakten Methoden </w:t>
-      </w:r>
-      <w:proofErr w:type="spellStart"/>
-      <w:proofErr w:type="gramStart"/>
-      <w:r>
-        <w:rPr>
-          <w:rFonts w:ascii="Arial" w:hAnsi="Arial" w:cs="Arial"/>
-        </w:rPr>
-        <w:t>header</w:t>
-      </w:r>
-      <w:proofErr w:type="spellEnd"/>
-      <w:r>
-        <w:rPr>
-          <w:rFonts w:ascii="Arial" w:hAnsi="Arial" w:cs="Arial"/>
-        </w:rPr>
-        <w:t>(</w:t>
-      </w:r>
-      <w:proofErr w:type="gramEnd"/>
-      <w:r>
-        <w:rPr>
-          <w:rFonts w:ascii="Arial" w:hAnsi="Arial" w:cs="Arial"/>
-        </w:rPr>
-        <w:t xml:space="preserve">), </w:t>
-      </w:r>
-      <w:proofErr w:type="spellStart"/>
-      <w:r>
-        <w:rPr>
-          <w:rFonts w:ascii="Arial" w:hAnsi="Arial" w:cs="Arial"/>
-        </w:rPr>
-        <w:t>position</w:t>
-      </w:r>
-      <w:proofErr w:type="spellEnd"/>
-      <w:r>
-        <w:rPr>
-          <w:rFonts w:ascii="Arial" w:hAnsi="Arial" w:cs="Arial"/>
-        </w:rPr>
-        <w:t xml:space="preserve">() und </w:t>
-      </w:r>
-      <w:proofErr w:type="spellStart"/>
-      <w:r>
-        <w:rPr>
-          <w:rFonts w:ascii="Arial" w:hAnsi="Arial" w:cs="Arial"/>
-        </w:rPr>
-        <w:t>footer</w:t>
-      </w:r>
-      <w:proofErr w:type="spellEnd"/>
-      <w:r>
-        <w:rPr>
-          <w:rFonts w:ascii="Arial" w:hAnsi="Arial" w:cs="Arial"/>
-        </w:rPr>
-        <w:t>() ausprogrammieren</w:t>
-      </w:r>
-    </w:p>
-    <w:p>
-      <w:pPr>
-        <w:rPr>
-          <w:rFonts w:ascii="Arial" w:hAnsi="Arial" w:cs="Arial"/>
-        </w:rPr>
-      </w:pPr>
-    </w:p>
-    <w:p>
-      <w:pPr>
-        <w:pStyle w:val="Heading3"/>
+        <w:t>in PlainText</w:t>
+      </w:r>
+      <w:r>
+        <w:rPr>
+          <w:rFonts w:ascii="Arial" w:hAnsi="Arial" w:cs="Arial"/>
+        </w:rPr>
+        <w:t>Statement die abstrakten Methoden header(), position() und footer() ausprogrammieren</w:t>
+      </w:r>
+    </w:p>
+    <w:p>
+      <w:pPr>
+        <w:rPr>
+          <w:rFonts w:ascii="Arial" w:hAnsi="Arial" w:cs="Arial"/>
+        </w:rPr>
+      </w:pPr>
+    </w:p>
+    <w:p>
+      <w:pPr>
+        <w:pStyle w:val="berschrift3"/>
         <w:rPr>
           <w:rFonts w:ascii="Arial" w:hAnsi="Arial" w:cs="Arial"/>
         </w:rPr>
@@ -4855,33 +3631,11 @@
         </w:rPr>
         <w:t>Als „</w:t>
       </w:r>
-      <w:proofErr w:type="spellStart"/>
-      <w:r>
-        <w:rPr>
-          <w:rFonts w:ascii="Arial" w:hAnsi="Arial" w:cs="Arial"/>
-        </w:rPr>
-        <w:t>Product</w:t>
-      </w:r>
-      <w:proofErr w:type="spellEnd"/>
-      <w:r>
-        <w:rPr>
-          <w:rFonts w:ascii="Arial" w:hAnsi="Arial" w:cs="Arial"/>
-        </w:rPr>
-        <w:t xml:space="preserve"> </w:t>
-      </w:r>
-      <w:proofErr w:type="spellStart"/>
-      <w:r>
-        <w:rPr>
-          <w:rFonts w:ascii="Arial" w:hAnsi="Arial" w:cs="Arial"/>
-        </w:rPr>
-        <w:t>Owner</w:t>
-      </w:r>
-      <w:proofErr w:type="spellEnd"/>
-      <w:r>
-        <w:rPr>
-          <w:rFonts w:ascii="Arial" w:hAnsi="Arial" w:cs="Arial"/>
-        </w:rPr>
-        <w:t xml:space="preserve">“ möchte ich, dass </w:t>
+      <w:r>
+        <w:rPr>
+          <w:rFonts w:ascii="Arial" w:hAnsi="Arial" w:cs="Arial"/>
+        </w:rPr>
+        <w:t xml:space="preserve">Product Owner“ möchte ich, dass </w:t>
       </w:r>
       <w:r>
         <w:rPr>
@@ -4917,7 +3671,7 @@
     </w:p>
     <w:p>
       <w:pPr>
-        <w:pStyle w:val="ListParagraph"/>
+        <w:pStyle w:val="Listenabsatz"/>
         <w:numPr>
           <w:ilvl w:val="0"/>
           <w:numId w:val="11"/>
@@ -4935,7 +3689,7 @@
     </w:p>
     <w:p>
       <w:pPr>
-        <w:pStyle w:val="ListParagraph"/>
+        <w:pStyle w:val="Listenabsatz"/>
         <w:numPr>
           <w:ilvl w:val="0"/>
           <w:numId w:val="11"/>
@@ -4966,7 +3720,7 @@
     </w:p>
     <w:p>
       <w:pPr>
-        <w:pStyle w:val="Heading3"/>
+        <w:pStyle w:val="berschrift3"/>
         <w:rPr>
           <w:rFonts w:ascii="Arial" w:hAnsi="Arial" w:cs="Arial"/>
         </w:rPr>
@@ -5012,41 +3766,13 @@
         <w:rPr>
           <w:rFonts w:ascii="Arial" w:hAnsi="Arial" w:cs="Arial"/>
         </w:rPr>
-        <w:t xml:space="preserve">die Referenz auf das Play-Objekt über die </w:t>
-      </w:r>
-      <w:proofErr w:type="spellStart"/>
-      <w:r>
-        <w:rPr>
-          <w:rFonts w:ascii="Arial" w:hAnsi="Arial" w:cs="Arial"/>
-        </w:rPr>
-        <w:t>playID</w:t>
-      </w:r>
-      <w:proofErr w:type="spellEnd"/>
-      <w:r>
-        <w:rPr>
-          <w:rFonts w:ascii="Arial" w:hAnsi="Arial" w:cs="Arial"/>
-        </w:rPr>
-        <w:t xml:space="preserve"> in eine direkte Objekt-Referenz geändert wird, um </w:t>
-      </w:r>
-      <w:r>
-        <w:rPr>
-          <w:rFonts w:ascii="Arial" w:hAnsi="Arial" w:cs="Arial"/>
-        </w:rPr>
-        <w:t xml:space="preserve">objektorientiertes </w:t>
-      </w:r>
-      <w:proofErr w:type="spellStart"/>
-      <w:r>
-        <w:rPr>
-          <w:rFonts w:ascii="Arial" w:hAnsi="Arial" w:cs="Arial"/>
-        </w:rPr>
-        <w:t>Refactoring</w:t>
-      </w:r>
-      <w:proofErr w:type="spellEnd"/>
-      <w:r>
-        <w:rPr>
-          <w:rFonts w:ascii="Arial" w:hAnsi="Arial" w:cs="Arial"/>
-        </w:rPr>
-        <w:t xml:space="preserve"> zu ermöglichen.</w:t>
+        <w:t xml:space="preserve">die Referenz auf das Play-Objekt über die playID in eine direkte Objekt-Referenz geändert wird, um </w:t>
+      </w:r>
+      <w:r>
+        <w:rPr>
+          <w:rFonts w:ascii="Arial" w:hAnsi="Arial" w:cs="Arial"/>
+        </w:rPr>
+        <w:t>objektorientiertes Refactoring zu ermöglichen.</w:t>
       </w:r>
     </w:p>
     <w:p>
@@ -5064,7 +3790,7 @@
     </w:p>
     <w:p>
       <w:pPr>
-        <w:pStyle w:val="ListParagraph"/>
+        <w:pStyle w:val="Listenabsatz"/>
         <w:numPr>
           <w:ilvl w:val="0"/>
           <w:numId w:val="12"/>
@@ -5077,21 +3803,7 @@
         <w:rPr>
           <w:rFonts w:ascii="Arial" w:hAnsi="Arial" w:cs="Arial"/>
         </w:rPr>
-        <w:t xml:space="preserve">Variable </w:t>
-      </w:r>
-      <w:proofErr w:type="spellStart"/>
-      <w:r>
-        <w:rPr>
-          <w:rFonts w:ascii="Arial" w:hAnsi="Arial" w:cs="Arial"/>
-        </w:rPr>
-        <w:t>playID</w:t>
-      </w:r>
-      <w:proofErr w:type="spellEnd"/>
-      <w:r>
-        <w:rPr>
-          <w:rFonts w:ascii="Arial" w:hAnsi="Arial" w:cs="Arial"/>
-        </w:rPr>
-        <w:t xml:space="preserve"> von String auf Play ändern</w:t>
+        <w:t>Variable playID von String auf Play ändern</w:t>
       </w:r>
       <w:r>
         <w:rPr>
@@ -5102,7 +3814,7 @@
     </w:p>
     <w:p>
       <w:pPr>
-        <w:pStyle w:val="ListParagraph"/>
+        <w:pStyle w:val="Listenabsatz"/>
         <w:numPr>
           <w:ilvl w:val="0"/>
           <w:numId w:val="12"/>
@@ -5111,65 +3823,29 @@
           <w:rFonts w:ascii="Arial" w:hAnsi="Arial" w:cs="Arial"/>
         </w:rPr>
       </w:pPr>
-      <w:proofErr w:type="spellStart"/>
-      <w:r>
-        <w:rPr>
-          <w:rFonts w:ascii="Arial" w:hAnsi="Arial" w:cs="Arial"/>
-        </w:rPr>
-        <w:t>JUnit</w:t>
-      </w:r>
-      <w:proofErr w:type="spellEnd"/>
-      <w:r>
-        <w:rPr>
-          <w:rFonts w:ascii="Arial" w:hAnsi="Arial" w:cs="Arial"/>
-        </w:rPr>
-        <w:t xml:space="preserve"> Tests anpassen (</w:t>
-      </w:r>
-      <w:proofErr w:type="spellStart"/>
-      <w:r>
-        <w:rPr>
-          <w:rFonts w:ascii="Arial" w:hAnsi="Arial" w:cs="Arial"/>
-        </w:rPr>
-        <w:t>Map</w:t>
-      </w:r>
-      <w:proofErr w:type="spellEnd"/>
-      <w:r>
-        <w:rPr>
-          <w:rFonts w:ascii="Arial" w:hAnsi="Arial" w:cs="Arial"/>
-        </w:rPr>
-        <w:t xml:space="preserve"> </w:t>
-      </w:r>
-      <w:r>
-        <w:rPr>
-          <w:rFonts w:ascii="Arial" w:hAnsi="Arial" w:cs="Arial"/>
-        </w:rPr>
-        <w:t xml:space="preserve">durch Liste ersetzen; </w:t>
-      </w:r>
-      <w:proofErr w:type="spellStart"/>
-      <w:r>
-        <w:rPr>
-          <w:rFonts w:ascii="Arial" w:hAnsi="Arial" w:cs="Arial"/>
-        </w:rPr>
-        <w:t>Konstruktoraufruf</w:t>
-      </w:r>
-      <w:proofErr w:type="spellEnd"/>
-      <w:r>
-        <w:rPr>
-          <w:rFonts w:ascii="Arial" w:hAnsi="Arial" w:cs="Arial"/>
-        </w:rPr>
-        <w:t xml:space="preserve"> von Performance anpassen)</w:t>
-      </w:r>
-    </w:p>
-    <w:p>
-      <w:pPr>
-        <w:rPr>
-          <w:rFonts w:ascii="Arial" w:hAnsi="Arial" w:cs="Arial"/>
-        </w:rPr>
-      </w:pPr>
-    </w:p>
-    <w:p>
-      <w:pPr>
-        <w:pStyle w:val="Heading3"/>
+      <w:r>
+        <w:rPr>
+          <w:rFonts w:ascii="Arial" w:hAnsi="Arial" w:cs="Arial"/>
+        </w:rPr>
+        <w:t xml:space="preserve">JUnit Tests anpassen (Map </w:t>
+      </w:r>
+      <w:r>
+        <w:rPr>
+          <w:rFonts w:ascii="Arial" w:hAnsi="Arial" w:cs="Arial"/>
+        </w:rPr>
+        <w:t>durch Liste ersetzen; Konstruktoraufruf von Performance anpassen)</w:t>
+      </w:r>
+    </w:p>
+    <w:p>
+      <w:pPr>
+        <w:rPr>
+          <w:rFonts w:ascii="Arial" w:hAnsi="Arial" w:cs="Arial"/>
+        </w:rPr>
+      </w:pPr>
+    </w:p>
+    <w:p>
+      <w:pPr>
+        <w:pStyle w:val="berschrift3"/>
         <w:rPr>
           <w:rFonts w:ascii="Arial" w:hAnsi="Arial" w:cs="Arial"/>
         </w:rPr>
@@ -5191,21 +3867,7 @@
         <w:rPr>
           <w:rFonts w:ascii="Arial" w:hAnsi="Arial" w:cs="Arial"/>
         </w:rPr>
-        <w:t xml:space="preserve">Als „Software Quality Engineer“ möchte ich, dass die Methoden aus der </w:t>
-      </w:r>
-      <w:proofErr w:type="spellStart"/>
-      <w:r>
-        <w:rPr>
-          <w:rFonts w:ascii="Arial" w:hAnsi="Arial" w:cs="Arial"/>
-        </w:rPr>
-        <w:t>StatementPrinter</w:t>
-      </w:r>
-      <w:proofErr w:type="spellEnd"/>
-      <w:r>
-        <w:rPr>
-          <w:rFonts w:ascii="Arial" w:hAnsi="Arial" w:cs="Arial"/>
-        </w:rPr>
-        <w:t xml:space="preserve"> Klasse</w:t>
+        <w:t>Als „Software Quality Engineer“ möchte ich, dass die Methoden aus der StatementPrinter Klasse</w:t>
       </w:r>
       <w:r>
         <w:rPr>
@@ -5229,7 +3891,7 @@
     </w:p>
     <w:p>
       <w:pPr>
-        <w:pStyle w:val="ListParagraph"/>
+        <w:pStyle w:val="Listenabsatz"/>
         <w:numPr>
           <w:ilvl w:val="0"/>
           <w:numId w:val="13"/>
@@ -5242,29 +3904,7 @@
         <w:rPr>
           <w:rFonts w:ascii="Arial" w:hAnsi="Arial" w:cs="Arial"/>
         </w:rPr>
-        <w:t xml:space="preserve">Methode </w:t>
-      </w:r>
-      <w:proofErr w:type="spellStart"/>
-      <w:proofErr w:type="gramStart"/>
-      <w:r>
-        <w:rPr>
-          <w:rFonts w:ascii="Arial" w:hAnsi="Arial" w:cs="Arial"/>
-        </w:rPr>
-        <w:t>amount</w:t>
-      </w:r>
-      <w:proofErr w:type="spellEnd"/>
-      <w:r>
-        <w:rPr>
-          <w:rFonts w:ascii="Arial" w:hAnsi="Arial" w:cs="Arial"/>
-        </w:rPr>
-        <w:t>(</w:t>
-      </w:r>
-      <w:proofErr w:type="gramEnd"/>
-      <w:r>
-        <w:rPr>
-          <w:rFonts w:ascii="Arial" w:hAnsi="Arial" w:cs="Arial"/>
-        </w:rPr>
-        <w:t xml:space="preserve">) </w:t>
+        <w:t xml:space="preserve">Methode amount() </w:t>
       </w:r>
       <w:r>
         <w:rPr>
@@ -5275,7 +3915,7 @@
     </w:p>
     <w:p>
       <w:pPr>
-        <w:pStyle w:val="ListParagraph"/>
+        <w:pStyle w:val="Listenabsatz"/>
         <w:numPr>
           <w:ilvl w:val="0"/>
           <w:numId w:val="13"/>
@@ -5288,34 +3928,12 @@
         <w:rPr>
           <w:rFonts w:ascii="Arial" w:hAnsi="Arial" w:cs="Arial"/>
         </w:rPr>
-        <w:t xml:space="preserve">Methode </w:t>
-      </w:r>
-      <w:proofErr w:type="spellStart"/>
-      <w:proofErr w:type="gramStart"/>
-      <w:r>
-        <w:rPr>
-          <w:rFonts w:ascii="Arial" w:hAnsi="Arial" w:cs="Arial"/>
-        </w:rPr>
-        <w:t>volumeCredits</w:t>
-      </w:r>
-      <w:proofErr w:type="spellEnd"/>
-      <w:r>
-        <w:rPr>
-          <w:rFonts w:ascii="Arial" w:hAnsi="Arial" w:cs="Arial"/>
-        </w:rPr>
-        <w:t>(</w:t>
-      </w:r>
-      <w:proofErr w:type="gramEnd"/>
-      <w:r>
-        <w:rPr>
-          <w:rFonts w:ascii="Arial" w:hAnsi="Arial" w:cs="Arial"/>
-        </w:rPr>
-        <w:t xml:space="preserve">) in Performance </w:t>
-      </w:r>
-    </w:p>
-    <w:p>
-      <w:pPr>
-        <w:pStyle w:val="ListParagraph"/>
+        <w:t xml:space="preserve">Methode volumeCredits() in Performance </w:t>
+      </w:r>
+    </w:p>
+    <w:p>
+      <w:pPr>
+        <w:pStyle w:val="Listenabsatz"/>
         <w:numPr>
           <w:ilvl w:val="0"/>
           <w:numId w:val="13"/>
@@ -5328,42 +3946,12 @@
         <w:rPr>
           <w:rFonts w:ascii="Arial" w:hAnsi="Arial" w:cs="Arial"/>
         </w:rPr>
-        <w:t xml:space="preserve">Methode </w:t>
-      </w:r>
-      <w:proofErr w:type="spellStart"/>
-      <w:proofErr w:type="gramStart"/>
-      <w:r>
-        <w:rPr>
-          <w:rFonts w:ascii="Arial" w:hAnsi="Arial" w:cs="Arial"/>
-        </w:rPr>
-        <w:t>totalAmount</w:t>
-      </w:r>
-      <w:proofErr w:type="spellEnd"/>
-      <w:r>
-        <w:rPr>
-          <w:rFonts w:ascii="Arial" w:hAnsi="Arial" w:cs="Arial"/>
-        </w:rPr>
-        <w:t>(</w:t>
-      </w:r>
-      <w:proofErr w:type="gramEnd"/>
-      <w:r>
-        <w:rPr>
-          <w:rFonts w:ascii="Arial" w:hAnsi="Arial" w:cs="Arial"/>
-        </w:rPr>
-        <w:t xml:space="preserve">) in </w:t>
-      </w:r>
-      <w:proofErr w:type="spellStart"/>
-      <w:r>
-        <w:rPr>
-          <w:rFonts w:ascii="Arial" w:hAnsi="Arial" w:cs="Arial"/>
-        </w:rPr>
-        <w:t>Invoice</w:t>
-      </w:r>
-      <w:proofErr w:type="spellEnd"/>
-    </w:p>
-    <w:p>
-      <w:pPr>
-        <w:pStyle w:val="ListParagraph"/>
+        <w:t>Methode totalAmount() in Invoice</w:t>
+      </w:r>
+    </w:p>
+    <w:p>
+      <w:pPr>
+        <w:pStyle w:val="Listenabsatz"/>
         <w:numPr>
           <w:ilvl w:val="0"/>
           <w:numId w:val="13"/>
@@ -5376,48 +3964,12 @@
         <w:rPr>
           <w:rFonts w:ascii="Arial" w:hAnsi="Arial" w:cs="Arial"/>
         </w:rPr>
-        <w:t xml:space="preserve">Methode </w:t>
-      </w:r>
-      <w:proofErr w:type="spellStart"/>
-      <w:proofErr w:type="gramStart"/>
-      <w:r>
-        <w:rPr>
-          <w:rFonts w:ascii="Arial" w:hAnsi="Arial" w:cs="Arial"/>
-        </w:rPr>
-        <w:t>totalVolumeCredits</w:t>
-      </w:r>
-      <w:proofErr w:type="spellEnd"/>
-      <w:r>
-        <w:rPr>
-          <w:rFonts w:ascii="Arial" w:hAnsi="Arial" w:cs="Arial"/>
-        </w:rPr>
-        <w:t>(</w:t>
-      </w:r>
-      <w:proofErr w:type="gramEnd"/>
-      <w:r>
-        <w:rPr>
-          <w:rFonts w:ascii="Arial" w:hAnsi="Arial" w:cs="Arial"/>
-        </w:rPr>
-        <w:t xml:space="preserve">) in </w:t>
-      </w:r>
-      <w:proofErr w:type="spellStart"/>
-      <w:r>
-        <w:rPr>
-          <w:rFonts w:ascii="Arial" w:hAnsi="Arial" w:cs="Arial"/>
-        </w:rPr>
-        <w:t>Invoice</w:t>
-      </w:r>
-      <w:proofErr w:type="spellEnd"/>
-      <w:r>
-        <w:rPr>
-          <w:rFonts w:ascii="Arial" w:hAnsi="Arial" w:cs="Arial"/>
-        </w:rPr>
-        <w:t xml:space="preserve"> </w:t>
-      </w:r>
-    </w:p>
-    <w:p>
-      <w:pPr>
-        <w:pStyle w:val="ListParagraph"/>
+        <w:t xml:space="preserve">Methode totalVolumeCredits() in Invoice </w:t>
+      </w:r>
+    </w:p>
+    <w:p>
+      <w:pPr>
+        <w:pStyle w:val="Listenabsatz"/>
         <w:numPr>
           <w:ilvl w:val="0"/>
           <w:numId w:val="13"/>
@@ -5430,34 +3982,12 @@
         <w:rPr>
           <w:rFonts w:ascii="Arial" w:hAnsi="Arial" w:cs="Arial"/>
         </w:rPr>
-        <w:t xml:space="preserve">Neue Methode </w:t>
-      </w:r>
-      <w:proofErr w:type="spellStart"/>
-      <w:proofErr w:type="gramStart"/>
-      <w:r>
-        <w:rPr>
-          <w:rFonts w:ascii="Arial" w:hAnsi="Arial" w:cs="Arial"/>
-        </w:rPr>
-        <w:t>getPlay</w:t>
-      </w:r>
-      <w:proofErr w:type="spellEnd"/>
-      <w:r>
-        <w:rPr>
-          <w:rFonts w:ascii="Arial" w:hAnsi="Arial" w:cs="Arial"/>
-        </w:rPr>
-        <w:t>(</w:t>
-      </w:r>
-      <w:proofErr w:type="gramEnd"/>
-      <w:r>
-        <w:rPr>
-          <w:rFonts w:ascii="Arial" w:hAnsi="Arial" w:cs="Arial"/>
-        </w:rPr>
-        <w:t>) in Performance</w:t>
-      </w:r>
-    </w:p>
-    <w:p>
-      <w:pPr>
-        <w:pStyle w:val="Heading3"/>
+        <w:t>Neue Methode getPlay() in Performance</w:t>
+      </w:r>
+    </w:p>
+    <w:p>
+      <w:pPr>
+        <w:pStyle w:val="berschrift3"/>
         <w:rPr>
           <w:rFonts w:ascii="Arial" w:hAnsi="Arial" w:cs="Arial"/>
         </w:rPr>
@@ -5492,69 +4022,13 @@
         <w:rPr>
           <w:rFonts w:ascii="Arial" w:hAnsi="Arial" w:cs="Arial"/>
         </w:rPr>
-        <w:t xml:space="preserve">Als „Software Quality Engineer“ möchte ich, dass </w:t>
-      </w:r>
-      <w:r>
-        <w:rPr>
-          <w:rFonts w:ascii="Arial" w:hAnsi="Arial" w:cs="Arial"/>
-        </w:rPr>
-        <w:t xml:space="preserve">temporäre Variablen durch Methodenaufrufe ersetzt werden, um dem </w:t>
-      </w:r>
-      <w:proofErr w:type="spellStart"/>
-      <w:r>
-        <w:rPr>
-          <w:rFonts w:ascii="Arial" w:hAnsi="Arial" w:cs="Arial"/>
-        </w:rPr>
-        <w:t>Refactoring</w:t>
-      </w:r>
-      <w:proofErr w:type="spellEnd"/>
-      <w:r>
-        <w:rPr>
-          <w:rFonts w:ascii="Arial" w:hAnsi="Arial" w:cs="Arial"/>
-        </w:rPr>
-        <w:t>-Prinzip „</w:t>
-      </w:r>
-      <w:proofErr w:type="spellStart"/>
-      <w:r>
-        <w:rPr>
-          <w:rFonts w:ascii="Arial" w:hAnsi="Arial" w:cs="Arial"/>
-        </w:rPr>
-        <w:t>Replace</w:t>
-      </w:r>
-      <w:proofErr w:type="spellEnd"/>
-      <w:r>
-        <w:rPr>
-          <w:rFonts w:ascii="Arial" w:hAnsi="Arial" w:cs="Arial"/>
-        </w:rPr>
-        <w:t xml:space="preserve"> </w:t>
-      </w:r>
-      <w:proofErr w:type="spellStart"/>
-      <w:r>
-        <w:rPr>
-          <w:rFonts w:ascii="Arial" w:hAnsi="Arial" w:cs="Arial"/>
-        </w:rPr>
-        <w:t>Temp</w:t>
-      </w:r>
-      <w:proofErr w:type="spellEnd"/>
-      <w:r>
-        <w:rPr>
-          <w:rFonts w:ascii="Arial" w:hAnsi="Arial" w:cs="Arial"/>
-        </w:rPr>
-        <w:t xml:space="preserve"> </w:t>
-      </w:r>
-      <w:proofErr w:type="spellStart"/>
-      <w:r>
-        <w:rPr>
-          <w:rFonts w:ascii="Arial" w:hAnsi="Arial" w:cs="Arial"/>
-        </w:rPr>
-        <w:t>with</w:t>
-      </w:r>
-      <w:proofErr w:type="spellEnd"/>
-      <w:r>
-        <w:rPr>
-          <w:rFonts w:ascii="Arial" w:hAnsi="Arial" w:cs="Arial"/>
-        </w:rPr>
-        <w:t xml:space="preserve"> Query</w:t>
+        <w:t>Als „Software Quality Engineer“ möchte ich, dass temporäre Variablen durch Methodenaufrufe ersetzt werden, um dem Refactoring-Prinzip „</w:t>
+      </w:r>
+      <w:r>
+        <w:rPr>
+          <w:rFonts w:ascii="Arial" w:hAnsi="Arial" w:cs="Arial"/>
+        </w:rPr>
+        <w:t>Replace Temp with Query</w:t>
       </w:r>
       <w:r>
         <w:rPr>
@@ -5578,7 +4052,7 @@
     </w:p>
     <w:p>
       <w:pPr>
-        <w:pStyle w:val="ListParagraph"/>
+        <w:pStyle w:val="Listenabsatz"/>
         <w:numPr>
           <w:ilvl w:val="0"/>
           <w:numId w:val="13"/>
@@ -5591,42 +4065,12 @@
         <w:rPr>
           <w:rFonts w:ascii="Arial" w:hAnsi="Arial" w:cs="Arial"/>
         </w:rPr>
-        <w:t xml:space="preserve">Anpassungen in </w:t>
-      </w:r>
-      <w:proofErr w:type="spellStart"/>
-      <w:proofErr w:type="gramStart"/>
-      <w:r>
-        <w:rPr>
-          <w:rFonts w:ascii="Arial" w:hAnsi="Arial" w:cs="Arial"/>
-        </w:rPr>
-        <w:t>print</w:t>
-      </w:r>
-      <w:proofErr w:type="spellEnd"/>
-      <w:r>
-        <w:rPr>
-          <w:rFonts w:ascii="Arial" w:hAnsi="Arial" w:cs="Arial"/>
-        </w:rPr>
-        <w:t>(</w:t>
-      </w:r>
-      <w:proofErr w:type="gramEnd"/>
-      <w:r>
-        <w:rPr>
-          <w:rFonts w:ascii="Arial" w:hAnsi="Arial" w:cs="Arial"/>
-        </w:rPr>
-        <w:t xml:space="preserve">) in </w:t>
-      </w:r>
-      <w:proofErr w:type="spellStart"/>
-      <w:r>
-        <w:rPr>
-          <w:rFonts w:ascii="Arial" w:hAnsi="Arial" w:cs="Arial"/>
-        </w:rPr>
-        <w:t>StatementPrinter</w:t>
-      </w:r>
-      <w:proofErr w:type="spellEnd"/>
-    </w:p>
-    <w:p>
-      <w:pPr>
-        <w:pStyle w:val="ListParagraph"/>
+        <w:t>Anpassungen in print() in StatementPrinter</w:t>
+      </w:r>
+    </w:p>
+    <w:p>
+      <w:pPr>
+        <w:pStyle w:val="Listenabsatz"/>
         <w:numPr>
           <w:ilvl w:val="0"/>
           <w:numId w:val="13"/>
@@ -5639,42 +4083,12 @@
         <w:rPr>
           <w:rFonts w:ascii="Arial" w:hAnsi="Arial" w:cs="Arial"/>
         </w:rPr>
-        <w:t xml:space="preserve">Anpassungen in </w:t>
-      </w:r>
-      <w:proofErr w:type="spellStart"/>
-      <w:proofErr w:type="gramStart"/>
-      <w:r>
-        <w:rPr>
-          <w:rFonts w:ascii="Arial" w:hAnsi="Arial" w:cs="Arial"/>
-        </w:rPr>
-        <w:t>getTotalAmountFor</w:t>
-      </w:r>
-      <w:proofErr w:type="spellEnd"/>
-      <w:r>
-        <w:rPr>
-          <w:rFonts w:ascii="Arial" w:hAnsi="Arial" w:cs="Arial"/>
-        </w:rPr>
-        <w:t>(</w:t>
-      </w:r>
-      <w:proofErr w:type="gramEnd"/>
-      <w:r>
-        <w:rPr>
-          <w:rFonts w:ascii="Arial" w:hAnsi="Arial" w:cs="Arial"/>
-        </w:rPr>
-        <w:t xml:space="preserve">) in </w:t>
-      </w:r>
-      <w:proofErr w:type="spellStart"/>
-      <w:r>
-        <w:rPr>
-          <w:rFonts w:ascii="Arial" w:hAnsi="Arial" w:cs="Arial"/>
-        </w:rPr>
-        <w:t>StatementPrinter</w:t>
-      </w:r>
-      <w:proofErr w:type="spellEnd"/>
-    </w:p>
-    <w:p>
-      <w:pPr>
-        <w:pStyle w:val="ListParagraph"/>
+        <w:t>Anpassungen in getTotalAmountFor() in StatementPrinter</w:t>
+      </w:r>
+    </w:p>
+    <w:p>
+      <w:pPr>
+        <w:pStyle w:val="Listenabsatz"/>
         <w:numPr>
           <w:ilvl w:val="0"/>
           <w:numId w:val="13"/>
@@ -5687,21 +4101,162 @@
         <w:rPr>
           <w:rFonts w:ascii="Arial" w:hAnsi="Arial" w:cs="Arial"/>
         </w:rPr>
-        <w:t xml:space="preserve">Anpassungen in </w:t>
-      </w:r>
-      <w:proofErr w:type="spellStart"/>
-      <w:r>
-        <w:rPr>
-          <w:rFonts w:ascii="Arial" w:hAnsi="Arial" w:cs="Arial"/>
-        </w:rPr>
-        <w:t>getTotalVolumeCreditsFor</w:t>
-      </w:r>
-      <w:proofErr w:type="spellEnd"/>
-      <w:r>
-        <w:rPr>
-          <w:rFonts w:ascii="Arial" w:hAnsi="Arial" w:cs="Arial"/>
-        </w:rPr>
-        <w:t>() in StatementPrinter</w:t>
+        <w:t>Anpassungen in getTotalVolumeCreditsFor() in StatementPrinter</w:t>
+      </w:r>
+    </w:p>
+    <w:p>
+      <w:pPr>
+        <w:rPr>
+          <w:rFonts w:ascii="Arial" w:hAnsi="Arial" w:cs="Arial"/>
+        </w:rPr>
+      </w:pPr>
+    </w:p>
+    <w:p>
+      <w:pPr>
+        <w:pStyle w:val="berschrift3"/>
+        <w:rPr>
+          <w:rFonts w:ascii="Arial" w:hAnsi="Arial" w:cs="Arial"/>
+        </w:rPr>
+      </w:pPr>
+      <w:r>
+        <w:rPr>
+          <w:rFonts w:ascii="Arial" w:hAnsi="Arial" w:cs="Arial"/>
+        </w:rPr>
+        <w:t>User-Story 14</w:t>
+      </w:r>
+      <w:r>
+        <w:rPr>
+          <w:rFonts w:ascii="Arial" w:hAnsi="Arial" w:cs="Arial"/>
+        </w:rPr>
+        <w:t>:</w:t>
+      </w:r>
+    </w:p>
+    <w:p>
+      <w:pPr>
+        <w:rPr>
+          <w:rFonts w:ascii="Arial" w:hAnsi="Arial" w:cs="Arial"/>
+        </w:rPr>
+      </w:pPr>
+      <w:r>
+        <w:rPr>
+          <w:rFonts w:ascii="Arial" w:hAnsi="Arial" w:cs="Arial"/>
+        </w:rPr>
+        <w:t>Als „Software Quality Engineer“ möchte ich, dass die</w:t>
+      </w:r>
+      <w:r>
+        <w:rPr>
+          <w:rFonts w:ascii="Arial" w:hAnsi="Arial" w:cs="Arial"/>
+        </w:rPr>
+        <w:t xml:space="preserve"> Klasse Play abstrakt wird</w:t>
+      </w:r>
+      <w:r>
+        <w:rPr>
+          <w:rFonts w:ascii="Arial" w:hAnsi="Arial" w:cs="Arial"/>
+        </w:rPr>
+        <w:t xml:space="preserve"> und eine </w:t>
+      </w:r>
+      <w:r>
+        <w:rPr>
+          <w:rFonts w:ascii="Arial" w:hAnsi="Arial" w:cs="Arial"/>
+        </w:rPr>
+        <w:t>Sub</w:t>
+      </w:r>
+      <w:r>
+        <w:rPr>
+          <w:rFonts w:ascii="Arial" w:hAnsi="Arial" w:cs="Arial"/>
+        </w:rPr>
+        <w:t>klasse</w:t>
+      </w:r>
+      <w:r>
+        <w:rPr>
+          <w:rFonts w:ascii="Arial" w:hAnsi="Arial" w:cs="Arial"/>
+        </w:rPr>
+        <w:t xml:space="preserve"> für jede Kategorie ers</w:t>
+      </w:r>
+      <w:r>
+        <w:rPr>
+          <w:rFonts w:ascii="Arial" w:hAnsi="Arial" w:cs="Arial"/>
+        </w:rPr>
+        <w:t>t</w:t>
+      </w:r>
+      <w:r>
+        <w:rPr>
+          <w:rFonts w:ascii="Arial" w:hAnsi="Arial" w:cs="Arial"/>
+        </w:rPr>
+        <w:t>ellt wird.</w:t>
+      </w:r>
+    </w:p>
+    <w:p>
+      <w:pPr>
+        <w:rPr>
+          <w:rFonts w:ascii="Arial" w:hAnsi="Arial" w:cs="Arial"/>
+        </w:rPr>
+      </w:pPr>
+      <w:r>
+        <w:rPr>
+          <w:rFonts w:ascii="Arial" w:hAnsi="Arial" w:cs="Arial"/>
+        </w:rPr>
+        <w:t>Tasks:</w:t>
+      </w:r>
+    </w:p>
+    <w:p>
+      <w:pPr>
+        <w:pStyle w:val="Listenabsatz"/>
+        <w:numPr>
+          <w:ilvl w:val="0"/>
+          <w:numId w:val="14"/>
+        </w:numPr>
+        <w:rPr>
+          <w:rFonts w:ascii="Arial" w:hAnsi="Arial" w:cs="Arial"/>
+        </w:rPr>
+      </w:pPr>
+      <w:r>
+        <w:rPr>
+          <w:rFonts w:ascii="Arial" w:hAnsi="Arial" w:cs="Arial"/>
+        </w:rPr>
+        <w:t xml:space="preserve">Play abstrakt </w:t>
+      </w:r>
+      <w:r>
+        <w:rPr>
+          <w:rFonts w:ascii="Arial" w:hAnsi="Arial" w:cs="Arial"/>
+        </w:rPr>
+        <w:t>machen</w:t>
+      </w:r>
+    </w:p>
+    <w:p>
+      <w:pPr>
+        <w:pStyle w:val="Listenabsatz"/>
+        <w:numPr>
+          <w:ilvl w:val="0"/>
+          <w:numId w:val="14"/>
+        </w:numPr>
+        <w:rPr>
+          <w:rFonts w:ascii="Arial" w:hAnsi="Arial" w:cs="Arial"/>
+        </w:rPr>
+      </w:pPr>
+      <w:r>
+        <w:rPr>
+          <w:rFonts w:ascii="Arial" w:hAnsi="Arial" w:cs="Arial"/>
+        </w:rPr>
+        <w:t>Subklassen erstellen</w:t>
+      </w:r>
+    </w:p>
+    <w:p>
+      <w:pPr>
+        <w:pStyle w:val="Listenabsatz"/>
+        <w:numPr>
+          <w:ilvl w:val="0"/>
+          <w:numId w:val="14"/>
+        </w:numPr>
+        <w:rPr>
+          <w:rFonts w:ascii="Arial" w:hAnsi="Arial" w:cs="Arial"/>
+        </w:rPr>
+      </w:pPr>
+      <w:r>
+        <w:rPr>
+          <w:rFonts w:ascii="Arial" w:hAnsi="Arial" w:cs="Arial"/>
+        </w:rPr>
+        <w:t>Factory Methode von PerformanceCalculator auf Subklassen aufteilen</w:t>
       </w:r>
     </w:p>
     <w:sectPr>
@@ -5767,6 +4322,118 @@
 <file path=word/numbering.xml><?xml version="1.0" encoding="utf-8"?>
 <w:numbering xmlns:wpc="http://schemas.microsoft.com/office/word/2010/wordprocessingCanvas" xmlns:cx="http://schemas.microsoft.com/office/drawing/2014/chartex" xmlns:cx1="http://schemas.microsoft.com/office/drawing/2015/9/8/chartex" xmlns:cx2="http://schemas.microsoft.com/office/drawing/2015/10/21/chartex" xmlns:cx3="http://schemas.microsoft.com/office/drawing/2016/5/9/chartex" xmlns:cx4="http://schemas.microsoft.com/office/drawing/2016/5/10/chartex" xmlns:cx5="http://schemas.microsoft.com/office/drawing/2016/5/11/chartex" xmlns:cx6="http://schemas.microsoft.com/office/drawing/2016/5/12/chartex" xmlns:cx7="http://schemas.microsoft.com/office/drawing/2016/5/13/chartex" xmlns:cx8="http://schemas.microsoft.com/office/drawing/2016/5/14/chartex" xmlns:mc="http://schemas.openxmlformats.org/markup-compatibility/2006" xmlns:aink="http://schemas.microsoft.com/office/drawing/2016/ink" xmlns:am3d="http://schemas.microsoft.com/office/drawing/2017/model3d" xmlns:o="urn:schemas-microsoft-com:office:office" xmlns:r="http://schemas.openxmlformats.org/officeDocument/2006/relationships" xmlns:m="http://schemas.openxmlformats.org/officeDocument/2006/math" xmlns:v="urn:schemas-microsoft-com:vml" xmlns:wp14="http://schemas.microsoft.com/office/word/2010/wordprocessingDrawing" xmlns:wp="http://schemas.openxmlformats.org/drawingml/2006/wordprocessingDrawing" xmlns:w10="urn:schemas-microsoft-com:office:word" xmlns:w="http://schemas.openxmlformats.org/wordprocessingml/2006/main" xmlns:w14="http://schemas.microsoft.com/office/word/2010/wordml" xmlns:w15="http://schemas.microsoft.com/office/word/2012/wordml" xmlns:w16cex="http://schemas.microsoft.com/office/word/2018/wordml/cex" xmlns:w16cid="http://schemas.microsoft.com/office/word/2016/wordml/cid" xmlns:w16="http://schemas.microsoft.com/office/word/2018/wordml" xmlns:w16se="http://schemas.microsoft.com/office/word/2015/wordml/symex" xmlns:wpg="http://schemas.microsoft.com/office/word/2010/wordprocessingGroup" xmlns:wpi="http://schemas.microsoft.com/office/word/2010/wordprocessingInk" xmlns:wne="http://schemas.microsoft.com/office/word/2006/wordml" xmlns:wps="http://schemas.microsoft.com/office/word/2010/wordprocessingShape" mc:Ignorable="w14 w15 w16se w16cid w16 w16cex wp14">
   <w:abstractNum w:abstractNumId="0" w15:restartNumberingAfterBreak="0">
+    <w:nsid w:val="02076ABC"/>
+    <w:multiLevelType w:val="hybridMultilevel"/>
+    <w:tmpl w:val="E4D43D4A"/>
+    <w:lvl w:ilvl="0" w:tplc="34D07B02">
+      <w:numFmt w:val="bullet"/>
+      <w:lvlText w:val=""/>
+      <w:lvlJc w:val="left"/>
+      <w:pPr>
+        <w:ind w:left="720" w:hanging="360"/>
+      </w:pPr>
+      <w:rPr>
+        <w:rFonts w:ascii="Wingdings" w:eastAsiaTheme="minorHAnsi" w:hAnsi="Wingdings" w:cstheme="minorBidi" w:hint="default"/>
+      </w:rPr>
+    </w:lvl>
+    <w:lvl w:ilvl="1" w:tplc="04070003" w:tentative="1">
+      <w:start w:val="1"/>
+      <w:numFmt w:val="bullet"/>
+      <w:lvlText w:val="o"/>
+      <w:lvlJc w:val="left"/>
+      <w:pPr>
+        <w:ind w:left="1440" w:hanging="360"/>
+      </w:pPr>
+      <w:rPr>
+        <w:rFonts w:ascii="Courier New" w:hAnsi="Courier New" w:cs="Courier New" w:hint="default"/>
+      </w:rPr>
+    </w:lvl>
+    <w:lvl w:ilvl="2" w:tplc="04070005" w:tentative="1">
+      <w:start w:val="1"/>
+      <w:numFmt w:val="bullet"/>
+      <w:lvlText w:val=""/>
+      <w:lvlJc w:val="left"/>
+      <w:pPr>
+        <w:ind w:left="2160" w:hanging="360"/>
+      </w:pPr>
+      <w:rPr>
+        <w:rFonts w:ascii="Wingdings" w:hAnsi="Wingdings" w:hint="default"/>
+      </w:rPr>
+    </w:lvl>
+    <w:lvl w:ilvl="3" w:tplc="04070001" w:tentative="1">
+      <w:start w:val="1"/>
+      <w:numFmt w:val="bullet"/>
+      <w:lvlText w:val=""/>
+      <w:lvlJc w:val="left"/>
+      <w:pPr>
+        <w:ind w:left="2880" w:hanging="360"/>
+      </w:pPr>
+      <w:rPr>
+        <w:rFonts w:ascii="Symbol" w:hAnsi="Symbol" w:hint="default"/>
+      </w:rPr>
+    </w:lvl>
+    <w:lvl w:ilvl="4" w:tplc="04070003" w:tentative="1">
+      <w:start w:val="1"/>
+      <w:numFmt w:val="bullet"/>
+      <w:lvlText w:val="o"/>
+      <w:lvlJc w:val="left"/>
+      <w:pPr>
+        <w:ind w:left="3600" w:hanging="360"/>
+      </w:pPr>
+      <w:rPr>
+        <w:rFonts w:ascii="Courier New" w:hAnsi="Courier New" w:cs="Courier New" w:hint="default"/>
+      </w:rPr>
+    </w:lvl>
+    <w:lvl w:ilvl="5" w:tplc="04070005" w:tentative="1">
+      <w:start w:val="1"/>
+      <w:numFmt w:val="bullet"/>
+      <w:lvlText w:val=""/>
+      <w:lvlJc w:val="left"/>
+      <w:pPr>
+        <w:ind w:left="4320" w:hanging="360"/>
+      </w:pPr>
+      <w:rPr>
+        <w:rFonts w:ascii="Wingdings" w:hAnsi="Wingdings" w:hint="default"/>
+      </w:rPr>
+    </w:lvl>
+    <w:lvl w:ilvl="6" w:tplc="04070001" w:tentative="1">
+      <w:start w:val="1"/>
+      <w:numFmt w:val="bullet"/>
+      <w:lvlText w:val=""/>
+      <w:lvlJc w:val="left"/>
+      <w:pPr>
+        <w:ind w:left="5040" w:hanging="360"/>
+      </w:pPr>
+      <w:rPr>
+        <w:rFonts w:ascii="Symbol" w:hAnsi="Symbol" w:hint="default"/>
+      </w:rPr>
+    </w:lvl>
+    <w:lvl w:ilvl="7" w:tplc="04070003" w:tentative="1">
+      <w:start w:val="1"/>
+      <w:numFmt w:val="bullet"/>
+      <w:lvlText w:val="o"/>
+      <w:lvlJc w:val="left"/>
+      <w:pPr>
+        <w:ind w:left="5760" w:hanging="360"/>
+      </w:pPr>
+      <w:rPr>
+        <w:rFonts w:ascii="Courier New" w:hAnsi="Courier New" w:cs="Courier New" w:hint="default"/>
+      </w:rPr>
+    </w:lvl>
+    <w:lvl w:ilvl="8" w:tplc="04070005" w:tentative="1">
+      <w:start w:val="1"/>
+      <w:numFmt w:val="bullet"/>
+      <w:lvlText w:val=""/>
+      <w:lvlJc w:val="left"/>
+      <w:pPr>
+        <w:ind w:left="6480" w:hanging="360"/>
+      </w:pPr>
+      <w:rPr>
+        <w:rFonts w:ascii="Wingdings" w:hAnsi="Wingdings" w:hint="default"/>
+      </w:rPr>
+    </w:lvl>
+  </w:abstractNum>
+  <w:abstractNum w:abstractNumId="1" w15:restartNumberingAfterBreak="0">
     <w:nsid w:val="02A47865"/>
     <w:multiLevelType w:val="hybridMultilevel"/>
     <w:tmpl w:val="2348D7EC"/>
@@ -5878,7 +4545,7 @@
       </w:rPr>
     </w:lvl>
   </w:abstractNum>
-  <w:abstractNum w:abstractNumId="1" w15:restartNumberingAfterBreak="0">
+  <w:abstractNum w:abstractNumId="2" w15:restartNumberingAfterBreak="0">
     <w:nsid w:val="16002B06"/>
     <w:multiLevelType w:val="hybridMultilevel"/>
     <w:tmpl w:val="60A03D18"/>
@@ -5990,7 +4657,7 @@
       </w:rPr>
     </w:lvl>
   </w:abstractNum>
-  <w:abstractNum w:abstractNumId="2" w15:restartNumberingAfterBreak="0">
+  <w:abstractNum w:abstractNumId="3" w15:restartNumberingAfterBreak="0">
     <w:nsid w:val="247D7A72"/>
     <w:multiLevelType w:val="hybridMultilevel"/>
     <w:tmpl w:val="558C3A5A"/>
@@ -6102,7 +4769,7 @@
       </w:rPr>
     </w:lvl>
   </w:abstractNum>
-  <w:abstractNum w:abstractNumId="3" w15:restartNumberingAfterBreak="0">
+  <w:abstractNum w:abstractNumId="4" w15:restartNumberingAfterBreak="0">
     <w:nsid w:val="28230DB0"/>
     <w:multiLevelType w:val="hybridMultilevel"/>
     <w:tmpl w:val="228CA158"/>
@@ -6214,7 +4881,7 @@
       </w:rPr>
     </w:lvl>
   </w:abstractNum>
-  <w:abstractNum w:abstractNumId="4" w15:restartNumberingAfterBreak="0">
+  <w:abstractNum w:abstractNumId="5" w15:restartNumberingAfterBreak="0">
     <w:nsid w:val="3436371D"/>
     <w:multiLevelType w:val="hybridMultilevel"/>
     <w:tmpl w:val="42566758"/>
@@ -6326,7 +4993,7 @@
       </w:rPr>
     </w:lvl>
   </w:abstractNum>
-  <w:abstractNum w:abstractNumId="5" w15:restartNumberingAfterBreak="0">
+  <w:abstractNum w:abstractNumId="6" w15:restartNumberingAfterBreak="0">
     <w:nsid w:val="43152CD0"/>
     <w:multiLevelType w:val="hybridMultilevel"/>
     <w:tmpl w:val="EAC8B2AE"/>
@@ -6438,7 +5105,7 @@
       </w:rPr>
     </w:lvl>
   </w:abstractNum>
-  <w:abstractNum w:abstractNumId="6" w15:restartNumberingAfterBreak="0">
+  <w:abstractNum w:abstractNumId="7" w15:restartNumberingAfterBreak="0">
     <w:nsid w:val="4AF3124F"/>
     <w:multiLevelType w:val="hybridMultilevel"/>
     <w:tmpl w:val="AB6C02A4"/>
@@ -6551,7 +5218,7 @@
       </w:rPr>
     </w:lvl>
   </w:abstractNum>
-  <w:abstractNum w:abstractNumId="7" w15:restartNumberingAfterBreak="0">
+  <w:abstractNum w:abstractNumId="8" w15:restartNumberingAfterBreak="0">
     <w:nsid w:val="4B6C2AEE"/>
     <w:multiLevelType w:val="hybridMultilevel"/>
     <w:tmpl w:val="548AB8E2"/>
@@ -6663,7 +5330,7 @@
       </w:rPr>
     </w:lvl>
   </w:abstractNum>
-  <w:abstractNum w:abstractNumId="8" w15:restartNumberingAfterBreak="0">
+  <w:abstractNum w:abstractNumId="9" w15:restartNumberingAfterBreak="0">
     <w:nsid w:val="57760080"/>
     <w:multiLevelType w:val="hybridMultilevel"/>
     <w:tmpl w:val="BD308688"/>
@@ -6776,7 +5443,7 @@
       </w:rPr>
     </w:lvl>
   </w:abstractNum>
-  <w:abstractNum w:abstractNumId="9" w15:restartNumberingAfterBreak="0">
+  <w:abstractNum w:abstractNumId="10" w15:restartNumberingAfterBreak="0">
     <w:nsid w:val="58812175"/>
     <w:multiLevelType w:val="hybridMultilevel"/>
     <w:tmpl w:val="725A4C36"/>
@@ -6888,7 +5555,7 @@
       </w:rPr>
     </w:lvl>
   </w:abstractNum>
-  <w:abstractNum w:abstractNumId="10" w15:restartNumberingAfterBreak="0">
+  <w:abstractNum w:abstractNumId="11" w15:restartNumberingAfterBreak="0">
     <w:nsid w:val="59C51DCD"/>
     <w:multiLevelType w:val="hybridMultilevel"/>
     <w:tmpl w:val="D3C25514"/>
@@ -7000,7 +5667,7 @@
       </w:rPr>
     </w:lvl>
   </w:abstractNum>
-  <w:abstractNum w:abstractNumId="11" w15:restartNumberingAfterBreak="0">
+  <w:abstractNum w:abstractNumId="12" w15:restartNumberingAfterBreak="0">
     <w:nsid w:val="5C4A3FE5"/>
     <w:multiLevelType w:val="hybridMultilevel"/>
     <w:tmpl w:val="994A3D3A"/>
@@ -7112,7 +5779,7 @@
       </w:rPr>
     </w:lvl>
   </w:abstractNum>
-  <w:abstractNum w:abstractNumId="12" w15:restartNumberingAfterBreak="0">
+  <w:abstractNum w:abstractNumId="13" w15:restartNumberingAfterBreak="0">
     <w:nsid w:val="631C77A5"/>
     <w:multiLevelType w:val="hybridMultilevel"/>
     <w:tmpl w:val="99DE5264"/>
@@ -7225,43 +5892,46 @@
     </w:lvl>
   </w:abstractNum>
   <w:num w:numId="1">
+    <w:abstractNumId w:val="12"/>
+  </w:num>
+  <w:num w:numId="2">
+    <w:abstractNumId w:val="9"/>
+  </w:num>
+  <w:num w:numId="3">
     <w:abstractNumId w:val="11"/>
   </w:num>
-  <w:num w:numId="2">
+  <w:num w:numId="4">
+    <w:abstractNumId w:val="7"/>
+  </w:num>
+  <w:num w:numId="5">
+    <w:abstractNumId w:val="13"/>
+  </w:num>
+  <w:num w:numId="6">
     <w:abstractNumId w:val="8"/>
   </w:num>
-  <w:num w:numId="3">
+  <w:num w:numId="7">
+    <w:abstractNumId w:val="5"/>
+  </w:num>
+  <w:num w:numId="8">
+    <w:abstractNumId w:val="4"/>
+  </w:num>
+  <w:num w:numId="9">
+    <w:abstractNumId w:val="3"/>
+  </w:num>
+  <w:num w:numId="10">
+    <w:abstractNumId w:val="1"/>
+  </w:num>
+  <w:num w:numId="11">
     <w:abstractNumId w:val="10"/>
   </w:num>
-  <w:num w:numId="4">
+  <w:num w:numId="12">
+    <w:abstractNumId w:val="2"/>
+  </w:num>
+  <w:num w:numId="13">
     <w:abstractNumId w:val="6"/>
   </w:num>
-  <w:num w:numId="5">
-    <w:abstractNumId w:val="12"/>
-  </w:num>
-  <w:num w:numId="6">
-    <w:abstractNumId w:val="7"/>
-  </w:num>
-  <w:num w:numId="7">
-    <w:abstractNumId w:val="4"/>
-  </w:num>
-  <w:num w:numId="8">
-    <w:abstractNumId w:val="3"/>
-  </w:num>
-  <w:num w:numId="9">
-    <w:abstractNumId w:val="2"/>
-  </w:num>
-  <w:num w:numId="10">
+  <w:num w:numId="14">
     <w:abstractNumId w:val="0"/>
-  </w:num>
-  <w:num w:numId="11">
-    <w:abstractNumId w:val="9"/>
-  </w:num>
-  <w:num w:numId="12">
-    <w:abstractNumId w:val="1"/>
-  </w:num>
-  <w:num w:numId="13">
-    <w:abstractNumId w:val="5"/>
   </w:num>
 </w:numbering>
 </file>
@@ -7661,15 +6331,15 @@
     <w:lsdException w:name="Unresolved Mention" w:semiHidden="1" w:unhideWhenUsed="1"/>
     <w:lsdException w:name="Smart Link" w:semiHidden="1" w:unhideWhenUsed="1"/>
   </w:latentStyles>
-  <w:style w:type="paragraph" w:default="1" w:styleId="Normal">
+  <w:style w:type="paragraph" w:default="1" w:styleId="Standard">
     <w:name w:val="Normal"/>
     <w:qFormat/>
   </w:style>
-  <w:style w:type="paragraph" w:styleId="Heading1">
+  <w:style w:type="paragraph" w:styleId="berschrift1">
     <w:name w:val="heading 1"/>
-    <w:basedOn w:val="Normal"/>
-    <w:next w:val="Normal"/>
-    <w:link w:val="Heading1Char"/>
+    <w:basedOn w:val="Standard"/>
+    <w:next w:val="Standard"/>
+    <w:link w:val="berschrift1Zchn"/>
     <w:uiPriority w:val="9"/>
     <w:qFormat/>
     <w:rsid w:val="001866E2"/>
@@ -7686,11 +6356,11 @@
       <w:szCs w:val="32"/>
     </w:rPr>
   </w:style>
-  <w:style w:type="paragraph" w:styleId="Heading2">
+  <w:style w:type="paragraph" w:styleId="berschrift2">
     <w:name w:val="heading 2"/>
-    <w:basedOn w:val="Normal"/>
-    <w:next w:val="Normal"/>
-    <w:link w:val="Heading2Char"/>
+    <w:basedOn w:val="Standard"/>
+    <w:next w:val="Standard"/>
+    <w:link w:val="berschrift2Zchn"/>
     <w:uiPriority w:val="9"/>
     <w:unhideWhenUsed/>
     <w:qFormat/>
@@ -7708,11 +6378,11 @@
       <w:szCs w:val="26"/>
     </w:rPr>
   </w:style>
-  <w:style w:type="paragraph" w:styleId="Heading3">
+  <w:style w:type="paragraph" w:styleId="berschrift3">
     <w:name w:val="heading 3"/>
-    <w:basedOn w:val="Normal"/>
-    <w:next w:val="Normal"/>
-    <w:link w:val="Heading3Char"/>
+    <w:basedOn w:val="Standard"/>
+    <w:next w:val="Standard"/>
+    <w:link w:val="berschrift3Zchn"/>
     <w:uiPriority w:val="9"/>
     <w:unhideWhenUsed/>
     <w:qFormat/>
@@ -7730,11 +6400,11 @@
       <w:szCs w:val="24"/>
     </w:rPr>
   </w:style>
-  <w:style w:type="paragraph" w:styleId="Heading4">
+  <w:style w:type="paragraph" w:styleId="berschrift4">
     <w:name w:val="heading 4"/>
-    <w:basedOn w:val="Normal"/>
-    <w:next w:val="Normal"/>
-    <w:link w:val="Heading4Char"/>
+    <w:basedOn w:val="Standard"/>
+    <w:next w:val="Standard"/>
+    <w:link w:val="berschrift4Zchn"/>
     <w:uiPriority w:val="9"/>
     <w:unhideWhenUsed/>
     <w:qFormat/>
@@ -7752,13 +6422,13 @@
       <w:color w:val="2F5496" w:themeColor="accent1" w:themeShade="BF"/>
     </w:rPr>
   </w:style>
-  <w:style w:type="character" w:default="1" w:styleId="DefaultParagraphFont">
+  <w:style w:type="character" w:default="1" w:styleId="Absatz-Standardschriftart">
     <w:name w:val="Default Paragraph Font"/>
     <w:uiPriority w:val="1"/>
     <w:semiHidden/>
     <w:unhideWhenUsed/>
   </w:style>
-  <w:style w:type="table" w:default="1" w:styleId="TableNormal">
+  <w:style w:type="table" w:default="1" w:styleId="NormaleTabelle">
     <w:name w:val="Normal Table"/>
     <w:uiPriority w:val="99"/>
     <w:semiHidden/>
@@ -7773,15 +6443,15 @@
       </w:tblCellMar>
     </w:tblPr>
   </w:style>
-  <w:style w:type="numbering" w:default="1" w:styleId="NoList">
+  <w:style w:type="numbering" w:default="1" w:styleId="KeineListe">
     <w:name w:val="No List"/>
     <w:uiPriority w:val="99"/>
     <w:semiHidden/>
     <w:unhideWhenUsed/>
   </w:style>
-  <w:style w:type="paragraph" w:styleId="ListParagraph">
+  <w:style w:type="paragraph" w:styleId="Listenabsatz">
     <w:name w:val="List Paragraph"/>
-    <w:basedOn w:val="Normal"/>
+    <w:basedOn w:val="Standard"/>
     <w:uiPriority w:val="34"/>
     <w:qFormat/>
     <w:rsid w:val="0094125F"/>
@@ -7790,10 +6460,10 @@
       <w:contextualSpacing/>
     </w:pPr>
   </w:style>
-  <w:style w:type="paragraph" w:styleId="Header">
+  <w:style w:type="paragraph" w:styleId="Kopfzeile">
     <w:name w:val="header"/>
-    <w:basedOn w:val="Normal"/>
-    <w:link w:val="HeaderChar"/>
+    <w:basedOn w:val="Standard"/>
+    <w:link w:val="KopfzeileZchn"/>
     <w:uiPriority w:val="99"/>
     <w:unhideWhenUsed/>
     <w:rsid w:val="007C393E"/>
@@ -7805,17 +6475,17 @@
       <w:spacing w:after="0" w:line="240" w:lineRule="auto"/>
     </w:pPr>
   </w:style>
-  <w:style w:type="character" w:customStyle="1" w:styleId="HeaderChar">
-    <w:name w:val="Header Char"/>
-    <w:basedOn w:val="DefaultParagraphFont"/>
-    <w:link w:val="Header"/>
+  <w:style w:type="character" w:customStyle="1" w:styleId="KopfzeileZchn">
+    <w:name w:val="Kopfzeile Zchn"/>
+    <w:basedOn w:val="Absatz-Standardschriftart"/>
+    <w:link w:val="Kopfzeile"/>
     <w:uiPriority w:val="99"/>
     <w:rsid w:val="007C393E"/>
   </w:style>
-  <w:style w:type="paragraph" w:styleId="Footer">
+  <w:style w:type="paragraph" w:styleId="Fuzeile">
     <w:name w:val="footer"/>
-    <w:basedOn w:val="Normal"/>
-    <w:link w:val="FooterChar"/>
+    <w:basedOn w:val="Standard"/>
+    <w:link w:val="FuzeileZchn"/>
     <w:uiPriority w:val="99"/>
     <w:unhideWhenUsed/>
     <w:rsid w:val="007C393E"/>
@@ -7827,17 +6497,17 @@
       <w:spacing w:after="0" w:line="240" w:lineRule="auto"/>
     </w:pPr>
   </w:style>
-  <w:style w:type="character" w:customStyle="1" w:styleId="FooterChar">
-    <w:name w:val="Footer Char"/>
-    <w:basedOn w:val="DefaultParagraphFont"/>
-    <w:link w:val="Footer"/>
+  <w:style w:type="character" w:customStyle="1" w:styleId="FuzeileZchn">
+    <w:name w:val="Fußzeile Zchn"/>
+    <w:basedOn w:val="Absatz-Standardschriftart"/>
+    <w:link w:val="Fuzeile"/>
     <w:uiPriority w:val="99"/>
     <w:rsid w:val="007C393E"/>
   </w:style>
-  <w:style w:type="character" w:customStyle="1" w:styleId="Heading2Char">
-    <w:name w:val="Heading 2 Char"/>
-    <w:basedOn w:val="DefaultParagraphFont"/>
-    <w:link w:val="Heading2"/>
+  <w:style w:type="character" w:customStyle="1" w:styleId="berschrift2Zchn">
+    <w:name w:val="Überschrift 2 Zchn"/>
+    <w:basedOn w:val="Absatz-Standardschriftart"/>
+    <w:link w:val="berschrift2"/>
     <w:uiPriority w:val="9"/>
     <w:rsid w:val="007C393E"/>
     <w:rPr>
@@ -7847,10 +6517,10 @@
       <w:szCs w:val="26"/>
     </w:rPr>
   </w:style>
-  <w:style w:type="character" w:customStyle="1" w:styleId="Heading1Char">
-    <w:name w:val="Heading 1 Char"/>
-    <w:basedOn w:val="DefaultParagraphFont"/>
-    <w:link w:val="Heading1"/>
+  <w:style w:type="character" w:customStyle="1" w:styleId="berschrift1Zchn">
+    <w:name w:val="Überschrift 1 Zchn"/>
+    <w:basedOn w:val="Absatz-Standardschriftart"/>
+    <w:link w:val="berschrift1"/>
     <w:uiPriority w:val="9"/>
     <w:rsid w:val="001866E2"/>
     <w:rPr>
@@ -7860,10 +6530,10 @@
       <w:szCs w:val="32"/>
     </w:rPr>
   </w:style>
-  <w:style w:type="character" w:customStyle="1" w:styleId="Heading3Char">
-    <w:name w:val="Heading 3 Char"/>
-    <w:basedOn w:val="DefaultParagraphFont"/>
-    <w:link w:val="Heading3"/>
+  <w:style w:type="character" w:customStyle="1" w:styleId="berschrift3Zchn">
+    <w:name w:val="Überschrift 3 Zchn"/>
+    <w:basedOn w:val="Absatz-Standardschriftart"/>
+    <w:link w:val="berschrift3"/>
     <w:uiPriority w:val="9"/>
     <w:rsid w:val="001866E2"/>
     <w:rPr>
@@ -7873,9 +6543,9 @@
       <w:szCs w:val="24"/>
     </w:rPr>
   </w:style>
-  <w:style w:type="character" w:styleId="CommentReference">
+  <w:style w:type="character" w:styleId="Kommentarzeichen">
     <w:name w:val="annotation reference"/>
-    <w:basedOn w:val="DefaultParagraphFont"/>
+    <w:basedOn w:val="Absatz-Standardschriftart"/>
     <w:uiPriority w:val="99"/>
     <w:semiHidden/>
     <w:unhideWhenUsed/>
@@ -7885,10 +6555,10 @@
       <w:szCs w:val="16"/>
     </w:rPr>
   </w:style>
-  <w:style w:type="paragraph" w:styleId="CommentText">
+  <w:style w:type="paragraph" w:styleId="Kommentartext">
     <w:name w:val="annotation text"/>
-    <w:basedOn w:val="Normal"/>
-    <w:link w:val="CommentTextChar"/>
+    <w:basedOn w:val="Standard"/>
+    <w:link w:val="KommentartextZchn"/>
     <w:uiPriority w:val="99"/>
     <w:semiHidden/>
     <w:unhideWhenUsed/>
@@ -7901,10 +6571,10 @@
       <w:szCs w:val="20"/>
     </w:rPr>
   </w:style>
-  <w:style w:type="character" w:customStyle="1" w:styleId="CommentTextChar">
-    <w:name w:val="Comment Text Char"/>
-    <w:basedOn w:val="DefaultParagraphFont"/>
-    <w:link w:val="CommentText"/>
+  <w:style w:type="character" w:customStyle="1" w:styleId="KommentartextZchn">
+    <w:name w:val="Kommentartext Zchn"/>
+    <w:basedOn w:val="Absatz-Standardschriftart"/>
+    <w:link w:val="Kommentartext"/>
     <w:uiPriority w:val="99"/>
     <w:semiHidden/>
     <w:rsid w:val="008C5FCC"/>
@@ -7913,11 +6583,11 @@
       <w:szCs w:val="20"/>
     </w:rPr>
   </w:style>
-  <w:style w:type="paragraph" w:styleId="CommentSubject">
+  <w:style w:type="paragraph" w:styleId="Kommentarthema">
     <w:name w:val="annotation subject"/>
-    <w:basedOn w:val="CommentText"/>
-    <w:next w:val="CommentText"/>
-    <w:link w:val="CommentSubjectChar"/>
+    <w:basedOn w:val="Kommentartext"/>
+    <w:next w:val="Kommentartext"/>
+    <w:link w:val="KommentarthemaZchn"/>
     <w:uiPriority w:val="99"/>
     <w:semiHidden/>
     <w:unhideWhenUsed/>
@@ -7927,10 +6597,10 @@
       <w:bCs/>
     </w:rPr>
   </w:style>
-  <w:style w:type="character" w:customStyle="1" w:styleId="CommentSubjectChar">
-    <w:name w:val="Comment Subject Char"/>
-    <w:basedOn w:val="CommentTextChar"/>
-    <w:link w:val="CommentSubject"/>
+  <w:style w:type="character" w:customStyle="1" w:styleId="KommentarthemaZchn">
+    <w:name w:val="Kommentarthema Zchn"/>
+    <w:basedOn w:val="KommentartextZchn"/>
+    <w:link w:val="Kommentarthema"/>
     <w:uiPriority w:val="99"/>
     <w:semiHidden/>
     <w:rsid w:val="008C5FCC"/>
@@ -7941,10 +6611,10 @@
       <w:szCs w:val="20"/>
     </w:rPr>
   </w:style>
-  <w:style w:type="paragraph" w:styleId="BalloonText">
+  <w:style w:type="paragraph" w:styleId="Sprechblasentext">
     <w:name w:val="Balloon Text"/>
-    <w:basedOn w:val="Normal"/>
-    <w:link w:val="BalloonTextChar"/>
+    <w:basedOn w:val="Standard"/>
+    <w:link w:val="SprechblasentextZchn"/>
     <w:uiPriority w:val="99"/>
     <w:semiHidden/>
     <w:unhideWhenUsed/>
@@ -7958,10 +6628,10 @@
       <w:szCs w:val="18"/>
     </w:rPr>
   </w:style>
-  <w:style w:type="character" w:customStyle="1" w:styleId="BalloonTextChar">
-    <w:name w:val="Balloon Text Char"/>
-    <w:basedOn w:val="DefaultParagraphFont"/>
-    <w:link w:val="BalloonText"/>
+  <w:style w:type="character" w:customStyle="1" w:styleId="SprechblasentextZchn">
+    <w:name w:val="Sprechblasentext Zchn"/>
+    <w:basedOn w:val="Absatz-Standardschriftart"/>
+    <w:link w:val="Sprechblasentext"/>
     <w:uiPriority w:val="99"/>
     <w:semiHidden/>
     <w:rsid w:val="008C5FCC"/>
@@ -7973,14 +6643,14 @@
   </w:style>
   <w:style w:type="character" w:customStyle="1" w:styleId="tlid-translation">
     <w:name w:val="tlid-translation"/>
-    <w:basedOn w:val="DefaultParagraphFont"/>
+    <w:basedOn w:val="Absatz-Standardschriftart"/>
     <w:rsid w:val="003922AA"/>
   </w:style>
-  <w:style w:type="paragraph" w:styleId="Title">
+  <w:style w:type="paragraph" w:styleId="Titel">
     <w:name w:val="Title"/>
-    <w:basedOn w:val="Normal"/>
-    <w:next w:val="Normal"/>
-    <w:link w:val="TitleChar"/>
+    <w:basedOn w:val="Standard"/>
+    <w:next w:val="Standard"/>
+    <w:link w:val="TitelZchn"/>
     <w:uiPriority w:val="10"/>
     <w:qFormat/>
     <w:rsid w:val="00824E7B"/>
@@ -7996,10 +6666,10 @@
       <w:szCs w:val="56"/>
     </w:rPr>
   </w:style>
-  <w:style w:type="character" w:customStyle="1" w:styleId="TitleChar">
-    <w:name w:val="Title Char"/>
-    <w:basedOn w:val="DefaultParagraphFont"/>
-    <w:link w:val="Title"/>
+  <w:style w:type="character" w:customStyle="1" w:styleId="TitelZchn">
+    <w:name w:val="Titel Zchn"/>
+    <w:basedOn w:val="Absatz-Standardschriftart"/>
+    <w:link w:val="Titel"/>
     <w:uiPriority w:val="10"/>
     <w:rsid w:val="00824E7B"/>
     <w:rPr>
@@ -8012,7 +6682,7 @@
   </w:style>
   <w:style w:type="paragraph" w:customStyle="1" w:styleId="Tabelle">
     <w:name w:val="Tabelle"/>
-    <w:basedOn w:val="Normal"/>
+    <w:basedOn w:val="Standard"/>
     <w:link w:val="TabelleZchn"/>
     <w:rsid w:val="00824E7B"/>
     <w:pPr>
@@ -8044,10 +6714,10 @@
       <w:lang w:eastAsia="de-DE"/>
     </w:rPr>
   </w:style>
-  <w:style w:type="paragraph" w:styleId="TOCHeading">
+  <w:style w:type="paragraph" w:styleId="Inhaltsverzeichnisberschrift">
     <w:name w:val="TOC Heading"/>
-    <w:basedOn w:val="Heading1"/>
-    <w:next w:val="Normal"/>
+    <w:basedOn w:val="berschrift1"/>
+    <w:next w:val="Standard"/>
     <w:uiPriority w:val="39"/>
     <w:unhideWhenUsed/>
     <w:qFormat/>
@@ -8059,10 +6729,10 @@
       <w:lang w:eastAsia="de-DE"/>
     </w:rPr>
   </w:style>
-  <w:style w:type="paragraph" w:styleId="TOC1">
+  <w:style w:type="paragraph" w:styleId="Verzeichnis1">
     <w:name w:val="toc 1"/>
-    <w:basedOn w:val="Normal"/>
-    <w:next w:val="Normal"/>
+    <w:basedOn w:val="Standard"/>
+    <w:next w:val="Standard"/>
     <w:autoRedefine/>
     <w:uiPriority w:val="39"/>
     <w:unhideWhenUsed/>
@@ -8073,7 +6743,7 @@
   </w:style>
   <w:style w:type="character" w:styleId="Hyperlink">
     <w:name w:val="Hyperlink"/>
-    <w:basedOn w:val="DefaultParagraphFont"/>
+    <w:basedOn w:val="Absatz-Standardschriftart"/>
     <w:uiPriority w:val="99"/>
     <w:unhideWhenUsed/>
     <w:rsid w:val="00824E7B"/>
@@ -8082,10 +6752,10 @@
       <w:u w:val="single"/>
     </w:rPr>
   </w:style>
-  <w:style w:type="paragraph" w:styleId="TOC2">
+  <w:style w:type="paragraph" w:styleId="Verzeichnis2">
     <w:name w:val="toc 2"/>
-    <w:basedOn w:val="Normal"/>
-    <w:next w:val="Normal"/>
+    <w:basedOn w:val="Standard"/>
+    <w:next w:val="Standard"/>
     <w:autoRedefine/>
     <w:uiPriority w:val="39"/>
     <w:unhideWhenUsed/>
@@ -8095,10 +6765,10 @@
       <w:ind w:left="220"/>
     </w:pPr>
   </w:style>
-  <w:style w:type="paragraph" w:styleId="TOC3">
+  <w:style w:type="paragraph" w:styleId="Verzeichnis3">
     <w:name w:val="toc 3"/>
-    <w:basedOn w:val="Normal"/>
-    <w:next w:val="Normal"/>
+    <w:basedOn w:val="Standard"/>
+    <w:next w:val="Standard"/>
     <w:autoRedefine/>
     <w:uiPriority w:val="39"/>
     <w:unhideWhenUsed/>
@@ -8108,10 +6778,10 @@
       <w:ind w:left="440"/>
     </w:pPr>
   </w:style>
-  <w:style w:type="character" w:customStyle="1" w:styleId="Heading4Char">
-    <w:name w:val="Heading 4 Char"/>
-    <w:basedOn w:val="DefaultParagraphFont"/>
-    <w:link w:val="Heading4"/>
+  <w:style w:type="character" w:customStyle="1" w:styleId="berschrift4Zchn">
+    <w:name w:val="Überschrift 4 Zchn"/>
+    <w:basedOn w:val="Absatz-Standardschriftart"/>
+    <w:link w:val="berschrift4"/>
     <w:uiPriority w:val="9"/>
     <w:rsid w:val="00174DFD"/>
     <w:rPr>

</xml_diff>